<commit_message>
Se agrega el alcance al plan de pruebas final
</commit_message>
<xml_diff>
--- a/Entrega Equipo3/Plan de Prueba Final1.docx
+++ b/Entrega Equipo3/Plan de Prueba Final1.docx
@@ -1,6 +1,6 @@
 
 <file path=word/document.xml><?xml version="1.0" encoding="utf-8"?>
-<w:document xmlns:wpc="http://schemas.microsoft.com/office/word/2010/wordprocessingCanvas" xmlns:cx="http://schemas.microsoft.com/office/drawing/2014/chartex" xmlns:cx1="http://schemas.microsoft.com/office/drawing/2015/9/8/chartex" xmlns:mc="http://schemas.openxmlformats.org/markup-compatibility/2006" xmlns:o="urn:schemas-microsoft-com:office:office" xmlns:r="http://schemas.openxmlformats.org/officeDocument/2006/relationships" xmlns:m="http://schemas.openxmlformats.org/officeDocument/2006/math" xmlns:v="urn:schemas-microsoft-com:vml" xmlns:wp14="http://schemas.microsoft.com/office/word/2010/wordprocessingDrawing" xmlns:wp="http://schemas.openxmlformats.org/drawingml/2006/wordprocessingDrawing" xmlns:w10="urn:schemas-microsoft-com:office:word" xmlns:w="http://schemas.openxmlformats.org/wordprocessingml/2006/main" xmlns:w14="http://schemas.microsoft.com/office/word/2010/wordml" xmlns:w15="http://schemas.microsoft.com/office/word/2012/wordml" xmlns:w16se="http://schemas.microsoft.com/office/word/2015/wordml/symex" xmlns:wpg="http://schemas.microsoft.com/office/word/2010/wordprocessingGroup" xmlns:wpi="http://schemas.microsoft.com/office/word/2010/wordprocessingInk" xmlns:wne="http://schemas.microsoft.com/office/word/2006/wordml" xmlns:wps="http://schemas.microsoft.com/office/word/2010/wordprocessingShape" mc:Ignorable="w14 w15 w16se wp14">
+<w:document xmlns:wpc="http://schemas.microsoft.com/office/word/2010/wordprocessingCanvas" xmlns:cx="http://schemas.microsoft.com/office/drawing/2014/chartex" xmlns:cx1="http://schemas.microsoft.com/office/drawing/2015/9/8/chartex" xmlns:cx2="http://schemas.microsoft.com/office/drawing/2015/10/21/chartex" xmlns:cx3="http://schemas.microsoft.com/office/drawing/2016/5/9/chartex" xmlns:cx4="http://schemas.microsoft.com/office/drawing/2016/5/10/chartex" xmlns:cx5="http://schemas.microsoft.com/office/drawing/2016/5/11/chartex" xmlns:cx6="http://schemas.microsoft.com/office/drawing/2016/5/12/chartex" xmlns:cx7="http://schemas.microsoft.com/office/drawing/2016/5/13/chartex" xmlns:cx8="http://schemas.microsoft.com/office/drawing/2016/5/14/chartex" xmlns:mc="http://schemas.openxmlformats.org/markup-compatibility/2006" xmlns:aink="http://schemas.microsoft.com/office/drawing/2016/ink" xmlns:am3d="http://schemas.microsoft.com/office/drawing/2017/model3d" xmlns:o="urn:schemas-microsoft-com:office:office" xmlns:oel="http://schemas.microsoft.com/office/2019/extlst" xmlns:r="http://schemas.openxmlformats.org/officeDocument/2006/relationships" xmlns:m="http://schemas.openxmlformats.org/officeDocument/2006/math" xmlns:v="urn:schemas-microsoft-com:vml" xmlns:wp14="http://schemas.microsoft.com/office/word/2010/wordprocessingDrawing" xmlns:wp="http://schemas.openxmlformats.org/drawingml/2006/wordprocessingDrawing" xmlns:w10="urn:schemas-microsoft-com:office:word" xmlns:w="http://schemas.openxmlformats.org/wordprocessingml/2006/main" xmlns:w14="http://schemas.microsoft.com/office/word/2010/wordml" xmlns:w15="http://schemas.microsoft.com/office/word/2012/wordml" xmlns:w16cex="http://schemas.microsoft.com/office/word/2018/wordml/cex" xmlns:w16cid="http://schemas.microsoft.com/office/word/2016/wordml/cid" xmlns:w16="http://schemas.microsoft.com/office/word/2018/wordml" xmlns:w16sdtdh="http://schemas.microsoft.com/office/word/2020/wordml/sdtdatahash" xmlns:w16se="http://schemas.microsoft.com/office/word/2015/wordml/symex" xmlns:wpg="http://schemas.microsoft.com/office/word/2010/wordprocessingGroup" xmlns:wpi="http://schemas.microsoft.com/office/word/2010/wordprocessingInk" xmlns:wne="http://schemas.microsoft.com/office/word/2006/wordml" xmlns:wps="http://schemas.microsoft.com/office/word/2010/wordprocessingShape" mc:Ignorable="w14 w15 w16se w16cid w16 w16cex w16sdtdh wp14">
   <w:body>
     <w:p>
       <w:pPr>
@@ -260,7 +260,7 @@
     </w:p>
     <w:tbl>
       <w:tblPr>
-        <w:tblStyle w:val="TableGrid"/>
+        <w:tblStyle w:val="Tablaconcuadrcula"/>
         <w:tblW w:w="0" w:type="auto"/>
         <w:tblLayout w:type="fixed"/>
         <w:tblLook w:val="06A0" w:firstRow="1" w:lastRow="0" w:firstColumn="1" w:lastColumn="0" w:noHBand="1" w:noVBand="1"/>
@@ -371,21 +371,8 @@
             <w:tcW w:w="2254" w:type="dxa"/>
           </w:tcPr>
           <w:p>
-            <w:proofErr w:type="spellStart"/>
-            <w:r>
-              <w:t>Ivan</w:t>
-            </w:r>
-            <w:proofErr w:type="spellEnd"/>
-            <w:r>
-              <w:t xml:space="preserve"> </w:t>
-            </w:r>
-            <w:proofErr w:type="spellStart"/>
-            <w:r>
-              <w:t>Dario</w:t>
-            </w:r>
-            <w:proofErr w:type="spellEnd"/>
-            <w:r>
-              <w:t xml:space="preserve"> Ríos</w:t>
+            <w:r>
+              <w:t>Ivan Dario Ríos</w:t>
             </w:r>
           </w:p>
         </w:tc>
@@ -595,7 +582,7 @@
       <w:sdtContent>
         <w:p>
           <w:pPr>
-            <w:pStyle w:val="TOC1"/>
+            <w:pStyle w:val="TDC1"/>
             <w:tabs>
               <w:tab w:val="right" w:leader="dot" w:pos="9015"/>
             </w:tabs>
@@ -612,7 +599,7 @@
           <w:hyperlink w:anchor="_Toc61255173">
             <w:r>
               <w:rPr>
-                <w:rStyle w:val="Hyperlink"/>
+                <w:rStyle w:val="Hipervnculo"/>
               </w:rPr>
               <w:t>1. Introducción</w:t>
             </w:r>
@@ -630,7 +617,7 @@
             </w:r>
             <w:r>
               <w:rPr>
-                <w:rStyle w:val="Hyperlink"/>
+                <w:rStyle w:val="Hipervnculo"/>
               </w:rPr>
               <w:t>4</w:t>
             </w:r>
@@ -641,7 +628,7 @@
         </w:p>
         <w:p>
           <w:pPr>
-            <w:pStyle w:val="TOC1"/>
+            <w:pStyle w:val="TDC1"/>
             <w:tabs>
               <w:tab w:val="right" w:leader="dot" w:pos="9015"/>
             </w:tabs>
@@ -649,7 +636,7 @@
           <w:hyperlink w:anchor="_Toc1717527604">
             <w:r>
               <w:rPr>
-                <w:rStyle w:val="Hyperlink"/>
+                <w:rStyle w:val="Hipervnculo"/>
               </w:rPr>
               <w:t>2. Elementos de Prueba</w:t>
             </w:r>
@@ -667,7 +654,7 @@
             </w:r>
             <w:r>
               <w:rPr>
-                <w:rStyle w:val="Hyperlink"/>
+                <w:rStyle w:val="Hipervnculo"/>
               </w:rPr>
               <w:t>4</w:t>
             </w:r>
@@ -678,7 +665,7 @@
         </w:p>
         <w:p>
           <w:pPr>
-            <w:pStyle w:val="TOC1"/>
+            <w:pStyle w:val="TDC1"/>
             <w:tabs>
               <w:tab w:val="right" w:leader="dot" w:pos="9015"/>
             </w:tabs>
@@ -686,7 +673,7 @@
           <w:hyperlink w:anchor="_Toc1335027694">
             <w:r>
               <w:rPr>
-                <w:rStyle w:val="Hyperlink"/>
+                <w:rStyle w:val="Hipervnculo"/>
               </w:rPr>
               <w:t>3. Alcance de la Prueba</w:t>
             </w:r>
@@ -704,7 +691,7 @@
             </w:r>
             <w:r>
               <w:rPr>
-                <w:rStyle w:val="Hyperlink"/>
+                <w:rStyle w:val="Hipervnculo"/>
               </w:rPr>
               <w:t>4</w:t>
             </w:r>
@@ -715,7 +702,7 @@
         </w:p>
         <w:p>
           <w:pPr>
-            <w:pStyle w:val="TOC1"/>
+            <w:pStyle w:val="TDC1"/>
             <w:tabs>
               <w:tab w:val="right" w:leader="dot" w:pos="9015"/>
             </w:tabs>
@@ -723,7 +710,7 @@
           <w:hyperlink w:anchor="_Toc123221258">
             <w:r>
               <w:rPr>
-                <w:rStyle w:val="Hyperlink"/>
+                <w:rStyle w:val="Hipervnculo"/>
               </w:rPr>
               <w:t>4. Estrategia</w:t>
             </w:r>
@@ -741,7 +728,7 @@
             </w:r>
             <w:r>
               <w:rPr>
-                <w:rStyle w:val="Hyperlink"/>
+                <w:rStyle w:val="Hipervnculo"/>
               </w:rPr>
               <w:t>5</w:t>
             </w:r>
@@ -752,7 +739,7 @@
         </w:p>
         <w:p>
           <w:pPr>
-            <w:pStyle w:val="TOC1"/>
+            <w:pStyle w:val="TDC1"/>
             <w:tabs>
               <w:tab w:val="right" w:leader="dot" w:pos="9015"/>
             </w:tabs>
@@ -760,7 +747,7 @@
           <w:hyperlink w:anchor="_Toc1812452457">
             <w:r>
               <w:rPr>
-                <w:rStyle w:val="Hyperlink"/>
+                <w:rStyle w:val="Hipervnculo"/>
               </w:rPr>
               <w:t>4. Riesgos</w:t>
             </w:r>
@@ -778,7 +765,7 @@
             </w:r>
             <w:r>
               <w:rPr>
-                <w:rStyle w:val="Hyperlink"/>
+                <w:rStyle w:val="Hipervnculo"/>
               </w:rPr>
               <w:t>6</w:t>
             </w:r>
@@ -789,7 +776,7 @@
         </w:p>
         <w:p>
           <w:pPr>
-            <w:pStyle w:val="TOC1"/>
+            <w:pStyle w:val="TDC1"/>
             <w:tabs>
               <w:tab w:val="right" w:leader="dot" w:pos="9015"/>
             </w:tabs>
@@ -797,7 +784,7 @@
           <w:hyperlink w:anchor="_Toc561469991">
             <w:r>
               <w:rPr>
-                <w:rStyle w:val="Hyperlink"/>
+                <w:rStyle w:val="Hipervnculo"/>
               </w:rPr>
               <w:t>6. Cronograma</w:t>
             </w:r>
@@ -815,7 +802,7 @@
             </w:r>
             <w:r>
               <w:rPr>
-                <w:rStyle w:val="Hyperlink"/>
+                <w:rStyle w:val="Hipervnculo"/>
               </w:rPr>
               <w:t>8</w:t>
             </w:r>
@@ -826,7 +813,7 @@
         </w:p>
         <w:p>
           <w:pPr>
-            <w:pStyle w:val="TOC1"/>
+            <w:pStyle w:val="TDC1"/>
             <w:tabs>
               <w:tab w:val="right" w:leader="dot" w:pos="9015"/>
             </w:tabs>
@@ -834,7 +821,7 @@
           <w:hyperlink w:anchor="_Toc1885168106">
             <w:r>
               <w:rPr>
-                <w:rStyle w:val="Hyperlink"/>
+                <w:rStyle w:val="Hipervnculo"/>
               </w:rPr>
               <w:t>7. Informe de avance</w:t>
             </w:r>
@@ -852,7 +839,7 @@
             </w:r>
             <w:r>
               <w:rPr>
-                <w:rStyle w:val="Hyperlink"/>
+                <w:rStyle w:val="Hipervnculo"/>
               </w:rPr>
               <w:t>8</w:t>
             </w:r>
@@ -863,7 +850,7 @@
         </w:p>
         <w:p>
           <w:pPr>
-            <w:pStyle w:val="TOC1"/>
+            <w:pStyle w:val="TDC1"/>
             <w:tabs>
               <w:tab w:val="right" w:leader="dot" w:pos="9015"/>
             </w:tabs>
@@ -871,7 +858,7 @@
           <w:hyperlink w:anchor="_Toc1486660082">
             <w:r>
               <w:rPr>
-                <w:rStyle w:val="Hyperlink"/>
+                <w:rStyle w:val="Hipervnculo"/>
               </w:rPr>
               <w:t>8. Justificación de los desfaces</w:t>
             </w:r>
@@ -889,7 +876,7 @@
             </w:r>
             <w:r>
               <w:rPr>
-                <w:rStyle w:val="Hyperlink"/>
+                <w:rStyle w:val="Hipervnculo"/>
               </w:rPr>
               <w:t>9</w:t>
             </w:r>
@@ -900,7 +887,7 @@
         </w:p>
         <w:p>
           <w:pPr>
-            <w:pStyle w:val="TOC1"/>
+            <w:pStyle w:val="TDC1"/>
             <w:tabs>
               <w:tab w:val="right" w:leader="dot" w:pos="9015"/>
             </w:tabs>
@@ -908,7 +895,7 @@
           <w:hyperlink w:anchor="_Toc767924885">
             <w:r>
               <w:rPr>
-                <w:rStyle w:val="Hyperlink"/>
+                <w:rStyle w:val="Hipervnculo"/>
               </w:rPr>
               <w:t>9. Incidentes</w:t>
             </w:r>
@@ -926,7 +913,7 @@
             </w:r>
             <w:r>
               <w:rPr>
-                <w:rStyle w:val="Hyperlink"/>
+                <w:rStyle w:val="Hipervnculo"/>
               </w:rPr>
               <w:t>10</w:t>
             </w:r>
@@ -937,7 +924,7 @@
         </w:p>
         <w:p>
           <w:pPr>
-            <w:pStyle w:val="TOC1"/>
+            <w:pStyle w:val="TDC1"/>
             <w:tabs>
               <w:tab w:val="right" w:leader="dot" w:pos="9015"/>
             </w:tabs>
@@ -945,7 +932,7 @@
           <w:hyperlink w:anchor="_Toc67164691">
             <w:r>
               <w:rPr>
-                <w:rStyle w:val="Hyperlink"/>
+                <w:rStyle w:val="Hipervnculo"/>
               </w:rPr>
               <w:t>10. Cierre y Lecciones aprendidas</w:t>
             </w:r>
@@ -963,7 +950,7 @@
             </w:r>
             <w:r>
               <w:rPr>
-                <w:rStyle w:val="Hyperlink"/>
+                <w:rStyle w:val="Hipervnculo"/>
               </w:rPr>
               <w:t>11</w:t>
             </w:r>
@@ -1086,7 +1073,7 @@
     </w:p>
     <w:p>
       <w:pPr>
-        <w:pStyle w:val="Heading1"/>
+        <w:pStyle w:val="Ttulo1"/>
       </w:pPr>
       <w:bookmarkStart w:id="0" w:name="_Toc61255173"/>
       <w:r>
@@ -1123,7 +1110,7 @@
     <w:p/>
     <w:p>
       <w:pPr>
-        <w:pStyle w:val="Heading1"/>
+        <w:pStyle w:val="Ttulo1"/>
       </w:pPr>
       <w:bookmarkStart w:id="1" w:name="_Toc1717527604"/>
       <w:r>
@@ -1138,7 +1125,7 @@
     </w:p>
     <w:p>
       <w:pPr>
-        <w:pStyle w:val="ListParagraph"/>
+        <w:pStyle w:val="Prrafodelista"/>
         <w:numPr>
           <w:ilvl w:val="0"/>
           <w:numId w:val="1"/>
@@ -1151,37 +1138,377 @@
         <w:t>Modulo Publicar entradas al Blog</w:t>
       </w:r>
     </w:p>
-    <w:p/>
-    <w:p>
-      <w:pPr>
-        <w:pStyle w:val="Heading1"/>
-      </w:pPr>
-      <w:bookmarkStart w:id="2" w:name="_Toc1812452457"/>
-      <w:bookmarkStart w:id="3" w:name="_GoBack"/>
-      <w:bookmarkEnd w:id="3"/>
-      <w:r>
-        <w:t>4. Riesgos</w:t>
-      </w:r>
-      <w:bookmarkEnd w:id="2"/>
-    </w:p>
-    <w:p>
-      <w:pPr>
-        <w:rPr>
+    <w:p>
+      <w:pPr>
+        <w:pStyle w:val="paragraph"/>
+        <w:spacing w:before="0" w:beforeAutospacing="0" w:after="0" w:afterAutospacing="0"/>
+        <w:jc w:val="both"/>
+        <w:textAlignment w:val="baseline"/>
+        <w:rPr>
+          <w:rStyle w:val="normaltextrun"/>
+          <w:rFonts w:ascii="Bahnschrift" w:hAnsi="Bahnschrift" w:cs="Segoe UI"/>
+          <w:sz w:val="40"/>
+          <w:szCs w:val="40"/>
+          <w:lang w:val="es-419"/>
+        </w:rPr>
+      </w:pPr>
+    </w:p>
+    <w:p>
+      <w:pPr>
+        <w:pStyle w:val="paragraph"/>
+        <w:spacing w:before="0" w:beforeAutospacing="0" w:after="0" w:afterAutospacing="0"/>
+        <w:jc w:val="both"/>
+        <w:textAlignment w:val="baseline"/>
+        <w:rPr>
+          <w:rFonts w:ascii="Segoe UI" w:hAnsi="Segoe UI" w:cs="Segoe UI"/>
+          <w:sz w:val="18"/>
+          <w:szCs w:val="18"/>
+        </w:rPr>
+      </w:pPr>
+      <w:r>
+        <w:rPr>
+          <w:rStyle w:val="normaltextrun"/>
+          <w:rFonts w:ascii="Bahnschrift" w:hAnsi="Bahnschrift" w:cs="Segoe UI"/>
+          <w:sz w:val="40"/>
+          <w:szCs w:val="40"/>
+          <w:lang w:val="es-419"/>
+        </w:rPr>
+        <w:t>3. Alcance de la Prueba</w:t>
+      </w:r>
+      <w:r>
+        <w:rPr>
+          <w:rStyle w:val="eop"/>
+          <w:rFonts w:ascii="Bahnschrift" w:hAnsi="Bahnschrift" w:cs="Segoe UI"/>
+          <w:sz w:val="40"/>
+          <w:szCs w:val="40"/>
+        </w:rPr>
+        <w:t> </w:t>
+      </w:r>
+    </w:p>
+    <w:p>
+      <w:pPr>
+        <w:pStyle w:val="paragraph"/>
+        <w:spacing w:before="0" w:beforeAutospacing="0" w:after="0" w:afterAutospacing="0"/>
+        <w:jc w:val="both"/>
+        <w:textAlignment w:val="baseline"/>
+        <w:rPr>
+          <w:rFonts w:ascii="Segoe UI" w:hAnsi="Segoe UI" w:cs="Segoe UI"/>
+          <w:color w:val="000000"/>
+          <w:sz w:val="18"/>
+          <w:szCs w:val="18"/>
+        </w:rPr>
+      </w:pPr>
+      <w:r>
+        <w:rPr>
+          <w:rStyle w:val="normaltextrun"/>
+          <w:rFonts w:ascii="Bahnschrift" w:hAnsi="Bahnschrift" w:cs="Segoe UI"/>
+          <w:color w:val="000000"/>
+          <w:lang w:val="es-419"/>
+        </w:rPr>
+        <w:t xml:space="preserve">Se probará que el bloguero pueda publicar contenido multimedia (Imágenes y Videos), donde las imágenes aceptadas deben ser de formato JPG, con un tamaño máximo de 25 Mb. Las imágenes pasarán por el filtro </w:t>
+      </w:r>
+      <w:hyperlink r:id="rId8" w:tgtFrame="_blank" w:history="1">
+        <w:r>
+          <w:rPr>
+            <w:rStyle w:val="normaltextrun"/>
+            <w:rFonts w:ascii="Bahnschrift" w:hAnsi="Bahnschrift" w:cs="Segoe UI"/>
+            <w:color w:val="0563C1"/>
+            <w:u w:val="single"/>
+            <w:lang w:val="es-419"/>
+          </w:rPr>
+          <w:t>Analyze Image</w:t>
+        </w:r>
+      </w:hyperlink>
+      <w:r>
+        <w:rPr>
+          <w:rStyle w:val="normaltextrun"/>
+          <w:rFonts w:ascii="Bahnschrift" w:hAnsi="Bahnschrift" w:cs="Segoe UI"/>
+          <w:color w:val="000000"/>
+          <w:lang w:val="es-419"/>
+        </w:rPr>
+        <w:t xml:space="preserve"> de Microsoft para validar el tipo de contenido y no permitir contenido inapropiado (Pornografía o Contenido Gore), entendiéndose por pornografía aquellos contenidos como desnudos, o escenas donde se muestre de manera explícita actos sexuales y por Gore, como contenido sangriento.</w:t>
+      </w:r>
+      <w:r>
+        <w:rPr>
+          <w:rStyle w:val="eop"/>
+          <w:rFonts w:ascii="Bahnschrift" w:hAnsi="Bahnschrift" w:cs="Segoe UI"/>
+          <w:color w:val="000000"/>
+        </w:rPr>
+        <w:t> </w:t>
+      </w:r>
+    </w:p>
+    <w:p>
+      <w:pPr>
+        <w:pStyle w:val="paragraph"/>
+        <w:spacing w:before="0" w:beforeAutospacing="0" w:after="0" w:afterAutospacing="0"/>
+        <w:jc w:val="both"/>
+        <w:textAlignment w:val="baseline"/>
+        <w:rPr>
+          <w:rFonts w:ascii="Segoe UI" w:hAnsi="Segoe UI" w:cs="Segoe UI"/>
+          <w:color w:val="000000"/>
+          <w:sz w:val="18"/>
+          <w:szCs w:val="18"/>
+        </w:rPr>
+      </w:pPr>
+      <w:r>
+        <w:rPr>
+          <w:rStyle w:val="normaltextrun"/>
+          <w:rFonts w:ascii="Bahnschrift" w:hAnsi="Bahnschrift" w:cs="Segoe UI"/>
+          <w:color w:val="000000"/>
+          <w:lang w:val="es-419"/>
+        </w:rPr>
+        <w:t>Los videos únicamente podrán agregarse a través de enlaces de YouTube, y se especifica que dichos enlaces no deben estar recortados por ningún acortador de URL.</w:t>
+      </w:r>
+      <w:r>
+        <w:rPr>
+          <w:rStyle w:val="eop"/>
+          <w:rFonts w:ascii="Bahnschrift" w:hAnsi="Bahnschrift" w:cs="Segoe UI"/>
+          <w:color w:val="000000"/>
+        </w:rPr>
+        <w:t> </w:t>
+      </w:r>
+    </w:p>
+    <w:p>
+      <w:pPr>
+        <w:pStyle w:val="paragraph"/>
+        <w:spacing w:before="0" w:beforeAutospacing="0" w:after="0" w:afterAutospacing="0"/>
+        <w:jc w:val="both"/>
+        <w:textAlignment w:val="baseline"/>
+        <w:rPr>
+          <w:rFonts w:ascii="Segoe UI" w:hAnsi="Segoe UI" w:cs="Segoe UI"/>
+          <w:color w:val="000000"/>
+          <w:sz w:val="18"/>
+          <w:szCs w:val="18"/>
+        </w:rPr>
+      </w:pPr>
+      <w:r>
+        <w:rPr>
+          <w:rStyle w:val="normaltextrun"/>
+          <w:rFonts w:ascii="Bahnschrift" w:hAnsi="Bahnschrift" w:cs="Segoe UI"/>
+          <w:color w:val="000000"/>
+          <w:lang w:val="es-419"/>
+        </w:rPr>
+        <w:t>En cuanto al texto de las entradas, el editor de texto de la entrada deberá tener las siguientes opciones de texto enriquecido: agregar enlaces web (hipervínculos) sin recortar, texto en negrita, texto en cursiva, tamaño de texto y color del texto. </w:t>
+      </w:r>
+      <w:r>
+        <w:rPr>
+          <w:rStyle w:val="eop"/>
+          <w:rFonts w:ascii="Bahnschrift" w:hAnsi="Bahnschrift" w:cs="Segoe UI"/>
+          <w:color w:val="000000"/>
+        </w:rPr>
+        <w:t> </w:t>
+      </w:r>
+    </w:p>
+    <w:p>
+      <w:pPr>
+        <w:pStyle w:val="paragraph"/>
+        <w:spacing w:before="0" w:beforeAutospacing="0" w:after="0" w:afterAutospacing="0"/>
+        <w:jc w:val="both"/>
+        <w:textAlignment w:val="baseline"/>
+        <w:rPr>
+          <w:rFonts w:ascii="Segoe UI" w:hAnsi="Segoe UI" w:cs="Segoe UI"/>
+          <w:color w:val="000000"/>
+          <w:sz w:val="18"/>
+          <w:szCs w:val="18"/>
+        </w:rPr>
+      </w:pPr>
+      <w:r>
+        <w:rPr>
+          <w:rStyle w:val="normaltextrun"/>
+          <w:rFonts w:ascii="Bahnschrift" w:hAnsi="Bahnschrift" w:cs="Segoe UI"/>
+          <w:color w:val="000000"/>
+          <w:lang w:val="es-419"/>
+        </w:rPr>
+        <w:t>Una vez una entrada esté publicada, se probará que ésta se pueda compartir vía redes sociales. Las redes sociales habilitadas son Facebook, Twitter, WhatsApp y correo electrónico. El contenido enviado al servicio escogido compondrá del título, el autor y el cuerpo de la entrada, y se debe validar si se publica correctamente la entrada en mencionado servicio. </w:t>
+      </w:r>
+      <w:r>
+        <w:rPr>
+          <w:rStyle w:val="eop"/>
+          <w:rFonts w:ascii="Bahnschrift" w:hAnsi="Bahnschrift" w:cs="Segoe UI"/>
+          <w:color w:val="000000"/>
+        </w:rPr>
+        <w:t> </w:t>
+      </w:r>
+    </w:p>
+    <w:p>
+      <w:pPr>
+        <w:pStyle w:val="paragraph"/>
+        <w:spacing w:before="0" w:beforeAutospacing="0" w:after="0" w:afterAutospacing="0"/>
+        <w:jc w:val="both"/>
+        <w:textAlignment w:val="baseline"/>
+        <w:rPr>
+          <w:rFonts w:ascii="Segoe UI" w:hAnsi="Segoe UI" w:cs="Segoe UI"/>
+          <w:color w:val="000000"/>
+          <w:sz w:val="18"/>
+          <w:szCs w:val="18"/>
+        </w:rPr>
+      </w:pPr>
+      <w:r>
+        <w:rPr>
+          <w:rStyle w:val="normaltextrun"/>
+          <w:rFonts w:ascii="Bahnschrift" w:hAnsi="Bahnschrift" w:cs="Segoe UI"/>
+          <w:color w:val="000000"/>
+          <w:lang w:val="es-419"/>
+        </w:rPr>
+        <w:t>Se probará también la opción de imprimir, pero solo se validará que se muestre la ventana con las opciones de impresión y la vista previa de la entrada.</w:t>
+      </w:r>
+      <w:r>
+        <w:rPr>
+          <w:rStyle w:val="eop"/>
+          <w:rFonts w:ascii="Bahnschrift" w:hAnsi="Bahnschrift" w:cs="Segoe UI"/>
+          <w:color w:val="000000"/>
+        </w:rPr>
+        <w:t> </w:t>
+      </w:r>
+    </w:p>
+    <w:p>
+      <w:pPr>
+        <w:pStyle w:val="paragraph"/>
+        <w:spacing w:before="0" w:beforeAutospacing="0" w:after="0" w:afterAutospacing="0"/>
+        <w:jc w:val="both"/>
+        <w:textAlignment w:val="baseline"/>
+        <w:rPr>
+          <w:rFonts w:ascii="Segoe UI" w:hAnsi="Segoe UI" w:cs="Segoe UI"/>
+          <w:color w:val="000000"/>
+          <w:sz w:val="18"/>
+          <w:szCs w:val="18"/>
+        </w:rPr>
+      </w:pPr>
+      <w:r>
+        <w:rPr>
+          <w:rStyle w:val="normaltextrun"/>
+          <w:rFonts w:ascii="Bahnschrift" w:hAnsi="Bahnschrift" w:cs="Segoe UI"/>
+          <w:color w:val="000000"/>
+          <w:lang w:val="es-419"/>
+        </w:rPr>
+        <w:t>Para el tema de impresión no se tendrá en cuenta la calidad de impresión.</w:t>
+      </w:r>
+      <w:r>
+        <w:rPr>
+          <w:rStyle w:val="eop"/>
+          <w:rFonts w:ascii="Bahnschrift" w:hAnsi="Bahnschrift" w:cs="Segoe UI"/>
+          <w:color w:val="000000"/>
+        </w:rPr>
+        <w:t> </w:t>
+      </w:r>
+    </w:p>
+    <w:p>
+      <w:pPr>
+        <w:pStyle w:val="paragraph"/>
+        <w:spacing w:before="0" w:beforeAutospacing="0" w:after="0" w:afterAutospacing="0"/>
+        <w:jc w:val="both"/>
+        <w:textAlignment w:val="baseline"/>
+        <w:rPr>
+          <w:rFonts w:ascii="Segoe UI" w:hAnsi="Segoe UI" w:cs="Segoe UI"/>
+          <w:color w:val="000000"/>
+          <w:sz w:val="18"/>
+          <w:szCs w:val="18"/>
+        </w:rPr>
+      </w:pPr>
+      <w:r>
+        <w:rPr>
+          <w:rStyle w:val="normaltextrun"/>
+          <w:rFonts w:ascii="Bahnschrift" w:hAnsi="Bahnschrift" w:cs="Segoe UI"/>
           <w:b/>
           <w:bCs/>
-        </w:rPr>
-      </w:pPr>
-      <w:r>
+          <w:color w:val="000000"/>
+          <w:lang w:val="es-419"/>
+        </w:rPr>
+        <w:t>Limitaciones:</w:t>
+      </w:r>
+      <w:r>
+        <w:rPr>
+          <w:rStyle w:val="eop"/>
+          <w:rFonts w:ascii="Bahnschrift" w:hAnsi="Bahnschrift" w:cs="Segoe UI"/>
+          <w:color w:val="000000"/>
+        </w:rPr>
+        <w:t> </w:t>
+      </w:r>
+    </w:p>
+    <w:p>
+      <w:pPr>
+        <w:pStyle w:val="paragraph"/>
+        <w:spacing w:before="0" w:beforeAutospacing="0" w:after="0" w:afterAutospacing="0"/>
+        <w:jc w:val="both"/>
+        <w:textAlignment w:val="baseline"/>
+        <w:rPr>
+          <w:rFonts w:ascii="Segoe UI" w:hAnsi="Segoe UI" w:cs="Segoe UI"/>
+          <w:color w:val="000000"/>
+          <w:sz w:val="18"/>
+          <w:szCs w:val="18"/>
+        </w:rPr>
+      </w:pPr>
+      <w:r>
+        <w:rPr>
+          <w:rStyle w:val="normaltextrun"/>
+          <w:rFonts w:ascii="Bahnschrift" w:hAnsi="Bahnschrift" w:cs="Segoe UI"/>
+          <w:color w:val="000000"/>
+          <w:lang w:val="es-419"/>
+        </w:rPr>
+        <w:lastRenderedPageBreak/>
+        <w:t>Los factores de calidad no funcionales como el rendimiento, la seguridad informática la usabilidad y pruebas de caja blanca no se probarán en este módulo.                                                                                               </w:t>
+      </w:r>
+      <w:r>
+        <w:rPr>
+          <w:rStyle w:val="eop"/>
+          <w:rFonts w:ascii="Bahnschrift" w:hAnsi="Bahnschrift" w:cs="Segoe UI"/>
+          <w:color w:val="000000"/>
+        </w:rPr>
+        <w:t> </w:t>
+      </w:r>
+    </w:p>
+    <w:p>
+      <w:pPr>
+        <w:pStyle w:val="paragraph"/>
+        <w:spacing w:before="0" w:beforeAutospacing="0" w:after="0" w:afterAutospacing="0"/>
+        <w:jc w:val="both"/>
+        <w:textAlignment w:val="baseline"/>
+        <w:rPr>
+          <w:rFonts w:ascii="Segoe UI" w:hAnsi="Segoe UI" w:cs="Segoe UI"/>
+          <w:color w:val="000000"/>
+          <w:sz w:val="18"/>
+          <w:szCs w:val="18"/>
+        </w:rPr>
+      </w:pPr>
+      <w:r>
+        <w:rPr>
+          <w:rStyle w:val="normaltextrun"/>
+          <w:rFonts w:ascii="Bahnschrift" w:hAnsi="Bahnschrift" w:cs="Segoe UI"/>
+          <w:color w:val="000000"/>
+          <w:lang w:val="es-419"/>
+        </w:rPr>
+        <w:t>Tampoco se probará el registro, la autenticación del cliente o cualquier otro requerimiento que esté fuera del alcance de estas pruebas.</w:t>
+      </w:r>
+    </w:p>
+    <w:p/>
+    <w:p>
+      <w:pPr>
+        <w:pStyle w:val="Ttulo1"/>
+      </w:pPr>
+      <w:bookmarkStart w:id="2" w:name="_Toc1812452457"/>
+      <w:r>
+        <w:t>4. Riesgos</w:t>
+      </w:r>
+      <w:bookmarkEnd w:id="2"/>
+    </w:p>
+    <w:p>
+      <w:pPr>
         <w:rPr>
           <w:b/>
           <w:bCs/>
         </w:rPr>
+      </w:pPr>
+      <w:r>
+        <w:rPr>
+          <w:b/>
+          <w:bCs/>
+        </w:rPr>
         <w:t>NIVEL DE IMPACTO</w:t>
       </w:r>
     </w:p>
     <w:tbl>
       <w:tblPr>
-        <w:tblStyle w:val="TableGrid"/>
+        <w:tblStyle w:val="Tablaconcuadrcula"/>
         <w:tblW w:w="0" w:type="auto"/>
         <w:tblLayout w:type="fixed"/>
         <w:tblLook w:val="06A0" w:firstRow="1" w:lastRow="0" w:firstColumn="1" w:lastColumn="0" w:noHBand="1" w:noVBand="1"/>
@@ -1375,7 +1702,7 @@
     <w:p/>
     <w:tbl>
       <w:tblPr>
-        <w:tblStyle w:val="TableGrid"/>
+        <w:tblStyle w:val="Tablaconcuadrcula"/>
         <w:tblW w:w="9015" w:type="dxa"/>
         <w:tblLayout w:type="fixed"/>
         <w:tblLook w:val="0000" w:firstRow="0" w:lastRow="0" w:firstColumn="0" w:lastColumn="0" w:noHBand="0" w:noVBand="0"/>
@@ -1445,7 +1772,6 @@
                 <w:lang w:val="en"/>
               </w:rPr>
             </w:pPr>
-            <w:proofErr w:type="spellStart"/>
             <w:r>
               <w:rPr>
                 <w:b/>
@@ -1456,7 +1782,6 @@
               </w:rPr>
               <w:t>Riesgo</w:t>
             </w:r>
-            <w:proofErr w:type="spellEnd"/>
           </w:p>
         </w:tc>
         <w:tc>
@@ -1480,7 +1805,6 @@
                 <w:lang w:val="en"/>
               </w:rPr>
             </w:pPr>
-            <w:proofErr w:type="spellStart"/>
             <w:r>
               <w:rPr>
                 <w:b/>
@@ -1489,18 +1813,7 @@
                 <w:szCs w:val="20"/>
                 <w:lang w:val="en"/>
               </w:rPr>
-              <w:t>Probabilidad</w:t>
-            </w:r>
-            <w:proofErr w:type="spellEnd"/>
-            <w:r>
-              <w:rPr>
-                <w:b/>
-                <w:bCs/>
-                <w:sz w:val="20"/>
-                <w:szCs w:val="20"/>
-                <w:lang w:val="en"/>
-              </w:rPr>
-              <w:t xml:space="preserve"> </w:t>
+              <w:t xml:space="preserve">Probabilidad </w:t>
             </w:r>
           </w:p>
           <w:p>
@@ -1547,7 +1860,6 @@
                 <w:lang w:val="en"/>
               </w:rPr>
             </w:pPr>
-            <w:proofErr w:type="spellStart"/>
             <w:r>
               <w:rPr>
                 <w:b/>
@@ -1558,7 +1870,6 @@
               </w:rPr>
               <w:t>Impacto</w:t>
             </w:r>
-            <w:proofErr w:type="spellEnd"/>
           </w:p>
           <w:p>
             <w:pPr>
@@ -1604,7 +1915,6 @@
                 <w:lang w:val="en"/>
               </w:rPr>
             </w:pPr>
-            <w:proofErr w:type="spellStart"/>
             <w:r>
               <w:rPr>
                 <w:b/>
@@ -1613,10 +1923,12 @@
                 <w:szCs w:val="20"/>
                 <w:lang w:val="en"/>
               </w:rPr>
-              <w:t>Severidad</w:t>
-            </w:r>
-            <w:proofErr w:type="spellEnd"/>
-            <w:r>
+              <w:t xml:space="preserve">Severidad </w:t>
+            </w:r>
+          </w:p>
+          <w:p>
+            <w:pPr>
+              <w:jc w:val="center"/>
               <w:rPr>
                 <w:b/>
                 <w:bCs/>
@@ -1624,12 +1936,8 @@
                 <w:szCs w:val="20"/>
                 <w:lang w:val="en"/>
               </w:rPr>
-              <w:t xml:space="preserve"> </w:t>
-            </w:r>
-          </w:p>
-          <w:p>
-            <w:pPr>
-              <w:jc w:val="center"/>
+            </w:pPr>
+            <w:r>
               <w:rPr>
                 <w:b/>
                 <w:bCs/>
@@ -1637,60 +1945,7 @@
                 <w:szCs w:val="20"/>
                 <w:lang w:val="en"/>
               </w:rPr>
-            </w:pPr>
-            <w:r>
-              <w:rPr>
-                <w:b/>
-                <w:bCs/>
-                <w:sz w:val="20"/>
-                <w:szCs w:val="20"/>
-                <w:lang w:val="en"/>
-              </w:rPr>
-              <w:t>(</w:t>
-            </w:r>
-            <w:proofErr w:type="spellStart"/>
-            <w:r>
-              <w:rPr>
-                <w:b/>
-                <w:bCs/>
-                <w:sz w:val="20"/>
-                <w:szCs w:val="20"/>
-                <w:lang w:val="en"/>
-              </w:rPr>
-              <w:t>probabilidad</w:t>
-            </w:r>
-            <w:proofErr w:type="spellEnd"/>
-            <w:r>
-              <w:rPr>
-                <w:b/>
-                <w:bCs/>
-                <w:sz w:val="20"/>
-                <w:szCs w:val="20"/>
-                <w:lang w:val="en"/>
-              </w:rPr>
-              <w:t xml:space="preserve"> * </w:t>
-            </w:r>
-            <w:proofErr w:type="spellStart"/>
-            <w:r>
-              <w:rPr>
-                <w:b/>
-                <w:bCs/>
-                <w:sz w:val="20"/>
-                <w:szCs w:val="20"/>
-                <w:lang w:val="en"/>
-              </w:rPr>
-              <w:t>impacto</w:t>
-            </w:r>
-            <w:proofErr w:type="spellEnd"/>
-            <w:r>
-              <w:rPr>
-                <w:b/>
-                <w:bCs/>
-                <w:sz w:val="20"/>
-                <w:szCs w:val="20"/>
-                <w:lang w:val="en"/>
-              </w:rPr>
-              <w:t>)</w:t>
+              <w:t>(probabilidad * impacto)</w:t>
             </w:r>
           </w:p>
         </w:tc>
@@ -1724,20 +1979,8 @@
                 <w:szCs w:val="20"/>
                 <w:lang w:val="en"/>
               </w:rPr>
-              <w:t xml:space="preserve">Plan de </w:t>
-            </w:r>
-            <w:proofErr w:type="spellStart"/>
-            <w:r>
-              <w:rPr>
-                <w:b/>
-                <w:bCs/>
-                <w:sz w:val="20"/>
-                <w:szCs w:val="20"/>
-                <w:lang w:val="en"/>
-              </w:rPr>
-              <w:t>Mitigación</w:t>
-            </w:r>
-            <w:proofErr w:type="spellEnd"/>
+              <w:t>Plan de Mitigación</w:t>
+            </w:r>
           </w:p>
         </w:tc>
       </w:tr>
@@ -1941,7 +2184,6 @@
                 <w:szCs w:val="20"/>
                 <w:lang w:val="en"/>
               </w:rPr>
-              <w:lastRenderedPageBreak/>
               <w:t>2</w:t>
             </w:r>
           </w:p>
@@ -1968,17 +2210,8 @@
                 <w:sz w:val="20"/>
                 <w:szCs w:val="20"/>
               </w:rPr>
-              <w:t xml:space="preserve">Indisponibilidad de un </w:t>
-            </w:r>
-            <w:proofErr w:type="spellStart"/>
-            <w:r>
-              <w:rPr>
-                <w:sz w:val="20"/>
-                <w:szCs w:val="20"/>
-              </w:rPr>
-              <w:t>tester</w:t>
-            </w:r>
-            <w:proofErr w:type="spellEnd"/>
+              <w:t>Indisponibilidad de un tester</w:t>
+            </w:r>
           </w:p>
         </w:tc>
         <w:tc>
@@ -2088,33 +2321,8 @@
                 <w:sz w:val="20"/>
                 <w:szCs w:val="20"/>
               </w:rPr>
-              <w:t xml:space="preserve">Se pude distribuir las tareas de ese </w:t>
-            </w:r>
-            <w:proofErr w:type="spellStart"/>
-            <w:r>
-              <w:rPr>
-                <w:sz w:val="20"/>
-                <w:szCs w:val="20"/>
-              </w:rPr>
-              <w:t>tester</w:t>
-            </w:r>
-            <w:proofErr w:type="spellEnd"/>
-            <w:r>
-              <w:rPr>
-                <w:sz w:val="20"/>
-                <w:szCs w:val="20"/>
-              </w:rPr>
-              <w:t xml:space="preserve"> a los demás integrantes del equipo, y si quedan muy sobrecargados se optará por incluir otro </w:t>
-            </w:r>
-            <w:proofErr w:type="spellStart"/>
-            <w:r>
-              <w:rPr>
-                <w:sz w:val="20"/>
-                <w:szCs w:val="20"/>
-              </w:rPr>
-              <w:t>tester</w:t>
-            </w:r>
-            <w:proofErr w:type="spellEnd"/>
+              <w:t>Se pude distribuir las tareas de ese tester a los demás integrantes del equipo, y si quedan muy sobrecargados se optará por incluir otro tester</w:t>
+            </w:r>
           </w:p>
         </w:tc>
       </w:tr>
@@ -2170,17 +2378,8 @@
                 <w:sz w:val="20"/>
                 <w:szCs w:val="20"/>
               </w:rPr>
-              <w:t xml:space="preserve">Perdida de conexión a internet de un </w:t>
-            </w:r>
-            <w:proofErr w:type="spellStart"/>
-            <w:r>
-              <w:rPr>
-                <w:sz w:val="20"/>
-                <w:szCs w:val="20"/>
-              </w:rPr>
-              <w:t>tester</w:t>
-            </w:r>
-            <w:proofErr w:type="spellEnd"/>
+              <w:t>Perdida de conexión a internet de un tester</w:t>
+            </w:r>
           </w:p>
         </w:tc>
         <w:tc>
@@ -2458,17 +2657,16 @@
                 <w:sz w:val="20"/>
                 <w:szCs w:val="20"/>
               </w:rPr>
-              <w:t xml:space="preserve">La prevención consiste técnicamente en poner a disposición hardware redundante para garantizar la alta disponibilidad de la información, o en franquear períodos de suspensión mediante sistemas de espera o stand </w:t>
-            </w:r>
-            <w:proofErr w:type="spellStart"/>
-            <w:r>
-              <w:rPr>
-                <w:sz w:val="20"/>
-                <w:szCs w:val="20"/>
-              </w:rPr>
-              <w:t>by</w:t>
-            </w:r>
-            <w:proofErr w:type="spellEnd"/>
+              <w:t xml:space="preserve">La prevención consiste técnicamente en poner a disposición </w:t>
+            </w:r>
+            <w:r>
+              <w:rPr>
+                <w:sz w:val="20"/>
+                <w:szCs w:val="20"/>
+              </w:rPr>
+              <w:lastRenderedPageBreak/>
+              <w:t>hardware redundante para garantizar la alta disponibilidad de la información, o en franquear períodos de suspensión mediante sistemas de espera o stand by</w:t>
+            </w:r>
           </w:p>
         </w:tc>
       </w:tr>
@@ -2498,6 +2696,7 @@
                 <w:szCs w:val="20"/>
                 <w:lang w:val="en"/>
               </w:rPr>
+              <w:lastRenderedPageBreak/>
               <w:t>5</w:t>
             </w:r>
           </w:p>
@@ -2518,23 +2717,7 @@
                 <w:sz w:val="20"/>
                 <w:szCs w:val="20"/>
               </w:rPr>
-              <w:t xml:space="preserve">Uso de </w:t>
-            </w:r>
-            <w:proofErr w:type="spellStart"/>
-            <w:r>
-              <w:rPr>
-                <w:sz w:val="20"/>
-                <w:szCs w:val="20"/>
-              </w:rPr>
-              <w:t>bots</w:t>
-            </w:r>
-            <w:proofErr w:type="spellEnd"/>
-            <w:r>
-              <w:rPr>
-                <w:sz w:val="20"/>
-                <w:szCs w:val="20"/>
-              </w:rPr>
-              <w:t xml:space="preserve"> para hacer publicaciones masivas de entradas de blog.</w:t>
+              <w:t>Uso de bots para hacer publicaciones masivas de entradas de blog.</w:t>
             </w:r>
           </w:p>
         </w:tc>
@@ -2639,48 +2822,16 @@
                 <w:sz w:val="20"/>
                 <w:szCs w:val="20"/>
               </w:rPr>
-              <w:t xml:space="preserve">Realizar una verificación de que no es un </w:t>
-            </w:r>
-            <w:proofErr w:type="spellStart"/>
-            <w:r>
-              <w:rPr>
-                <w:sz w:val="20"/>
-                <w:szCs w:val="20"/>
-              </w:rPr>
-              <w:t>bot</w:t>
-            </w:r>
-            <w:proofErr w:type="spellEnd"/>
-            <w:r>
-              <w:rPr>
-                <w:sz w:val="20"/>
-                <w:szCs w:val="20"/>
-              </w:rPr>
-              <w:t xml:space="preserve"> el que está haciendo la publicación de la entrada. </w:t>
-            </w:r>
-          </w:p>
-          <w:p>
-            <w:r>
-              <w:rPr>
-                <w:sz w:val="20"/>
-                <w:szCs w:val="20"/>
-              </w:rPr>
-              <w:t xml:space="preserve">(Ej.: </w:t>
-            </w:r>
-            <w:proofErr w:type="spellStart"/>
-            <w:r>
-              <w:rPr>
-                <w:sz w:val="20"/>
-                <w:szCs w:val="20"/>
-              </w:rPr>
-              <w:t>captcha</w:t>
-            </w:r>
-            <w:proofErr w:type="spellEnd"/>
-            <w:r>
-              <w:rPr>
-                <w:sz w:val="20"/>
-                <w:szCs w:val="20"/>
-              </w:rPr>
-              <w:t>)</w:t>
+              <w:t xml:space="preserve">Realizar una verificación de que no es un bot el que está haciendo la publicación de la entrada. </w:t>
+            </w:r>
+          </w:p>
+          <w:p>
+            <w:r>
+              <w:rPr>
+                <w:sz w:val="20"/>
+                <w:szCs w:val="20"/>
+              </w:rPr>
+              <w:t>(Ej.: captcha)</w:t>
             </w:r>
           </w:p>
         </w:tc>
@@ -2731,23 +2882,7 @@
                 <w:sz w:val="20"/>
                 <w:szCs w:val="20"/>
               </w:rPr>
-              <w:t xml:space="preserve">Uso de </w:t>
-            </w:r>
-            <w:proofErr w:type="spellStart"/>
-            <w:r>
-              <w:rPr>
-                <w:sz w:val="20"/>
-                <w:szCs w:val="20"/>
-              </w:rPr>
-              <w:t>bots</w:t>
-            </w:r>
-            <w:proofErr w:type="spellEnd"/>
-            <w:r>
-              <w:rPr>
-                <w:sz w:val="20"/>
-                <w:szCs w:val="20"/>
-              </w:rPr>
-              <w:t xml:space="preserve"> para compartir de forma masiva entradas de blog hacia las redes sociales</w:t>
+              <w:t>Uso de bots para compartir de forma masiva entradas de blog hacia las redes sociales</w:t>
             </w:r>
           </w:p>
         </w:tc>
@@ -2852,39 +2987,7 @@
                 <w:sz w:val="20"/>
                 <w:szCs w:val="20"/>
               </w:rPr>
-              <w:t xml:space="preserve">Realizar una verificación de que no es un </w:t>
-            </w:r>
-            <w:proofErr w:type="spellStart"/>
-            <w:r>
-              <w:rPr>
-                <w:sz w:val="20"/>
-                <w:szCs w:val="20"/>
-              </w:rPr>
-              <w:t>bot</w:t>
-            </w:r>
-            <w:proofErr w:type="spellEnd"/>
-            <w:r>
-              <w:rPr>
-                <w:sz w:val="20"/>
-                <w:szCs w:val="20"/>
-              </w:rPr>
-              <w:t xml:space="preserve"> el que está haciendo la petición de compartir a través de las redes sociales la publicación de la entrada (Ej.: </w:t>
-            </w:r>
-            <w:proofErr w:type="spellStart"/>
-            <w:r>
-              <w:rPr>
-                <w:sz w:val="20"/>
-                <w:szCs w:val="20"/>
-              </w:rPr>
-              <w:t>captcha</w:t>
-            </w:r>
-            <w:proofErr w:type="spellEnd"/>
-            <w:r>
-              <w:rPr>
-                <w:sz w:val="20"/>
-                <w:szCs w:val="20"/>
-              </w:rPr>
-              <w:t>)</w:t>
+              <w:t>Realizar una verificación de que no es un bot el que está haciendo la petición de compartir a través de las redes sociales la publicación de la entrada (Ej.: captcha)</w:t>
             </w:r>
           </w:p>
         </w:tc>
@@ -3046,47 +3149,7 @@
                 <w:sz w:val="20"/>
                 <w:szCs w:val="20"/>
               </w:rPr>
-              <w:t xml:space="preserve">Utilizar el api </w:t>
-            </w:r>
-            <w:proofErr w:type="spellStart"/>
-            <w:r>
-              <w:rPr>
-                <w:sz w:val="20"/>
-                <w:szCs w:val="20"/>
-              </w:rPr>
-              <w:t>Analyze</w:t>
-            </w:r>
-            <w:proofErr w:type="spellEnd"/>
-            <w:r>
-              <w:rPr>
-                <w:sz w:val="20"/>
-                <w:szCs w:val="20"/>
-              </w:rPr>
-              <w:t xml:space="preserve"> </w:t>
-            </w:r>
-            <w:proofErr w:type="spellStart"/>
-            <w:r>
-              <w:rPr>
-                <w:sz w:val="20"/>
-                <w:szCs w:val="20"/>
-              </w:rPr>
-              <w:t>Image</w:t>
-            </w:r>
-            <w:proofErr w:type="spellEnd"/>
-            <w:r>
-              <w:rPr>
-                <w:sz w:val="20"/>
-                <w:szCs w:val="20"/>
-              </w:rPr>
-              <w:t xml:space="preserve"> de Microsoft para verificar que las imágenes no tienen este tipo de </w:t>
-            </w:r>
-            <w:r>
-              <w:rPr>
-                <w:sz w:val="20"/>
-                <w:szCs w:val="20"/>
-              </w:rPr>
-              <w:lastRenderedPageBreak/>
-              <w:t>contenido; en caso de si tenerlo, negar la petición</w:t>
+              <w:t>Utilizar el api Analyze Image de Microsoft para verificar que las imágenes no tienen este tipo de contenido; en caso de si tenerlo, negar la petición</w:t>
             </w:r>
           </w:p>
         </w:tc>
@@ -3122,6 +3185,7 @@
         <w:pStyle w:val="Estilo1"/>
       </w:pPr>
       <w:r>
+        <w:lastRenderedPageBreak/>
         <w:t>5. DISEÑO DE CASOS DE PRUEBA</w:t>
       </w:r>
     </w:p>
@@ -3133,10 +3197,10 @@
           <w:szCs w:val="32"/>
         </w:rPr>
       </w:pPr>
-      <w:hyperlink r:id="rId8">
+      <w:hyperlink r:id="rId9">
         <w:r>
           <w:rPr>
-            <w:rStyle w:val="Hyperlink"/>
+            <w:rStyle w:val="Hipervnculo"/>
             <w:sz w:val="32"/>
             <w:szCs w:val="32"/>
           </w:rPr>
@@ -3146,18 +3210,18 @@
     </w:p>
     <w:p>
       <w:pPr>
-        <w:pStyle w:val="Heading1"/>
-      </w:pPr>
-    </w:p>
-    <w:p>
-      <w:pPr>
-        <w:pStyle w:val="Heading1"/>
-      </w:pPr>
-      <w:bookmarkStart w:id="4" w:name="_Toc561469991"/>
+        <w:pStyle w:val="Ttulo1"/>
+      </w:pPr>
+    </w:p>
+    <w:p>
+      <w:pPr>
+        <w:pStyle w:val="Ttulo1"/>
+      </w:pPr>
+      <w:bookmarkStart w:id="3" w:name="_Toc561469991"/>
       <w:r>
         <w:t>6. Cronograma</w:t>
       </w:r>
-      <w:bookmarkEnd w:id="4"/>
+      <w:bookmarkEnd w:id="3"/>
     </w:p>
     <w:p>
       <w:r>
@@ -3170,83 +3234,6 @@
             <wp:extent cx="6049344" cy="2974261"/>
             <wp:effectExtent l="0" t="0" r="0" b="0"/>
             <wp:docPr id="477437123" name="Picture 477437123"/>
-            <wp:cNvGraphicFramePr>
-              <a:graphicFrameLocks xmlns:a="http://schemas.openxmlformats.org/drawingml/2006/main" noChangeAspect="1"/>
-            </wp:cNvGraphicFramePr>
-            <a:graphic xmlns:a="http://schemas.openxmlformats.org/drawingml/2006/main">
-              <a:graphicData uri="http://schemas.openxmlformats.org/drawingml/2006/picture">
-                <pic:pic xmlns:pic="http://schemas.openxmlformats.org/drawingml/2006/picture">
-                  <pic:nvPicPr>
-                    <pic:cNvPr id="0" name=""/>
-                    <pic:cNvPicPr/>
-                  </pic:nvPicPr>
-                  <pic:blipFill>
-                    <a:blip r:embed="rId9">
-                      <a:extLst>
-                        <a:ext uri="{28A0092B-C50C-407E-A947-70E740481C1C}">
-                          <a14:useLocalDpi xmlns:a14="http://schemas.microsoft.com/office/drawing/2010/main" val="0"/>
-                        </a:ext>
-                      </a:extLst>
-                    </a:blip>
-                    <a:stretch>
-                      <a:fillRect/>
-                    </a:stretch>
-                  </pic:blipFill>
-                  <pic:spPr>
-                    <a:xfrm>
-                      <a:off x="0" y="0"/>
-                      <a:ext cx="6049344" cy="2974261"/>
-                    </a:xfrm>
-                    <a:prstGeom prst="rect">
-                      <a:avLst/>
-                    </a:prstGeom>
-                  </pic:spPr>
-                </pic:pic>
-              </a:graphicData>
-            </a:graphic>
-          </wp:inline>
-        </w:drawing>
-      </w:r>
-    </w:p>
-    <w:p>
-      <w:pPr>
-        <w:pStyle w:val="Heading1"/>
-      </w:pPr>
-    </w:p>
-    <w:p>
-      <w:pPr>
-        <w:pStyle w:val="Heading1"/>
-      </w:pPr>
-    </w:p>
-    <w:p>
-      <w:pPr>
-        <w:pStyle w:val="Heading1"/>
-      </w:pPr>
-      <w:bookmarkStart w:id="5" w:name="_Toc1885168106"/>
-      <w:r>
-        <w:t>7. Informe de avance</w:t>
-      </w:r>
-      <w:bookmarkEnd w:id="5"/>
-    </w:p>
-    <w:p>
-      <w:pPr>
-        <w:pStyle w:val="Estilo1"/>
-      </w:pPr>
-    </w:p>
-    <w:p>
-      <w:pPr>
-        <w:pStyle w:val="Estilo1"/>
-      </w:pPr>
-      <w:r>
-        <w:rPr>
-          <w:noProof/>
-          <w:lang w:val="es-CO" w:eastAsia="es-CO"/>
-        </w:rPr>
-        <w:drawing>
-          <wp:inline distT="0" distB="0" distL="0" distR="0" wp14:anchorId="62A53C3B" wp14:editId="2DFCD425">
-            <wp:extent cx="3744310" cy="3981450"/>
-            <wp:effectExtent l="0" t="0" r="0" b="0"/>
-            <wp:docPr id="1234975875" name="Picture 1234975875"/>
             <wp:cNvGraphicFramePr>
               <a:graphicFrameLocks xmlns:a="http://schemas.openxmlformats.org/drawingml/2006/main" noChangeAspect="1"/>
             </wp:cNvGraphicFramePr>
@@ -3272,7 +3259,7 @@
                   <pic:spPr>
                     <a:xfrm>
                       <a:off x="0" y="0"/>
-                      <a:ext cx="3744310" cy="3981450"/>
+                      <a:ext cx="6049344" cy="2974261"/>
                     </a:xfrm>
                     <a:prstGeom prst="rect">
                       <a:avLst/>
@@ -3287,6 +3274,31 @@
     </w:p>
     <w:p>
       <w:pPr>
+        <w:pStyle w:val="Ttulo1"/>
+      </w:pPr>
+    </w:p>
+    <w:p>
+      <w:pPr>
+        <w:pStyle w:val="Ttulo1"/>
+      </w:pPr>
+    </w:p>
+    <w:p>
+      <w:pPr>
+        <w:pStyle w:val="Ttulo1"/>
+      </w:pPr>
+      <w:bookmarkStart w:id="4" w:name="_Toc1885168106"/>
+      <w:r>
+        <w:t>7. Informe de avance</w:t>
+      </w:r>
+      <w:bookmarkEnd w:id="4"/>
+    </w:p>
+    <w:p>
+      <w:pPr>
+        <w:pStyle w:val="Estilo1"/>
+      </w:pPr>
+    </w:p>
+    <w:p>
+      <w:pPr>
         <w:pStyle w:val="Estilo1"/>
       </w:pPr>
       <w:r>
@@ -3294,11 +3306,12 @@
           <w:noProof/>
           <w:lang w:val="es-CO" w:eastAsia="es-CO"/>
         </w:rPr>
+        <w:lastRenderedPageBreak/>
         <w:drawing>
-          <wp:inline distT="0" distB="0" distL="0" distR="0" wp14:anchorId="36A2B22F" wp14:editId="0B100AFD">
-            <wp:extent cx="6143625" cy="2483049"/>
+          <wp:inline distT="0" distB="0" distL="0" distR="0" wp14:anchorId="62A53C3B" wp14:editId="2DFCD425">
+            <wp:extent cx="3744310" cy="3981450"/>
             <wp:effectExtent l="0" t="0" r="0" b="0"/>
-            <wp:docPr id="1725894797" name="Picture 1725894797"/>
+            <wp:docPr id="1234975875" name="Picture 1234975875"/>
             <wp:cNvGraphicFramePr>
               <a:graphicFrameLocks xmlns:a="http://schemas.openxmlformats.org/drawingml/2006/main" noChangeAspect="1"/>
             </wp:cNvGraphicFramePr>
@@ -3324,7 +3337,7 @@
                   <pic:spPr>
                     <a:xfrm>
                       <a:off x="0" y="0"/>
-                      <a:ext cx="6143625" cy="2483049"/>
+                      <a:ext cx="3744310" cy="3981450"/>
                     </a:xfrm>
                     <a:prstGeom prst="rect">
                       <a:avLst/>
@@ -3339,239 +3352,18 @@
     </w:p>
     <w:p>
       <w:pPr>
-        <w:pStyle w:val="Heading1"/>
-      </w:pPr>
-      <w:bookmarkStart w:id="6" w:name="_Toc1486660082"/>
-      <w:r>
-        <w:lastRenderedPageBreak/>
-        <w:t xml:space="preserve">8. Justificación de los </w:t>
-      </w:r>
-      <w:proofErr w:type="spellStart"/>
-      <w:r>
-        <w:t>desfaces</w:t>
-      </w:r>
-      <w:bookmarkEnd w:id="6"/>
-      <w:proofErr w:type="spellEnd"/>
-    </w:p>
-    <w:p>
-      <w:r>
-        <w:t>Debido a una tormenta eléctrica el día 19/06/2022 el servicio de energía fallo durante 2:30 minutos lo cual retraso el proceso de las pruebas.</w:t>
-      </w:r>
-    </w:p>
-    <w:p/>
-    <w:p>
-      <w:r>
-        <w:t>Actualización de equipo de un integrante del equipo de pruebas lo cual genero un retraso de 40 minutos dicho suceso paso el día 19/06/2022.</w:t>
-      </w:r>
-    </w:p>
-    <w:p/>
-    <w:p>
-      <w:r>
-        <w:t xml:space="preserve">El día </w:t>
-      </w:r>
-      <w:r>
-        <w:t xml:space="preserve">18/06/2022, el servicio </w:t>
-      </w:r>
-      <w:proofErr w:type="spellStart"/>
-      <w:r>
-        <w:t>Analyze</w:t>
-      </w:r>
-      <w:proofErr w:type="spellEnd"/>
-      <w:r>
-        <w:t xml:space="preserve"> </w:t>
-      </w:r>
-      <w:proofErr w:type="spellStart"/>
-      <w:r>
-        <w:t>Image</w:t>
-      </w:r>
-      <w:proofErr w:type="spellEnd"/>
-      <w:r>
-        <w:t xml:space="preserve"> el cual me permite realizar los filtros del contenido inapropiado, estuvo fuera de servicio por mantenimiento. Dicho mantenimiento duro 4 horas </w:t>
-      </w:r>
-    </w:p>
-    <w:p/>
-    <w:p>
-      <w:pPr>
-        <w:pStyle w:val="Heading1"/>
-      </w:pPr>
-      <w:bookmarkStart w:id="7" w:name="_Toc767924885"/>
-      <w:r>
-        <w:t xml:space="preserve">9. Incidentes </w:t>
-      </w:r>
-      <w:bookmarkEnd w:id="7"/>
-    </w:p>
-    <w:p>
-      <w:r>
-        <w:rPr>
-          <w:b/>
-          <w:bCs/>
-          <w:lang w:val="es-ES"/>
-        </w:rPr>
-        <w:t>ID Incidente</w:t>
-      </w:r>
-      <w:r>
-        <w:rPr>
-          <w:lang w:val="es-ES"/>
-        </w:rPr>
-        <w:t>: IN001</w:t>
-      </w:r>
-    </w:p>
-    <w:p>
-      <w:r>
-        <w:rPr>
-          <w:b/>
-          <w:bCs/>
-          <w:lang w:val="es-ES"/>
-        </w:rPr>
-        <w:t>Proyecto</w:t>
-      </w:r>
-      <w:r>
-        <w:rPr>
-          <w:lang w:val="es-ES"/>
-        </w:rPr>
-        <w:t>: Blog</w:t>
-      </w:r>
-    </w:p>
-    <w:p>
-      <w:r>
-        <w:rPr>
-          <w:b/>
-          <w:bCs/>
-          <w:lang w:val="es-ES"/>
-        </w:rPr>
-        <w:t>Modulo:</w:t>
-      </w:r>
-      <w:r>
-        <w:rPr>
-          <w:lang w:val="es-ES"/>
-        </w:rPr>
-        <w:t xml:space="preserve"> Publicar entradas</w:t>
-      </w:r>
-    </w:p>
-    <w:p>
-      <w:r>
-        <w:rPr>
-          <w:b/>
-          <w:bCs/>
-          <w:lang w:val="es-ES"/>
-        </w:rPr>
-        <w:t>Gravedad</w:t>
-      </w:r>
-      <w:r>
-        <w:rPr>
-          <w:lang w:val="es-ES"/>
-        </w:rPr>
-        <w:t>: Alta</w:t>
-      </w:r>
-    </w:p>
-    <w:p>
-      <w:r>
-        <w:rPr>
-          <w:b/>
-          <w:bCs/>
-          <w:lang w:val="es-ES"/>
-        </w:rPr>
-        <w:t>Descripción</w:t>
-      </w:r>
-      <w:r>
-        <w:rPr>
-          <w:lang w:val="es-ES"/>
-        </w:rPr>
-        <w:t>: El blog me permite publicar entradas sin contenido.</w:t>
-      </w:r>
-    </w:p>
-    <w:p>
-      <w:r>
-        <w:rPr>
-          <w:b/>
-          <w:bCs/>
-          <w:lang w:val="es-ES"/>
-        </w:rPr>
-        <w:t>Pasos:</w:t>
-      </w:r>
-      <w:r>
-        <w:rPr>
-          <w:lang w:val="es-ES"/>
-        </w:rPr>
-        <w:t xml:space="preserve"> </w:t>
-      </w:r>
-    </w:p>
-    <w:p>
-      <w:r>
-        <w:rPr>
-          <w:lang w:val="es-ES"/>
-        </w:rPr>
-        <w:t>1. Iniciar sesión en el blog</w:t>
-      </w:r>
-    </w:p>
-    <w:p>
-      <w:r>
-        <w:rPr>
-          <w:lang w:val="es-ES"/>
-        </w:rPr>
-        <w:t>2. Dar clic en crear una entrada</w:t>
-      </w:r>
-    </w:p>
-    <w:p>
-      <w:r>
-        <w:rPr>
-          <w:lang w:val="es-ES"/>
-        </w:rPr>
-        <w:t>3. Dar clic en publicar</w:t>
-      </w:r>
-    </w:p>
-    <w:p>
-      <w:r>
-        <w:rPr>
-          <w:b/>
-          <w:bCs/>
-          <w:lang w:val="es-ES"/>
-        </w:rPr>
-        <w:t>Resultado Obtenido</w:t>
-      </w:r>
-      <w:r>
-        <w:rPr>
-          <w:lang w:val="es-ES"/>
-        </w:rPr>
-        <w:t>: Se está mostrando la alerta de confirmación, indicando que la entrada se publicó con éxito y dicha entrada se está publicando.</w:t>
-      </w:r>
-    </w:p>
-    <w:p>
-      <w:r>
-        <w:rPr>
-          <w:b/>
-          <w:bCs/>
-          <w:lang w:val="es-ES"/>
-        </w:rPr>
-        <w:t>Resultado Esperad</w:t>
-      </w:r>
-      <w:r>
-        <w:rPr>
-          <w:lang w:val="es-ES"/>
-        </w:rPr>
-        <w:t>o: Se debe mostrar una alerta indicando que la entrada no puede estar vacía y no debe publicar la entrada.</w:t>
-      </w:r>
-    </w:p>
-    <w:p>
-      <w:r>
-        <w:rPr>
-          <w:lang w:val="es-ES"/>
-        </w:rPr>
-        <w:t>Evidencia:</w:t>
-      </w:r>
-    </w:p>
-    <w:p>
+        <w:pStyle w:val="Estilo1"/>
+      </w:pPr>
       <w:r>
         <w:rPr>
           <w:noProof/>
           <w:lang w:val="es-CO" w:eastAsia="es-CO"/>
         </w:rPr>
-        <w:lastRenderedPageBreak/>
         <w:drawing>
-          <wp:inline distT="0" distB="0" distL="0" distR="0" wp14:anchorId="5F802E4A" wp14:editId="405B7E57">
-            <wp:extent cx="3438525" cy="1933575"/>
+          <wp:inline distT="0" distB="0" distL="0" distR="0" wp14:anchorId="36A2B22F" wp14:editId="0B100AFD">
+            <wp:extent cx="6143625" cy="2483049"/>
             <wp:effectExtent l="0" t="0" r="0" b="0"/>
-            <wp:docPr id="1304438020" name="Picture 1304438020"/>
+            <wp:docPr id="1725894797" name="Picture 1725894797"/>
             <wp:cNvGraphicFramePr>
               <a:graphicFrameLocks xmlns:a="http://schemas.openxmlformats.org/drawingml/2006/main" noChangeAspect="1"/>
             </wp:cNvGraphicFramePr>
@@ -3597,7 +3389,7 @@
                   <pic:spPr>
                     <a:xfrm>
                       <a:off x="0" y="0"/>
-                      <a:ext cx="3438525" cy="1933575"/>
+                      <a:ext cx="6143625" cy="2483049"/>
                     </a:xfrm>
                     <a:prstGeom prst="rect">
                       <a:avLst/>
@@ -3610,8 +3402,48 @@
         </w:drawing>
       </w:r>
     </w:p>
+    <w:p>
+      <w:pPr>
+        <w:pStyle w:val="Ttulo1"/>
+      </w:pPr>
+      <w:bookmarkStart w:id="5" w:name="_Toc1486660082"/>
+      <w:r>
+        <w:t>8. Justificación de los desfaces</w:t>
+      </w:r>
+      <w:bookmarkEnd w:id="5"/>
+    </w:p>
+    <w:p>
+      <w:r>
+        <w:t>Debido a una tormenta eléctrica el día 19/06/2022 el servicio de energía fallo durante 2:30 minutos lo cual retraso el proceso de las pruebas.</w:t>
+      </w:r>
+    </w:p>
     <w:p/>
+    <w:p>
+      <w:r>
+        <w:t>Actualización de equipo de un integrante del equipo de pruebas lo cual genero un retraso de 40 minutos dicho suceso paso el día 19/06/2022.</w:t>
+      </w:r>
+    </w:p>
     <w:p/>
+    <w:p>
+      <w:r>
+        <w:lastRenderedPageBreak/>
+        <w:t xml:space="preserve">El día </w:t>
+      </w:r>
+      <w:r>
+        <w:t xml:space="preserve">18/06/2022, el servicio Analyze Image el cual me permite realizar los filtros del contenido inapropiado, estuvo fuera de servicio por mantenimiento. Dicho mantenimiento duro 4 horas </w:t>
+      </w:r>
+    </w:p>
+    <w:p/>
+    <w:p>
+      <w:pPr>
+        <w:pStyle w:val="Ttulo1"/>
+      </w:pPr>
+      <w:bookmarkStart w:id="6" w:name="_Toc767924885"/>
+      <w:r>
+        <w:t xml:space="preserve">9. Incidentes </w:t>
+      </w:r>
+      <w:bookmarkEnd w:id="6"/>
+    </w:p>
     <w:p>
       <w:r>
         <w:rPr>
@@ -3625,7 +3457,7 @@
         <w:rPr>
           <w:lang w:val="es-ES"/>
         </w:rPr>
-        <w:t>: IN002</w:t>
+        <w:t>: IN001</w:t>
       </w:r>
     </w:p>
     <w:p>
@@ -3651,13 +3483,13 @@
           <w:bCs/>
           <w:lang w:val="es-ES"/>
         </w:rPr>
-        <w:t>Modulo</w:t>
+        <w:t>Modulo:</w:t>
       </w:r>
       <w:r>
         <w:rPr>
           <w:lang w:val="es-ES"/>
         </w:rPr>
-        <w:t>: Publicar entradas</w:t>
+        <w:t xml:space="preserve"> Publicar entradas</w:t>
       </w:r>
     </w:p>
     <w:p>
@@ -3673,7 +3505,7 @@
         <w:rPr>
           <w:lang w:val="es-ES"/>
         </w:rPr>
-        <w:t>: Media</w:t>
+        <w:t>: Alta</w:t>
       </w:r>
     </w:p>
     <w:p>
@@ -3689,7 +3521,7 @@
         <w:rPr>
           <w:lang w:val="es-ES"/>
         </w:rPr>
-        <w:t>: El blog está permitiendo publicar imágenes JPG con un peso mayor a 25 Mb, que es el límite de peso permito.</w:t>
+        <w:t>: El blog me permite publicar entradas sin contenido.</w:t>
       </w:r>
     </w:p>
     <w:p>
@@ -3699,13 +3531,13 @@
           <w:bCs/>
           <w:lang w:val="es-ES"/>
         </w:rPr>
-        <w:t>Pasos</w:t>
+        <w:t>Pasos:</w:t>
       </w:r>
       <w:r>
         <w:rPr>
           <w:lang w:val="es-ES"/>
         </w:rPr>
-        <w:t xml:space="preserve">: </w:t>
+        <w:t xml:space="preserve"> </w:t>
       </w:r>
     </w:p>
     <w:p>
@@ -3729,31 +3561,7 @@
         <w:rPr>
           <w:lang w:val="es-ES"/>
         </w:rPr>
-        <w:t>3. Dar clic en insertar imagen</w:t>
-      </w:r>
-    </w:p>
-    <w:p>
-      <w:r>
-        <w:rPr>
-          <w:lang w:val="es-ES"/>
-        </w:rPr>
-        <w:t>4. Ingresar un titulo</w:t>
-      </w:r>
-    </w:p>
-    <w:p>
-      <w:r>
-        <w:rPr>
-          <w:lang w:val="es-ES"/>
-        </w:rPr>
-        <w:t>5. Insertar una imagen JPG con un peso mayor a 25 Mb</w:t>
-      </w:r>
-    </w:p>
-    <w:p>
-      <w:r>
-        <w:rPr>
-          <w:lang w:val="es-ES"/>
-        </w:rPr>
-        <w:t>6. Dar clic en publicar</w:t>
+        <w:t>3. Dar clic en publicar</w:t>
       </w:r>
     </w:p>
     <w:p>
@@ -3769,7 +3577,7 @@
         <w:rPr>
           <w:lang w:val="es-ES"/>
         </w:rPr>
-        <w:t>: La entrada con la imagen se está publicando con éxito.</w:t>
+        <w:t>: Se está mostrando la alerta de confirmación, indicando que la entrada se publicó con éxito y dicha entrada se está publicando.</w:t>
       </w:r>
     </w:p>
     <w:p>
@@ -3779,13 +3587,13 @@
           <w:bCs/>
           <w:lang w:val="es-ES"/>
         </w:rPr>
-        <w:t>Resultado Esperado</w:t>
+        <w:t>Resultado Esperad</w:t>
       </w:r>
       <w:r>
         <w:rPr>
           <w:lang w:val="es-ES"/>
         </w:rPr>
-        <w:t>: Se debe mostrar una alerta indicando que la imagen es muy pesada y no debe publicar la entrada.</w:t>
+        <w:t>o: Se debe mostrar una alerta indicando que la entrada no puede estar vacía y no debe publicar la entrada.</w:t>
       </w:r>
     </w:p>
     <w:p>
@@ -3802,12 +3610,11 @@
           <w:noProof/>
           <w:lang w:val="es-CO" w:eastAsia="es-CO"/>
         </w:rPr>
-        <w:lastRenderedPageBreak/>
         <w:drawing>
-          <wp:inline distT="0" distB="0" distL="0" distR="0" wp14:anchorId="44695C67" wp14:editId="7CC98683">
+          <wp:inline distT="0" distB="0" distL="0" distR="0" wp14:anchorId="5F802E4A" wp14:editId="405B7E57">
             <wp:extent cx="3438525" cy="1933575"/>
             <wp:effectExtent l="0" t="0" r="0" b="0"/>
-            <wp:docPr id="1401371022" name="Picture 1401371022"/>
+            <wp:docPr id="1304438020" name="Picture 1304438020"/>
             <wp:cNvGraphicFramePr>
               <a:graphicFrameLocks xmlns:a="http://schemas.openxmlformats.org/drawingml/2006/main" noChangeAspect="1"/>
             </wp:cNvGraphicFramePr>
@@ -3819,7 +3626,7 @@
                     <pic:cNvPicPr/>
                   </pic:nvPicPr>
                   <pic:blipFill>
-                    <a:blip r:embed="rId12">
+                    <a:blip r:embed="rId13">
                       <a:extLst>
                         <a:ext uri="{28A0092B-C50C-407E-A947-70E740481C1C}">
                           <a14:useLocalDpi xmlns:a14="http://schemas.microsoft.com/office/drawing/2010/main" val="0"/>
@@ -3846,6 +3653,242 @@
         </w:drawing>
       </w:r>
     </w:p>
+    <w:p/>
+    <w:p/>
+    <w:p>
+      <w:r>
+        <w:rPr>
+          <w:b/>
+          <w:bCs/>
+          <w:lang w:val="es-ES"/>
+        </w:rPr>
+        <w:t>ID Incidente</w:t>
+      </w:r>
+      <w:r>
+        <w:rPr>
+          <w:lang w:val="es-ES"/>
+        </w:rPr>
+        <w:t>: IN002</w:t>
+      </w:r>
+    </w:p>
+    <w:p>
+      <w:r>
+        <w:rPr>
+          <w:b/>
+          <w:bCs/>
+          <w:lang w:val="es-ES"/>
+        </w:rPr>
+        <w:t>Proyecto</w:t>
+      </w:r>
+      <w:r>
+        <w:rPr>
+          <w:lang w:val="es-ES"/>
+        </w:rPr>
+        <w:t>: Blog</w:t>
+      </w:r>
+    </w:p>
+    <w:p>
+      <w:r>
+        <w:rPr>
+          <w:b/>
+          <w:bCs/>
+          <w:lang w:val="es-ES"/>
+        </w:rPr>
+        <w:t>Modulo</w:t>
+      </w:r>
+      <w:r>
+        <w:rPr>
+          <w:lang w:val="es-ES"/>
+        </w:rPr>
+        <w:t>: Publicar entradas</w:t>
+      </w:r>
+    </w:p>
+    <w:p>
+      <w:r>
+        <w:rPr>
+          <w:b/>
+          <w:bCs/>
+          <w:lang w:val="es-ES"/>
+        </w:rPr>
+        <w:t>Gravedad</w:t>
+      </w:r>
+      <w:r>
+        <w:rPr>
+          <w:lang w:val="es-ES"/>
+        </w:rPr>
+        <w:t>: Media</w:t>
+      </w:r>
+    </w:p>
+    <w:p>
+      <w:r>
+        <w:rPr>
+          <w:b/>
+          <w:bCs/>
+          <w:lang w:val="es-ES"/>
+        </w:rPr>
+        <w:lastRenderedPageBreak/>
+        <w:t>Descripción</w:t>
+      </w:r>
+      <w:r>
+        <w:rPr>
+          <w:lang w:val="es-ES"/>
+        </w:rPr>
+        <w:t>: El blog está permitiendo publicar imágenes JPG con un peso mayor a 25 Mb, que es el límite de peso permito.</w:t>
+      </w:r>
+    </w:p>
+    <w:p>
+      <w:r>
+        <w:rPr>
+          <w:b/>
+          <w:bCs/>
+          <w:lang w:val="es-ES"/>
+        </w:rPr>
+        <w:t>Pasos</w:t>
+      </w:r>
+      <w:r>
+        <w:rPr>
+          <w:lang w:val="es-ES"/>
+        </w:rPr>
+        <w:t xml:space="preserve">: </w:t>
+      </w:r>
+    </w:p>
+    <w:p>
+      <w:r>
+        <w:rPr>
+          <w:lang w:val="es-ES"/>
+        </w:rPr>
+        <w:t>1. Iniciar sesión en el blog</w:t>
+      </w:r>
+    </w:p>
+    <w:p>
+      <w:r>
+        <w:rPr>
+          <w:lang w:val="es-ES"/>
+        </w:rPr>
+        <w:t>2. Dar clic en crear una entrada</w:t>
+      </w:r>
+    </w:p>
+    <w:p>
+      <w:r>
+        <w:rPr>
+          <w:lang w:val="es-ES"/>
+        </w:rPr>
+        <w:t>3. Dar clic en insertar imagen</w:t>
+      </w:r>
+    </w:p>
+    <w:p>
+      <w:r>
+        <w:rPr>
+          <w:lang w:val="es-ES"/>
+        </w:rPr>
+        <w:t>4. Ingresar un titulo</w:t>
+      </w:r>
+    </w:p>
+    <w:p>
+      <w:r>
+        <w:rPr>
+          <w:lang w:val="es-ES"/>
+        </w:rPr>
+        <w:t>5. Insertar una imagen JPG con un peso mayor a 25 Mb</w:t>
+      </w:r>
+    </w:p>
+    <w:p>
+      <w:r>
+        <w:rPr>
+          <w:lang w:val="es-ES"/>
+        </w:rPr>
+        <w:t>6. Dar clic en publicar</w:t>
+      </w:r>
+    </w:p>
+    <w:p>
+      <w:r>
+        <w:rPr>
+          <w:b/>
+          <w:bCs/>
+          <w:lang w:val="es-ES"/>
+        </w:rPr>
+        <w:t>Resultado Obtenido</w:t>
+      </w:r>
+      <w:r>
+        <w:rPr>
+          <w:lang w:val="es-ES"/>
+        </w:rPr>
+        <w:t>: La entrada con la imagen se está publicando con éxito.</w:t>
+      </w:r>
+    </w:p>
+    <w:p>
+      <w:r>
+        <w:rPr>
+          <w:b/>
+          <w:bCs/>
+          <w:lang w:val="es-ES"/>
+        </w:rPr>
+        <w:t>Resultado Esperado</w:t>
+      </w:r>
+      <w:r>
+        <w:rPr>
+          <w:lang w:val="es-ES"/>
+        </w:rPr>
+        <w:t>: Se debe mostrar una alerta indicando que la imagen es muy pesada y no debe publicar la entrada.</w:t>
+      </w:r>
+    </w:p>
+    <w:p>
+      <w:r>
+        <w:rPr>
+          <w:lang w:val="es-ES"/>
+        </w:rPr>
+        <w:t>Evidencia:</w:t>
+      </w:r>
+    </w:p>
+    <w:p>
+      <w:r>
+        <w:rPr>
+          <w:noProof/>
+          <w:lang w:val="es-CO" w:eastAsia="es-CO"/>
+        </w:rPr>
+        <w:drawing>
+          <wp:inline distT="0" distB="0" distL="0" distR="0" wp14:anchorId="44695C67" wp14:editId="7CC98683">
+            <wp:extent cx="3438525" cy="1933575"/>
+            <wp:effectExtent l="0" t="0" r="0" b="0"/>
+            <wp:docPr id="1401371022" name="Picture 1401371022"/>
+            <wp:cNvGraphicFramePr>
+              <a:graphicFrameLocks xmlns:a="http://schemas.openxmlformats.org/drawingml/2006/main" noChangeAspect="1"/>
+            </wp:cNvGraphicFramePr>
+            <a:graphic xmlns:a="http://schemas.openxmlformats.org/drawingml/2006/main">
+              <a:graphicData uri="http://schemas.openxmlformats.org/drawingml/2006/picture">
+                <pic:pic xmlns:pic="http://schemas.openxmlformats.org/drawingml/2006/picture">
+                  <pic:nvPicPr>
+                    <pic:cNvPr id="0" name=""/>
+                    <pic:cNvPicPr/>
+                  </pic:nvPicPr>
+                  <pic:blipFill>
+                    <a:blip r:embed="rId13">
+                      <a:extLst>
+                        <a:ext uri="{28A0092B-C50C-407E-A947-70E740481C1C}">
+                          <a14:useLocalDpi xmlns:a14="http://schemas.microsoft.com/office/drawing/2010/main" val="0"/>
+                        </a:ext>
+                      </a:extLst>
+                    </a:blip>
+                    <a:stretch>
+                      <a:fillRect/>
+                    </a:stretch>
+                  </pic:blipFill>
+                  <pic:spPr>
+                    <a:xfrm>
+                      <a:off x="0" y="0"/>
+                      <a:ext cx="3438525" cy="1933575"/>
+                    </a:xfrm>
+                    <a:prstGeom prst="rect">
+                      <a:avLst/>
+                    </a:prstGeom>
+                  </pic:spPr>
+                </pic:pic>
+              </a:graphicData>
+            </a:graphic>
+          </wp:inline>
+        </w:drawing>
+      </w:r>
+    </w:p>
     <w:p>
       <w:pPr>
         <w:pStyle w:val="Estilo1"/>
@@ -3873,13 +3916,13 @@
     </w:p>
     <w:p>
       <w:pPr>
-        <w:pStyle w:val="Heading1"/>
-      </w:pPr>
-      <w:bookmarkStart w:id="8" w:name="_Toc67164691"/>
+        <w:pStyle w:val="Ttulo1"/>
+      </w:pPr>
+      <w:bookmarkStart w:id="7" w:name="_Toc67164691"/>
       <w:r>
         <w:t>10. Cierre y Lecciones aprendidas</w:t>
       </w:r>
-      <w:bookmarkEnd w:id="8"/>
+      <w:bookmarkEnd w:id="7"/>
     </w:p>
     <w:p>
       <w:r>
@@ -3888,6 +3931,7 @@
     </w:p>
     <w:p>
       <w:r>
+        <w:lastRenderedPageBreak/>
         <w:t>A nivel de equipo se pudo evidenciar falta de gestión del riesgo y falta de redacción al momento de definir el plan de pruebas</w:t>
       </w:r>
     </w:p>
@@ -3918,7 +3962,6 @@
     </w:p>
     <w:p>
       <w:r>
-        <w:lastRenderedPageBreak/>
         <w:t>También fue de gran ayuda el equipo de desarrollo y su velocidad al momento de resolver los incidentes reportados, ya que esto nos permitió agilizar nuestro proceso.</w:t>
       </w:r>
     </w:p>
@@ -3935,8 +3978,8 @@
     </w:p>
     <w:p/>
     <w:sectPr>
-      <w:headerReference w:type="default" r:id="rId13"/>
-      <w:footerReference w:type="default" r:id="rId14"/>
+      <w:headerReference w:type="default" r:id="rId14"/>
+      <w:footerReference w:type="default" r:id="rId15"/>
       <w:pgSz w:w="11906" w:h="16838"/>
       <w:pgMar w:top="1440" w:right="1440" w:bottom="1440" w:left="1440" w:header="720" w:footer="720" w:gutter="0"/>
       <w:cols w:space="720"/>
@@ -3947,7 +3990,7 @@
 </file>
 
 <file path=word/endnotes.xml><?xml version="1.0" encoding="utf-8"?>
-<w:endnotes xmlns:wpc="http://schemas.microsoft.com/office/word/2010/wordprocessingCanvas" xmlns:cx="http://schemas.microsoft.com/office/drawing/2014/chartex" xmlns:cx1="http://schemas.microsoft.com/office/drawing/2015/9/8/chartex" xmlns:mc="http://schemas.openxmlformats.org/markup-compatibility/2006" xmlns:o="urn:schemas-microsoft-com:office:office" xmlns:r="http://schemas.openxmlformats.org/officeDocument/2006/relationships" xmlns:m="http://schemas.openxmlformats.org/officeDocument/2006/math" xmlns:v="urn:schemas-microsoft-com:vml" xmlns:wp14="http://schemas.microsoft.com/office/word/2010/wordprocessingDrawing" xmlns:wp="http://schemas.openxmlformats.org/drawingml/2006/wordprocessingDrawing" xmlns:w10="urn:schemas-microsoft-com:office:word" xmlns:w="http://schemas.openxmlformats.org/wordprocessingml/2006/main" xmlns:w14="http://schemas.microsoft.com/office/word/2010/wordml" xmlns:w15="http://schemas.microsoft.com/office/word/2012/wordml" xmlns:w16se="http://schemas.microsoft.com/office/word/2015/wordml/symex" xmlns:wpg="http://schemas.microsoft.com/office/word/2010/wordprocessingGroup" xmlns:wpi="http://schemas.microsoft.com/office/word/2010/wordprocessingInk" xmlns:wne="http://schemas.microsoft.com/office/word/2006/wordml" xmlns:wps="http://schemas.microsoft.com/office/word/2010/wordprocessingShape" mc:Ignorable="w14 w15 w16se wp14">
+<w:endnotes xmlns:wpc="http://schemas.microsoft.com/office/word/2010/wordprocessingCanvas" xmlns:cx="http://schemas.microsoft.com/office/drawing/2014/chartex" xmlns:cx1="http://schemas.microsoft.com/office/drawing/2015/9/8/chartex" xmlns:cx2="http://schemas.microsoft.com/office/drawing/2015/10/21/chartex" xmlns:cx3="http://schemas.microsoft.com/office/drawing/2016/5/9/chartex" xmlns:cx4="http://schemas.microsoft.com/office/drawing/2016/5/10/chartex" xmlns:cx5="http://schemas.microsoft.com/office/drawing/2016/5/11/chartex" xmlns:cx6="http://schemas.microsoft.com/office/drawing/2016/5/12/chartex" xmlns:cx7="http://schemas.microsoft.com/office/drawing/2016/5/13/chartex" xmlns:cx8="http://schemas.microsoft.com/office/drawing/2016/5/14/chartex" xmlns:mc="http://schemas.openxmlformats.org/markup-compatibility/2006" xmlns:aink="http://schemas.microsoft.com/office/drawing/2016/ink" xmlns:am3d="http://schemas.microsoft.com/office/drawing/2017/model3d" xmlns:o="urn:schemas-microsoft-com:office:office" xmlns:oel="http://schemas.microsoft.com/office/2019/extlst" xmlns:r="http://schemas.openxmlformats.org/officeDocument/2006/relationships" xmlns:m="http://schemas.openxmlformats.org/officeDocument/2006/math" xmlns:v="urn:schemas-microsoft-com:vml" xmlns:wp14="http://schemas.microsoft.com/office/word/2010/wordprocessingDrawing" xmlns:wp="http://schemas.openxmlformats.org/drawingml/2006/wordprocessingDrawing" xmlns:w10="urn:schemas-microsoft-com:office:word" xmlns:w="http://schemas.openxmlformats.org/wordprocessingml/2006/main" xmlns:w14="http://schemas.microsoft.com/office/word/2010/wordml" xmlns:w15="http://schemas.microsoft.com/office/word/2012/wordml" xmlns:w16cex="http://schemas.microsoft.com/office/word/2018/wordml/cex" xmlns:w16cid="http://schemas.microsoft.com/office/word/2016/wordml/cid" xmlns:w16="http://schemas.microsoft.com/office/word/2018/wordml" xmlns:w16sdtdh="http://schemas.microsoft.com/office/word/2020/wordml/sdtdatahash" xmlns:w16se="http://schemas.microsoft.com/office/word/2015/wordml/symex" xmlns:wpg="http://schemas.microsoft.com/office/word/2010/wordprocessingGroup" xmlns:wpi="http://schemas.microsoft.com/office/word/2010/wordprocessingInk" xmlns:wne="http://schemas.microsoft.com/office/word/2006/wordml" xmlns:wps="http://schemas.microsoft.com/office/word/2010/wordprocessingShape" mc:Ignorable="w14 w15 w16se w16cid w16 w16cex w16sdtdh wp14">
   <w:endnote w:type="separator" w:id="-1">
     <w:p>
       <w:pPr>
@@ -3972,7 +4015,7 @@
 </file>
 
 <file path=word/footer1.xml><?xml version="1.0" encoding="utf-8"?>
-<w:ftr xmlns:wpc="http://schemas.microsoft.com/office/word/2010/wordprocessingCanvas" xmlns:cx="http://schemas.microsoft.com/office/drawing/2014/chartex" xmlns:cx1="http://schemas.microsoft.com/office/drawing/2015/9/8/chartex" xmlns:mc="http://schemas.openxmlformats.org/markup-compatibility/2006" xmlns:o="urn:schemas-microsoft-com:office:office" xmlns:r="http://schemas.openxmlformats.org/officeDocument/2006/relationships" xmlns:m="http://schemas.openxmlformats.org/officeDocument/2006/math" xmlns:v="urn:schemas-microsoft-com:vml" xmlns:wp14="http://schemas.microsoft.com/office/word/2010/wordprocessingDrawing" xmlns:wp="http://schemas.openxmlformats.org/drawingml/2006/wordprocessingDrawing" xmlns:w10="urn:schemas-microsoft-com:office:word" xmlns:w="http://schemas.openxmlformats.org/wordprocessingml/2006/main" xmlns:w14="http://schemas.microsoft.com/office/word/2010/wordml" xmlns:w15="http://schemas.microsoft.com/office/word/2012/wordml" xmlns:w16se="http://schemas.microsoft.com/office/word/2015/wordml/symex" xmlns:wpg="http://schemas.microsoft.com/office/word/2010/wordprocessingGroup" xmlns:wpi="http://schemas.microsoft.com/office/word/2010/wordprocessingInk" xmlns:wne="http://schemas.microsoft.com/office/word/2006/wordml" xmlns:wps="http://schemas.microsoft.com/office/word/2010/wordprocessingShape" mc:Ignorable="w14 w15 w16se wp14">
+<w:ftr xmlns:wpc="http://schemas.microsoft.com/office/word/2010/wordprocessingCanvas" xmlns:cx="http://schemas.microsoft.com/office/drawing/2014/chartex" xmlns:cx1="http://schemas.microsoft.com/office/drawing/2015/9/8/chartex" xmlns:cx2="http://schemas.microsoft.com/office/drawing/2015/10/21/chartex" xmlns:cx3="http://schemas.microsoft.com/office/drawing/2016/5/9/chartex" xmlns:cx4="http://schemas.microsoft.com/office/drawing/2016/5/10/chartex" xmlns:cx5="http://schemas.microsoft.com/office/drawing/2016/5/11/chartex" xmlns:cx6="http://schemas.microsoft.com/office/drawing/2016/5/12/chartex" xmlns:cx7="http://schemas.microsoft.com/office/drawing/2016/5/13/chartex" xmlns:cx8="http://schemas.microsoft.com/office/drawing/2016/5/14/chartex" xmlns:mc="http://schemas.openxmlformats.org/markup-compatibility/2006" xmlns:aink="http://schemas.microsoft.com/office/drawing/2016/ink" xmlns:am3d="http://schemas.microsoft.com/office/drawing/2017/model3d" xmlns:o="urn:schemas-microsoft-com:office:office" xmlns:oel="http://schemas.microsoft.com/office/2019/extlst" xmlns:r="http://schemas.openxmlformats.org/officeDocument/2006/relationships" xmlns:m="http://schemas.openxmlformats.org/officeDocument/2006/math" xmlns:v="urn:schemas-microsoft-com:vml" xmlns:wp14="http://schemas.microsoft.com/office/word/2010/wordprocessingDrawing" xmlns:wp="http://schemas.openxmlformats.org/drawingml/2006/wordprocessingDrawing" xmlns:w10="urn:schemas-microsoft-com:office:word" xmlns:w="http://schemas.openxmlformats.org/wordprocessingml/2006/main" xmlns:w14="http://schemas.microsoft.com/office/word/2010/wordml" xmlns:w15="http://schemas.microsoft.com/office/word/2012/wordml" xmlns:w16cex="http://schemas.microsoft.com/office/word/2018/wordml/cex" xmlns:w16cid="http://schemas.microsoft.com/office/word/2016/wordml/cid" xmlns:w16="http://schemas.microsoft.com/office/word/2018/wordml" xmlns:w16sdtdh="http://schemas.microsoft.com/office/word/2020/wordml/sdtdatahash" xmlns:w16se="http://schemas.microsoft.com/office/word/2015/wordml/symex" xmlns:wpg="http://schemas.microsoft.com/office/word/2010/wordprocessingGroup" xmlns:wpi="http://schemas.microsoft.com/office/word/2010/wordprocessingInk" xmlns:wne="http://schemas.microsoft.com/office/word/2006/wordml" xmlns:wps="http://schemas.microsoft.com/office/word/2010/wordprocessingShape" mc:Ignorable="w14 w15 w16se w16cid w16 w16cex w16sdtdh wp14">
   <w:tbl>
     <w:tblPr>
       <w:tblW w:w="0" w:type="auto"/>
@@ -3991,7 +4034,7 @@
         </w:tcPr>
         <w:p>
           <w:pPr>
-            <w:pStyle w:val="Header"/>
+            <w:pStyle w:val="Encabezado"/>
             <w:ind w:left="-115"/>
             <w:jc w:val="left"/>
           </w:pPr>
@@ -4003,7 +4046,7 @@
         </w:tcPr>
         <w:p>
           <w:pPr>
-            <w:pStyle w:val="Header"/>
+            <w:pStyle w:val="Encabezado"/>
             <w:jc w:val="center"/>
           </w:pPr>
         </w:p>
@@ -4014,7 +4057,7 @@
         </w:tcPr>
         <w:p>
           <w:pPr>
-            <w:pStyle w:val="Header"/>
+            <w:pStyle w:val="Encabezado"/>
             <w:ind w:right="-115"/>
             <w:jc w:val="right"/>
           </w:pPr>
@@ -4024,14 +4067,14 @@
   </w:tbl>
   <w:p>
     <w:pPr>
-      <w:pStyle w:val="Footer"/>
+      <w:pStyle w:val="Piedepgina"/>
     </w:pPr>
   </w:p>
 </w:ftr>
 </file>
 
 <file path=word/footnotes.xml><?xml version="1.0" encoding="utf-8"?>
-<w:footnotes xmlns:wpc="http://schemas.microsoft.com/office/word/2010/wordprocessingCanvas" xmlns:cx="http://schemas.microsoft.com/office/drawing/2014/chartex" xmlns:cx1="http://schemas.microsoft.com/office/drawing/2015/9/8/chartex" xmlns:mc="http://schemas.openxmlformats.org/markup-compatibility/2006" xmlns:o="urn:schemas-microsoft-com:office:office" xmlns:r="http://schemas.openxmlformats.org/officeDocument/2006/relationships" xmlns:m="http://schemas.openxmlformats.org/officeDocument/2006/math" xmlns:v="urn:schemas-microsoft-com:vml" xmlns:wp14="http://schemas.microsoft.com/office/word/2010/wordprocessingDrawing" xmlns:wp="http://schemas.openxmlformats.org/drawingml/2006/wordprocessingDrawing" xmlns:w10="urn:schemas-microsoft-com:office:word" xmlns:w="http://schemas.openxmlformats.org/wordprocessingml/2006/main" xmlns:w14="http://schemas.microsoft.com/office/word/2010/wordml" xmlns:w15="http://schemas.microsoft.com/office/word/2012/wordml" xmlns:w16se="http://schemas.microsoft.com/office/word/2015/wordml/symex" xmlns:wpg="http://schemas.microsoft.com/office/word/2010/wordprocessingGroup" xmlns:wpi="http://schemas.microsoft.com/office/word/2010/wordprocessingInk" xmlns:wne="http://schemas.microsoft.com/office/word/2006/wordml" xmlns:wps="http://schemas.microsoft.com/office/word/2010/wordprocessingShape" mc:Ignorable="w14 w15 w16se wp14">
+<w:footnotes xmlns:wpc="http://schemas.microsoft.com/office/word/2010/wordprocessingCanvas" xmlns:cx="http://schemas.microsoft.com/office/drawing/2014/chartex" xmlns:cx1="http://schemas.microsoft.com/office/drawing/2015/9/8/chartex" xmlns:cx2="http://schemas.microsoft.com/office/drawing/2015/10/21/chartex" xmlns:cx3="http://schemas.microsoft.com/office/drawing/2016/5/9/chartex" xmlns:cx4="http://schemas.microsoft.com/office/drawing/2016/5/10/chartex" xmlns:cx5="http://schemas.microsoft.com/office/drawing/2016/5/11/chartex" xmlns:cx6="http://schemas.microsoft.com/office/drawing/2016/5/12/chartex" xmlns:cx7="http://schemas.microsoft.com/office/drawing/2016/5/13/chartex" xmlns:cx8="http://schemas.microsoft.com/office/drawing/2016/5/14/chartex" xmlns:mc="http://schemas.openxmlformats.org/markup-compatibility/2006" xmlns:aink="http://schemas.microsoft.com/office/drawing/2016/ink" xmlns:am3d="http://schemas.microsoft.com/office/drawing/2017/model3d" xmlns:o="urn:schemas-microsoft-com:office:office" xmlns:oel="http://schemas.microsoft.com/office/2019/extlst" xmlns:r="http://schemas.openxmlformats.org/officeDocument/2006/relationships" xmlns:m="http://schemas.openxmlformats.org/officeDocument/2006/math" xmlns:v="urn:schemas-microsoft-com:vml" xmlns:wp14="http://schemas.microsoft.com/office/word/2010/wordprocessingDrawing" xmlns:wp="http://schemas.openxmlformats.org/drawingml/2006/wordprocessingDrawing" xmlns:w10="urn:schemas-microsoft-com:office:word" xmlns:w="http://schemas.openxmlformats.org/wordprocessingml/2006/main" xmlns:w14="http://schemas.microsoft.com/office/word/2010/wordml" xmlns:w15="http://schemas.microsoft.com/office/word/2012/wordml" xmlns:w16cex="http://schemas.microsoft.com/office/word/2018/wordml/cex" xmlns:w16cid="http://schemas.microsoft.com/office/word/2016/wordml/cid" xmlns:w16="http://schemas.microsoft.com/office/word/2018/wordml" xmlns:w16sdtdh="http://schemas.microsoft.com/office/word/2020/wordml/sdtdatahash" xmlns:w16se="http://schemas.microsoft.com/office/word/2015/wordml/symex" xmlns:wpg="http://schemas.microsoft.com/office/word/2010/wordprocessingGroup" xmlns:wpi="http://schemas.microsoft.com/office/word/2010/wordprocessingInk" xmlns:wne="http://schemas.microsoft.com/office/word/2006/wordml" xmlns:wps="http://schemas.microsoft.com/office/word/2010/wordprocessingShape" mc:Ignorable="w14 w15 w16se w16cid w16 w16cex w16sdtdh wp14">
   <w:footnote w:type="separator" w:id="-1">
     <w:p>
       <w:pPr>
@@ -4056,7 +4099,7 @@
 </file>
 
 <file path=word/header1.xml><?xml version="1.0" encoding="utf-8"?>
-<w:hdr xmlns:wpc="http://schemas.microsoft.com/office/word/2010/wordprocessingCanvas" xmlns:cx="http://schemas.microsoft.com/office/drawing/2014/chartex" xmlns:cx1="http://schemas.microsoft.com/office/drawing/2015/9/8/chartex" xmlns:mc="http://schemas.openxmlformats.org/markup-compatibility/2006" xmlns:o="urn:schemas-microsoft-com:office:office" xmlns:r="http://schemas.openxmlformats.org/officeDocument/2006/relationships" xmlns:m="http://schemas.openxmlformats.org/officeDocument/2006/math" xmlns:v="urn:schemas-microsoft-com:vml" xmlns:wp14="http://schemas.microsoft.com/office/word/2010/wordprocessingDrawing" xmlns:wp="http://schemas.openxmlformats.org/drawingml/2006/wordprocessingDrawing" xmlns:w10="urn:schemas-microsoft-com:office:word" xmlns:w="http://schemas.openxmlformats.org/wordprocessingml/2006/main" xmlns:w14="http://schemas.microsoft.com/office/word/2010/wordml" xmlns:w15="http://schemas.microsoft.com/office/word/2012/wordml" xmlns:w16se="http://schemas.microsoft.com/office/word/2015/wordml/symex" xmlns:wpg="http://schemas.microsoft.com/office/word/2010/wordprocessingGroup" xmlns:wpi="http://schemas.microsoft.com/office/word/2010/wordprocessingInk" xmlns:wne="http://schemas.microsoft.com/office/word/2006/wordml" xmlns:wps="http://schemas.microsoft.com/office/word/2010/wordprocessingShape" mc:Ignorable="w14 w15 w16se wp14">
+<w:hdr xmlns:wpc="http://schemas.microsoft.com/office/word/2010/wordprocessingCanvas" xmlns:cx="http://schemas.microsoft.com/office/drawing/2014/chartex" xmlns:cx1="http://schemas.microsoft.com/office/drawing/2015/9/8/chartex" xmlns:cx2="http://schemas.microsoft.com/office/drawing/2015/10/21/chartex" xmlns:cx3="http://schemas.microsoft.com/office/drawing/2016/5/9/chartex" xmlns:cx4="http://schemas.microsoft.com/office/drawing/2016/5/10/chartex" xmlns:cx5="http://schemas.microsoft.com/office/drawing/2016/5/11/chartex" xmlns:cx6="http://schemas.microsoft.com/office/drawing/2016/5/12/chartex" xmlns:cx7="http://schemas.microsoft.com/office/drawing/2016/5/13/chartex" xmlns:cx8="http://schemas.microsoft.com/office/drawing/2016/5/14/chartex" xmlns:mc="http://schemas.openxmlformats.org/markup-compatibility/2006" xmlns:aink="http://schemas.microsoft.com/office/drawing/2016/ink" xmlns:am3d="http://schemas.microsoft.com/office/drawing/2017/model3d" xmlns:o="urn:schemas-microsoft-com:office:office" xmlns:oel="http://schemas.microsoft.com/office/2019/extlst" xmlns:r="http://schemas.openxmlformats.org/officeDocument/2006/relationships" xmlns:m="http://schemas.openxmlformats.org/officeDocument/2006/math" xmlns:v="urn:schemas-microsoft-com:vml" xmlns:wp14="http://schemas.microsoft.com/office/word/2010/wordprocessingDrawing" xmlns:wp="http://schemas.openxmlformats.org/drawingml/2006/wordprocessingDrawing" xmlns:w10="urn:schemas-microsoft-com:office:word" xmlns:w="http://schemas.openxmlformats.org/wordprocessingml/2006/main" xmlns:w14="http://schemas.microsoft.com/office/word/2010/wordml" xmlns:w15="http://schemas.microsoft.com/office/word/2012/wordml" xmlns:w16cex="http://schemas.microsoft.com/office/word/2018/wordml/cex" xmlns:w16cid="http://schemas.microsoft.com/office/word/2016/wordml/cid" xmlns:w16="http://schemas.microsoft.com/office/word/2018/wordml" xmlns:w16sdtdh="http://schemas.microsoft.com/office/word/2020/wordml/sdtdatahash" xmlns:w16se="http://schemas.microsoft.com/office/word/2015/wordml/symex" xmlns:wpg="http://schemas.microsoft.com/office/word/2010/wordprocessingGroup" xmlns:wpi="http://schemas.microsoft.com/office/word/2010/wordprocessingInk" xmlns:wne="http://schemas.microsoft.com/office/word/2006/wordml" xmlns:wps="http://schemas.microsoft.com/office/word/2010/wordprocessingShape" mc:Ignorable="w14 w15 w16se w16cid w16 w16cex w16sdtdh wp14">
   <w:tbl>
     <w:tblPr>
       <w:tblW w:w="0" w:type="auto"/>
@@ -4075,7 +4118,7 @@
         </w:tcPr>
         <w:p>
           <w:pPr>
-            <w:pStyle w:val="Header"/>
+            <w:pStyle w:val="Encabezado"/>
             <w:ind w:left="-115"/>
             <w:jc w:val="left"/>
           </w:pPr>
@@ -4087,7 +4130,7 @@
         </w:tcPr>
         <w:p>
           <w:pPr>
-            <w:pStyle w:val="Header"/>
+            <w:pStyle w:val="Encabezado"/>
             <w:jc w:val="center"/>
           </w:pPr>
         </w:p>
@@ -4098,7 +4141,7 @@
         </w:tcPr>
         <w:p>
           <w:pPr>
-            <w:pStyle w:val="Header"/>
+            <w:pStyle w:val="Encabezado"/>
             <w:ind w:right="-115"/>
             <w:jc w:val="right"/>
           </w:pPr>
@@ -4108,119 +4151,119 @@
   </w:tbl>
   <w:p>
     <w:pPr>
-      <w:pStyle w:val="Header"/>
+      <w:pStyle w:val="Encabezado"/>
     </w:pPr>
   </w:p>
 </w:hdr>
 </file>
 
 <file path=word/intelligence2.xml><?xml version="1.0" encoding="utf-8"?>
-<int2:intelligence xmlns:oel="http://schemas.microsoft.com/office/2019/extlst" xmlns:int2="http://schemas.microsoft.com/office/intelligence/2020/intelligence">
+<int2:intelligence xmlns:int2="http://schemas.microsoft.com/office/intelligence/2020/intelligence" xmlns:oel="http://schemas.microsoft.com/office/2019/extlst">
   <int2:observations>
     <int2:textHash int2:hashCode="QIFYZD7VZMcvoJ" int2:id="ozEZHGgE">
-      <int2:state int2:type="LegacyProofing" int2:value="Rejected"/>
+      <int2:state int2:value="Rejected" int2:type="LegacyProofing"/>
     </int2:textHash>
     <int2:textHash int2:hashCode="RZ+yluk1a+R+mU" int2:id="WnDlq7B8">
-      <int2:state int2:type="LegacyProofing" int2:value="Rejected"/>
+      <int2:state int2:value="Rejected" int2:type="LegacyProofing"/>
     </int2:textHash>
     <int2:textHash int2:hashCode="tLb08ztKiJrwiT" int2:id="9y96FiVC">
-      <int2:state int2:type="LegacyProofing" int2:value="Rejected"/>
+      <int2:state int2:value="Rejected" int2:type="LegacyProofing"/>
     </int2:textHash>
     <int2:textHash int2:hashCode="oV+LgaFgtO6+XI" int2:id="c1TQe87m">
-      <int2:state int2:type="LegacyProofing" int2:value="Rejected"/>
+      <int2:state int2:value="Rejected" int2:type="LegacyProofing"/>
     </int2:textHash>
     <int2:textHash int2:hashCode="exfnzvcNSiBncD" int2:id="qRCPrMqc">
-      <int2:state int2:type="LegacyProofing" int2:value="Rejected"/>
+      <int2:state int2:value="Rejected" int2:type="LegacyProofing"/>
     </int2:textHash>
     <int2:textHash int2:hashCode="3TMAFkx+Tl5gau" int2:id="C65wyFrk">
-      <int2:state int2:type="LegacyProofing" int2:value="Rejected"/>
+      <int2:state int2:value="Rejected" int2:type="LegacyProofing"/>
     </int2:textHash>
     <int2:textHash int2:hashCode="WTl6k5o/wwcJp+" int2:id="lrUeYLjf">
-      <int2:state int2:type="LegacyProofing" int2:value="Rejected"/>
+      <int2:state int2:value="Rejected" int2:type="LegacyProofing"/>
     </int2:textHash>
     <int2:textHash int2:hashCode="d/cUnc3CcTlOyp" int2:id="frwinJTl">
-      <int2:state int2:type="LegacyProofing" int2:value="Rejected"/>
+      <int2:state int2:value="Rejected" int2:type="LegacyProofing"/>
     </int2:textHash>
     <int2:textHash int2:hashCode="llLdNdLdttbaYi" int2:id="IlhClwuh">
-      <int2:state int2:type="LegacyProofing" int2:value="Rejected"/>
+      <int2:state int2:value="Rejected" int2:type="LegacyProofing"/>
     </int2:textHash>
     <int2:textHash int2:hashCode="ynSSZ855/mk4lU" int2:id="FMAowLIe">
-      <int2:state int2:type="LegacyProofing" int2:value="Rejected"/>
+      <int2:state int2:value="Rejected" int2:type="LegacyProofing"/>
     </int2:textHash>
     <int2:textHash int2:hashCode="ccYa/T5sArXkwr" int2:id="ogMSOcct">
-      <int2:state int2:type="LegacyProofing" int2:value="Rejected"/>
+      <int2:state int2:value="Rejected" int2:type="LegacyProofing"/>
     </int2:textHash>
     <int2:textHash int2:hashCode="xx5yYdN6T2rkz7" int2:id="0WJFkqxY">
-      <int2:state int2:type="LegacyProofing" int2:value="Rejected"/>
+      <int2:state int2:value="Rejected" int2:type="LegacyProofing"/>
     </int2:textHash>
     <int2:textHash int2:hashCode="VPFifrHPH2CyBm" int2:id="IGCMAQlo">
-      <int2:state int2:type="LegacyProofing" int2:value="Rejected"/>
+      <int2:state int2:value="Rejected" int2:type="LegacyProofing"/>
     </int2:textHash>
     <int2:textHash int2:hashCode="q02NKl9IChNwZ9" int2:id="Zehu5Aj5">
-      <int2:state int2:type="LegacyProofing" int2:value="Rejected"/>
+      <int2:state int2:value="Rejected" int2:type="LegacyProofing"/>
     </int2:textHash>
     <int2:textHash int2:hashCode="b/NU/q5FiKzlSU" int2:id="GseWtKR3">
-      <int2:state int2:type="LegacyProofing" int2:value="Rejected"/>
+      <int2:state int2:value="Rejected" int2:type="LegacyProofing"/>
     </int2:textHash>
     <int2:textHash int2:hashCode="XZvoOYej0PqhRV" int2:id="kHU8ZygL">
-      <int2:state int2:type="LegacyProofing" int2:value="Rejected"/>
+      <int2:state int2:value="Rejected" int2:type="LegacyProofing"/>
     </int2:textHash>
     <int2:textHash int2:hashCode="mRHanLCDNOKLDE" int2:id="VzFWdxRI">
-      <int2:state int2:type="LegacyProofing" int2:value="Rejected"/>
+      <int2:state int2:value="Rejected" int2:type="LegacyProofing"/>
     </int2:textHash>
     <int2:textHash int2:hashCode="x0Wj5SAB+Siz9E" int2:id="Z5HYZj6u">
-      <int2:state int2:type="LegacyProofing" int2:value="Rejected"/>
+      <int2:state int2:value="Rejected" int2:type="LegacyProofing"/>
     </int2:textHash>
     <int2:textHash int2:hashCode="Tx6k8J2yqq+wqS" int2:id="UYZCfwIc">
-      <int2:state int2:type="LegacyProofing" int2:value="Rejected"/>
+      <int2:state int2:value="Rejected" int2:type="LegacyProofing"/>
     </int2:textHash>
     <int2:textHash int2:hashCode="JoJxJPNCQn+UE5" int2:id="bIFsQZ4g">
-      <int2:state int2:type="LegacyProofing" int2:value="Rejected"/>
+      <int2:state int2:value="Rejected" int2:type="LegacyProofing"/>
     </int2:textHash>
     <int2:textHash int2:hashCode="5Y/C+ZxETfPyjv" int2:id="73HtKhgM">
-      <int2:state int2:type="LegacyProofing" int2:value="Rejected"/>
+      <int2:state int2:value="Rejected" int2:type="LegacyProofing"/>
     </int2:textHash>
     <int2:textHash int2:hashCode="+tu/2n9mbyMHaw" int2:id="JVafSxyK">
-      <int2:state int2:type="LegacyProofing" int2:value="Rejected"/>
+      <int2:state int2:value="Rejected" int2:type="LegacyProofing"/>
     </int2:textHash>
     <int2:textHash int2:hashCode="ULs8MGz7kkkTT8" int2:id="p3zwDmbB">
-      <int2:state int2:type="LegacyProofing" int2:value="Rejected"/>
+      <int2:state int2:value="Rejected" int2:type="LegacyProofing"/>
     </int2:textHash>
     <int2:textHash int2:hashCode="yiXG2+EO1WiBTp" int2:id="pnVB78PZ">
-      <int2:state int2:type="LegacyProofing" int2:value="Rejected"/>
+      <int2:state int2:value="Rejected" int2:type="LegacyProofing"/>
     </int2:textHash>
     <int2:textHash int2:hashCode="SVKKQ6JhrTPtyy" int2:id="JkWAM5dK">
-      <int2:state int2:type="LegacyProofing" int2:value="Rejected"/>
+      <int2:state int2:value="Rejected" int2:type="LegacyProofing"/>
     </int2:textHash>
     <int2:textHash int2:hashCode="7ZyW+ykDuMtY8W" int2:id="CzNqax5P">
-      <int2:state int2:type="LegacyProofing" int2:value="Rejected"/>
+      <int2:state int2:value="Rejected" int2:type="LegacyProofing"/>
     </int2:textHash>
     <int2:textHash int2:hashCode="jhywu2yePGZ84Q" int2:id="r8fSFBOj">
-      <int2:state int2:type="LegacyProofing" int2:value="Rejected"/>
+      <int2:state int2:value="Rejected" int2:type="LegacyProofing"/>
     </int2:textHash>
     <int2:textHash int2:hashCode="NlnJ5h2JctBVuP" int2:id="MB38D6rJ">
-      <int2:state int2:type="LegacyProofing" int2:value="Rejected"/>
+      <int2:state int2:value="Rejected" int2:type="LegacyProofing"/>
     </int2:textHash>
     <int2:textHash int2:hashCode="CUsP4OMChUrxMR" int2:id="5yrs9ec4">
-      <int2:state int2:type="LegacyProofing" int2:value="Rejected"/>
+      <int2:state int2:value="Rejected" int2:type="LegacyProofing"/>
     </int2:textHash>
     <int2:textHash int2:hashCode="nZGO4q4HqK+2yv" int2:id="KYpceNfK">
-      <int2:state int2:type="LegacyProofing" int2:value="Rejected"/>
+      <int2:state int2:value="Rejected" int2:type="LegacyProofing"/>
     </int2:textHash>
     <int2:textHash int2:hashCode="DnYpJ5SIjU8fp1" int2:id="pj41cJI3">
-      <int2:state int2:type="LegacyProofing" int2:value="Rejected"/>
+      <int2:state int2:value="Rejected" int2:type="LegacyProofing"/>
     </int2:textHash>
     <int2:textHash int2:hashCode="Ylf4TNjsbsSImA" int2:id="N7N1wAe2">
-      <int2:state int2:type="LegacyProofing" int2:value="Rejected"/>
+      <int2:state int2:value="Rejected" int2:type="LegacyProofing"/>
     </int2:textHash>
     <int2:textHash int2:hashCode="50eI1vCx5/BpNc" int2:id="LfgaQ5af">
-      <int2:state int2:type="LegacyProofing" int2:value="Rejected"/>
+      <int2:state int2:value="Rejected" int2:type="LegacyProofing"/>
     </int2:textHash>
     <int2:textHash int2:hashCode="XLHmJA+0bmeqx8" int2:id="qVLezOmd">
-      <int2:state int2:type="LegacyProofing" int2:value="Rejected"/>
+      <int2:state int2:value="Rejected" int2:type="LegacyProofing"/>
     </int2:textHash>
     <int2:textHash int2:hashCode="UlcZSPWvIoiNFf" int2:id="Ea7iLjqu">
-      <int2:state int2:type="LegacyProofing" int2:value="Rejected"/>
+      <int2:state int2:value="Rejected" int2:type="LegacyProofing"/>
     </int2:textHash>
   </int2:observations>
   <int2:intelligenceSettings>
@@ -4230,11 +4273,12 @@
       </oel:ext>
     </int2:extLst>
   </int2:intelligenceSettings>
+  <int2:onDemandWorkflows/>
 </int2:intelligence>
 </file>
 
 <file path=word/numbering.xml><?xml version="1.0" encoding="utf-8"?>
-<w:numbering xmlns:wpc="http://schemas.microsoft.com/office/word/2010/wordprocessingCanvas" xmlns:cx="http://schemas.microsoft.com/office/drawing/2014/chartex" xmlns:cx1="http://schemas.microsoft.com/office/drawing/2015/9/8/chartex" xmlns:mc="http://schemas.openxmlformats.org/markup-compatibility/2006" xmlns:o="urn:schemas-microsoft-com:office:office" xmlns:r="http://schemas.openxmlformats.org/officeDocument/2006/relationships" xmlns:m="http://schemas.openxmlformats.org/officeDocument/2006/math" xmlns:v="urn:schemas-microsoft-com:vml" xmlns:wp14="http://schemas.microsoft.com/office/word/2010/wordprocessingDrawing" xmlns:wp="http://schemas.openxmlformats.org/drawingml/2006/wordprocessingDrawing" xmlns:w10="urn:schemas-microsoft-com:office:word" xmlns:w="http://schemas.openxmlformats.org/wordprocessingml/2006/main" xmlns:w14="http://schemas.microsoft.com/office/word/2010/wordml" xmlns:w15="http://schemas.microsoft.com/office/word/2012/wordml" xmlns:w16se="http://schemas.microsoft.com/office/word/2015/wordml/symex" xmlns:wpg="http://schemas.microsoft.com/office/word/2010/wordprocessingGroup" xmlns:wpi="http://schemas.microsoft.com/office/word/2010/wordprocessingInk" xmlns:wne="http://schemas.microsoft.com/office/word/2006/wordml" xmlns:wps="http://schemas.microsoft.com/office/word/2010/wordprocessingShape" mc:Ignorable="w14 w15 w16se wp14">
+<w:numbering xmlns:wpc="http://schemas.microsoft.com/office/word/2010/wordprocessingCanvas" xmlns:cx="http://schemas.microsoft.com/office/drawing/2014/chartex" xmlns:cx1="http://schemas.microsoft.com/office/drawing/2015/9/8/chartex" xmlns:cx2="http://schemas.microsoft.com/office/drawing/2015/10/21/chartex" xmlns:cx3="http://schemas.microsoft.com/office/drawing/2016/5/9/chartex" xmlns:cx4="http://schemas.microsoft.com/office/drawing/2016/5/10/chartex" xmlns:cx5="http://schemas.microsoft.com/office/drawing/2016/5/11/chartex" xmlns:cx6="http://schemas.microsoft.com/office/drawing/2016/5/12/chartex" xmlns:cx7="http://schemas.microsoft.com/office/drawing/2016/5/13/chartex" xmlns:cx8="http://schemas.microsoft.com/office/drawing/2016/5/14/chartex" xmlns:mc="http://schemas.openxmlformats.org/markup-compatibility/2006" xmlns:aink="http://schemas.microsoft.com/office/drawing/2016/ink" xmlns:am3d="http://schemas.microsoft.com/office/drawing/2017/model3d" xmlns:o="urn:schemas-microsoft-com:office:office" xmlns:oel="http://schemas.microsoft.com/office/2019/extlst" xmlns:r="http://schemas.openxmlformats.org/officeDocument/2006/relationships" xmlns:m="http://schemas.openxmlformats.org/officeDocument/2006/math" xmlns:v="urn:schemas-microsoft-com:vml" xmlns:wp14="http://schemas.microsoft.com/office/word/2010/wordprocessingDrawing" xmlns:wp="http://schemas.openxmlformats.org/drawingml/2006/wordprocessingDrawing" xmlns:w10="urn:schemas-microsoft-com:office:word" xmlns:w="http://schemas.openxmlformats.org/wordprocessingml/2006/main" xmlns:w14="http://schemas.microsoft.com/office/word/2010/wordml" xmlns:w15="http://schemas.microsoft.com/office/word/2012/wordml" xmlns:w16cex="http://schemas.microsoft.com/office/word/2018/wordml/cex" xmlns:w16cid="http://schemas.microsoft.com/office/word/2016/wordml/cid" xmlns:w16="http://schemas.microsoft.com/office/word/2018/wordml" xmlns:w16sdtdh="http://schemas.microsoft.com/office/word/2020/wordml/sdtdatahash" xmlns:w16se="http://schemas.microsoft.com/office/word/2015/wordml/symex" xmlns:wpg="http://schemas.microsoft.com/office/word/2010/wordprocessingGroup" xmlns:wpi="http://schemas.microsoft.com/office/word/2010/wordprocessingInk" xmlns:wne="http://schemas.microsoft.com/office/word/2006/wordml" xmlns:wps="http://schemas.microsoft.com/office/word/2010/wordprocessingShape" mc:Ignorable="w14 w15 w16se w16cid w16 w16cex w16sdtdh wp14">
   <w:abstractNum w:abstractNumId="0" w15:restartNumberingAfterBreak="0">
     <w:nsid w:val="524A2F68"/>
     <w:multiLevelType w:val="hybridMultilevel"/>
@@ -4348,14 +4392,14 @@
       </w:rPr>
     </w:lvl>
   </w:abstractNum>
-  <w:num w:numId="1">
+  <w:num w:numId="1" w16cid:durableId="133255438">
     <w:abstractNumId w:val="0"/>
   </w:num>
 </w:numbering>
 </file>
 
 <file path=word/styles.xml><?xml version="1.0" encoding="utf-8"?>
-<w:styles xmlns:mc="http://schemas.openxmlformats.org/markup-compatibility/2006" xmlns:r="http://schemas.openxmlformats.org/officeDocument/2006/relationships" xmlns:w="http://schemas.openxmlformats.org/wordprocessingml/2006/main" xmlns:w14="http://schemas.microsoft.com/office/word/2010/wordml" xmlns:w15="http://schemas.microsoft.com/office/word/2012/wordml" xmlns:w16se="http://schemas.microsoft.com/office/word/2015/wordml/symex" mc:Ignorable="w14 w15 w16se">
+<w:styles xmlns:mc="http://schemas.openxmlformats.org/markup-compatibility/2006" xmlns:r="http://schemas.openxmlformats.org/officeDocument/2006/relationships" xmlns:w="http://schemas.openxmlformats.org/wordprocessingml/2006/main" xmlns:w14="http://schemas.microsoft.com/office/word/2010/wordml" xmlns:w15="http://schemas.microsoft.com/office/word/2012/wordml" xmlns:w16cex="http://schemas.microsoft.com/office/word/2018/wordml/cex" xmlns:w16cid="http://schemas.microsoft.com/office/word/2016/wordml/cid" xmlns:w16="http://schemas.microsoft.com/office/word/2018/wordml" xmlns:w16sdtdh="http://schemas.microsoft.com/office/word/2020/wordml/sdtdatahash" xmlns:w16se="http://schemas.microsoft.com/office/word/2015/wordml/symex" mc:Ignorable="w14 w15 w16se w16cid w16 w16cex w16sdtdh">
   <w:docDefaults>
     <w:rPrDefault>
       <w:rPr>
@@ -4371,7 +4415,7 @@
       </w:pPr>
     </w:pPrDefault>
   </w:docDefaults>
-  <w:latentStyles w:defLockedState="0" w:defUIPriority="99" w:defSemiHidden="0" w:defUnhideWhenUsed="0" w:defQFormat="0" w:count="371">
+  <w:latentStyles w:defLockedState="0" w:defUIPriority="99" w:defSemiHidden="0" w:defUnhideWhenUsed="0" w:defQFormat="0" w:count="376">
     <w:lsdException w:name="Normal" w:uiPriority="0" w:qFormat="1"/>
     <w:lsdException w:name="heading 1" w:uiPriority="9" w:qFormat="1"/>
     <w:lsdException w:name="heading 2" w:semiHidden="1" w:uiPriority="9" w:unhideWhenUsed="1" w:qFormat="1"/>
@@ -4477,7 +4521,6 @@
     <w:lsdException w:name="HTML Sample" w:semiHidden="1" w:unhideWhenUsed="1"/>
     <w:lsdException w:name="HTML Typewriter" w:semiHidden="1" w:unhideWhenUsed="1"/>
     <w:lsdException w:name="HTML Variable" w:semiHidden="1" w:unhideWhenUsed="1"/>
-    <w:lsdException w:name="Normal Table" w:semiHidden="1" w:unhideWhenUsed="1"/>
     <w:lsdException w:name="annotation subject" w:semiHidden="1" w:unhideWhenUsed="1"/>
     <w:lsdException w:name="No List" w:semiHidden="1" w:unhideWhenUsed="1"/>
     <w:lsdException w:name="Outline List 1" w:semiHidden="1" w:unhideWhenUsed="1"/>
@@ -4520,11 +4563,8 @@
     <w:lsdException w:name="Table Contemporary" w:semiHidden="1" w:unhideWhenUsed="1"/>
     <w:lsdException w:name="Table Elegant" w:semiHidden="1" w:unhideWhenUsed="1"/>
     <w:lsdException w:name="Table Professional" w:semiHidden="1" w:unhideWhenUsed="1"/>
-    <w:lsdException w:name="Table Subtle 1" w:semiHidden="1" w:unhideWhenUsed="1"/>
     <w:lsdException w:name="Table Subtle 2" w:semiHidden="1" w:unhideWhenUsed="1"/>
     <w:lsdException w:name="Table Web 1" w:semiHidden="1" w:unhideWhenUsed="1"/>
-    <w:lsdException w:name="Table Web 2" w:semiHidden="1" w:unhideWhenUsed="1"/>
-    <w:lsdException w:name="Table Web 3" w:semiHidden="1" w:unhideWhenUsed="1"/>
     <w:lsdException w:name="Balloon Text" w:semiHidden="1" w:unhideWhenUsed="1"/>
     <w:lsdException w:name="Table Grid" w:uiPriority="39"/>
     <w:lsdException w:name="Table Theme" w:semiHidden="1" w:unhideWhenUsed="1"/>
@@ -4743,6 +4783,11 @@
     <w:lsdException w:name="List Table 5 Dark Accent 6" w:uiPriority="50"/>
     <w:lsdException w:name="List Table 6 Colorful Accent 6" w:uiPriority="51"/>
     <w:lsdException w:name="List Table 7 Colorful Accent 6" w:uiPriority="52"/>
+    <w:lsdException w:name="Mention" w:semiHidden="1" w:unhideWhenUsed="1"/>
+    <w:lsdException w:name="Smart Hyperlink" w:semiHidden="1" w:unhideWhenUsed="1"/>
+    <w:lsdException w:name="Hashtag" w:semiHidden="1" w:unhideWhenUsed="1"/>
+    <w:lsdException w:name="Unresolved Mention" w:semiHidden="1" w:unhideWhenUsed="1"/>
+    <w:lsdException w:name="Smart Link" w:semiHidden="1" w:unhideWhenUsed="1"/>
   </w:latentStyles>
   <w:style w:type="paragraph" w:default="1" w:styleId="Normal">
     <w:name w:val="Normal"/>
@@ -4760,11 +4805,11 @@
       <w:lang w:val="es-419"/>
     </w:rPr>
   </w:style>
-  <w:style w:type="paragraph" w:styleId="Heading1">
+  <w:style w:type="paragraph" w:styleId="Ttulo1">
     <w:name w:val="heading 1"/>
     <w:basedOn w:val="Normal"/>
     <w:next w:val="Normal"/>
-    <w:link w:val="Heading1Char"/>
+    <w:link w:val="Ttulo1Car"/>
     <w:uiPriority w:val="9"/>
     <w:qFormat/>
     <w:rsid w:val="276098AC"/>
@@ -4779,11 +4824,11 @@
       <w:szCs w:val="40"/>
     </w:rPr>
   </w:style>
-  <w:style w:type="paragraph" w:styleId="Heading2">
+  <w:style w:type="paragraph" w:styleId="Ttulo2">
     <w:name w:val="heading 2"/>
     <w:basedOn w:val="Normal"/>
     <w:next w:val="Normal"/>
-    <w:link w:val="Heading2Char"/>
+    <w:link w:val="Ttulo2Car"/>
     <w:uiPriority w:val="9"/>
     <w:unhideWhenUsed/>
     <w:qFormat/>
@@ -4800,11 +4845,11 @@
       <w:szCs w:val="26"/>
     </w:rPr>
   </w:style>
-  <w:style w:type="paragraph" w:styleId="Heading3">
+  <w:style w:type="paragraph" w:styleId="Ttulo3">
     <w:name w:val="heading 3"/>
     <w:basedOn w:val="Normal"/>
     <w:next w:val="Normal"/>
-    <w:link w:val="Heading3Char"/>
+    <w:link w:val="Ttulo3Car"/>
     <w:uiPriority w:val="9"/>
     <w:unhideWhenUsed/>
     <w:qFormat/>
@@ -4819,11 +4864,11 @@
       <w:color w:val="1F3763"/>
     </w:rPr>
   </w:style>
-  <w:style w:type="paragraph" w:styleId="Heading4">
+  <w:style w:type="paragraph" w:styleId="Ttulo4">
     <w:name w:val="heading 4"/>
     <w:basedOn w:val="Normal"/>
     <w:next w:val="Normal"/>
-    <w:link w:val="Heading4Char"/>
+    <w:link w:val="Ttulo4Car"/>
     <w:uiPriority w:val="9"/>
     <w:unhideWhenUsed/>
     <w:qFormat/>
@@ -4840,11 +4885,11 @@
       <w:color w:val="2F5496" w:themeColor="accent1" w:themeShade="BF"/>
     </w:rPr>
   </w:style>
-  <w:style w:type="paragraph" w:styleId="Heading5">
+  <w:style w:type="paragraph" w:styleId="Ttulo5">
     <w:name w:val="heading 5"/>
     <w:basedOn w:val="Normal"/>
     <w:next w:val="Normal"/>
-    <w:link w:val="Heading5Char"/>
+    <w:link w:val="Ttulo5Car"/>
     <w:uiPriority w:val="9"/>
     <w:unhideWhenUsed/>
     <w:qFormat/>
@@ -4859,11 +4904,11 @@
       <w:color w:val="2F5496" w:themeColor="accent1" w:themeShade="BF"/>
     </w:rPr>
   </w:style>
-  <w:style w:type="paragraph" w:styleId="Heading6">
+  <w:style w:type="paragraph" w:styleId="Ttulo6">
     <w:name w:val="heading 6"/>
     <w:basedOn w:val="Normal"/>
     <w:next w:val="Normal"/>
-    <w:link w:val="Heading6Char"/>
+    <w:link w:val="Ttulo6Car"/>
     <w:uiPriority w:val="9"/>
     <w:unhideWhenUsed/>
     <w:qFormat/>
@@ -4878,11 +4923,11 @@
       <w:color w:val="1F3763"/>
     </w:rPr>
   </w:style>
-  <w:style w:type="paragraph" w:styleId="Heading7">
+  <w:style w:type="paragraph" w:styleId="Ttulo7">
     <w:name w:val="heading 7"/>
     <w:basedOn w:val="Normal"/>
     <w:next w:val="Normal"/>
-    <w:link w:val="Heading7Char"/>
+    <w:link w:val="Ttulo7Car"/>
     <w:uiPriority w:val="9"/>
     <w:unhideWhenUsed/>
     <w:qFormat/>
@@ -4899,11 +4944,11 @@
       <w:color w:val="1F3763"/>
     </w:rPr>
   </w:style>
-  <w:style w:type="paragraph" w:styleId="Heading8">
+  <w:style w:type="paragraph" w:styleId="Ttulo8">
     <w:name w:val="heading 8"/>
     <w:basedOn w:val="Normal"/>
     <w:next w:val="Normal"/>
-    <w:link w:val="Heading8Char"/>
+    <w:link w:val="Ttulo8Car"/>
     <w:uiPriority w:val="9"/>
     <w:unhideWhenUsed/>
     <w:qFormat/>
@@ -4920,11 +4965,11 @@
       <w:szCs w:val="21"/>
     </w:rPr>
   </w:style>
-  <w:style w:type="paragraph" w:styleId="Heading9">
+  <w:style w:type="paragraph" w:styleId="Ttulo9">
     <w:name w:val="heading 9"/>
     <w:basedOn w:val="Normal"/>
     <w:next w:val="Normal"/>
-    <w:link w:val="Heading9Char"/>
+    <w:link w:val="Ttulo9Car"/>
     <w:uiPriority w:val="9"/>
     <w:unhideWhenUsed/>
     <w:qFormat/>
@@ -4943,13 +4988,13 @@
       <w:szCs w:val="21"/>
     </w:rPr>
   </w:style>
-  <w:style w:type="character" w:default="1" w:styleId="DefaultParagraphFont">
+  <w:style w:type="character" w:default="1" w:styleId="Fuentedeprrafopredeter">
     <w:name w:val="Default Paragraph Font"/>
     <w:uiPriority w:val="1"/>
     <w:semiHidden/>
     <w:unhideWhenUsed/>
   </w:style>
-  <w:style w:type="table" w:default="1" w:styleId="TableNormal">
+  <w:style w:type="table" w:default="1" w:styleId="Tablanormal">
     <w:name w:val="Normal Table"/>
     <w:uiPriority w:val="99"/>
     <w:semiHidden/>
@@ -4964,16 +5009,16 @@
       </w:tblCellMar>
     </w:tblPr>
   </w:style>
-  <w:style w:type="numbering" w:default="1" w:styleId="NoList">
+  <w:style w:type="numbering" w:default="1" w:styleId="Sinlista">
     <w:name w:val="No List"/>
     <w:uiPriority w:val="99"/>
     <w:semiHidden/>
     <w:unhideWhenUsed/>
   </w:style>
-  <w:style w:type="character" w:customStyle="1" w:styleId="Heading1Char">
-    <w:name w:val="Heading 1 Char"/>
-    <w:basedOn w:val="DefaultParagraphFont"/>
-    <w:link w:val="Heading1"/>
+  <w:style w:type="character" w:customStyle="1" w:styleId="Ttulo1Car">
+    <w:name w:val="Título 1 Car"/>
+    <w:basedOn w:val="Fuentedeprrafopredeter"/>
+    <w:link w:val="Ttulo1"/>
     <w:uiPriority w:val="9"/>
     <w:rsid w:val="276098AC"/>
     <w:rPr>
@@ -5006,11 +5051,11 @@
       <w:szCs w:val="40"/>
     </w:rPr>
   </w:style>
-  <w:style w:type="paragraph" w:styleId="Title">
+  <w:style w:type="paragraph" w:styleId="Ttulo">
     <w:name w:val="Title"/>
     <w:basedOn w:val="Normal"/>
     <w:next w:val="Normal"/>
-    <w:link w:val="TitleChar"/>
+    <w:link w:val="TtuloCar"/>
     <w:uiPriority w:val="10"/>
     <w:qFormat/>
     <w:rsid w:val="276098AC"/>
@@ -5024,11 +5069,11 @@
       <w:szCs w:val="56"/>
     </w:rPr>
   </w:style>
-  <w:style w:type="paragraph" w:styleId="Subtitle">
+  <w:style w:type="paragraph" w:styleId="Subttulo">
     <w:name w:val="Subtitle"/>
     <w:basedOn w:val="Normal"/>
     <w:next w:val="Normal"/>
-    <w:link w:val="SubtitleChar"/>
+    <w:link w:val="SubttuloCar"/>
     <w:uiPriority w:val="11"/>
     <w:qFormat/>
     <w:rsid w:val="276098AC"/>
@@ -5037,11 +5082,11 @@
       <w:color w:val="5A5A5A"/>
     </w:rPr>
   </w:style>
-  <w:style w:type="paragraph" w:styleId="Quote">
+  <w:style w:type="paragraph" w:styleId="Cita">
     <w:name w:val="Quote"/>
     <w:basedOn w:val="Normal"/>
     <w:next w:val="Normal"/>
-    <w:link w:val="QuoteChar"/>
+    <w:link w:val="CitaCar"/>
     <w:uiPriority w:val="29"/>
     <w:qFormat/>
     <w:rsid w:val="276098AC"/>
@@ -5055,11 +5100,11 @@
       <w:iCs/>
     </w:rPr>
   </w:style>
-  <w:style w:type="paragraph" w:styleId="IntenseQuote">
+  <w:style w:type="paragraph" w:styleId="Citadestacada">
     <w:name w:val="Intense Quote"/>
     <w:basedOn w:val="Normal"/>
     <w:next w:val="Normal"/>
-    <w:link w:val="IntenseQuoteChar"/>
+    <w:link w:val="CitadestacadaCar"/>
     <w:uiPriority w:val="30"/>
     <w:qFormat/>
     <w:rsid w:val="276098AC"/>
@@ -5074,7 +5119,7 @@
       <w:color w:val="4471C4"/>
     </w:rPr>
   </w:style>
-  <w:style w:type="paragraph" w:styleId="ListParagraph">
+  <w:style w:type="paragraph" w:styleId="Prrafodelista">
     <w:name w:val="List Paragraph"/>
     <w:basedOn w:val="Normal"/>
     <w:uiPriority w:val="34"/>
@@ -5085,10 +5130,10 @@
       <w:contextualSpacing/>
     </w:pPr>
   </w:style>
-  <w:style w:type="character" w:customStyle="1" w:styleId="Heading2Char">
-    <w:name w:val="Heading 2 Char"/>
-    <w:basedOn w:val="DefaultParagraphFont"/>
-    <w:link w:val="Heading2"/>
+  <w:style w:type="character" w:customStyle="1" w:styleId="Ttulo2Car">
+    <w:name w:val="Título 2 Car"/>
+    <w:basedOn w:val="Fuentedeprrafopredeter"/>
+    <w:link w:val="Ttulo2"/>
     <w:uiPriority w:val="9"/>
     <w:rsid w:val="276098AC"/>
     <w:rPr>
@@ -5106,10 +5151,10 @@
       <w:lang w:val="es-419"/>
     </w:rPr>
   </w:style>
-  <w:style w:type="character" w:customStyle="1" w:styleId="Heading3Char">
-    <w:name w:val="Heading 3 Char"/>
-    <w:basedOn w:val="DefaultParagraphFont"/>
-    <w:link w:val="Heading3"/>
+  <w:style w:type="character" w:customStyle="1" w:styleId="Ttulo3Car">
+    <w:name w:val="Título 3 Car"/>
+    <w:basedOn w:val="Fuentedeprrafopredeter"/>
+    <w:link w:val="Ttulo3"/>
     <w:uiPriority w:val="9"/>
     <w:rsid w:val="276098AC"/>
     <w:rPr>
@@ -5127,10 +5172,10 @@
       <w:lang w:val="es-419"/>
     </w:rPr>
   </w:style>
-  <w:style w:type="character" w:customStyle="1" w:styleId="Heading4Char">
-    <w:name w:val="Heading 4 Char"/>
-    <w:basedOn w:val="DefaultParagraphFont"/>
-    <w:link w:val="Heading4"/>
+  <w:style w:type="character" w:customStyle="1" w:styleId="Ttulo4Car">
+    <w:name w:val="Título 4 Car"/>
+    <w:basedOn w:val="Fuentedeprrafopredeter"/>
+    <w:link w:val="Ttulo4"/>
     <w:uiPriority w:val="9"/>
     <w:rsid w:val="276098AC"/>
     <w:rPr>
@@ -5148,10 +5193,10 @@
       <w:lang w:val="es-419"/>
     </w:rPr>
   </w:style>
-  <w:style w:type="character" w:customStyle="1" w:styleId="Heading5Char">
-    <w:name w:val="Heading 5 Char"/>
-    <w:basedOn w:val="DefaultParagraphFont"/>
-    <w:link w:val="Heading5"/>
+  <w:style w:type="character" w:customStyle="1" w:styleId="Ttulo5Car">
+    <w:name w:val="Título 5 Car"/>
+    <w:basedOn w:val="Fuentedeprrafopredeter"/>
+    <w:link w:val="Ttulo5"/>
     <w:uiPriority w:val="9"/>
     <w:rsid w:val="276098AC"/>
     <w:rPr>
@@ -5169,10 +5214,10 @@
       <w:lang w:val="es-419"/>
     </w:rPr>
   </w:style>
-  <w:style w:type="character" w:customStyle="1" w:styleId="Heading6Char">
-    <w:name w:val="Heading 6 Char"/>
-    <w:basedOn w:val="DefaultParagraphFont"/>
-    <w:link w:val="Heading6"/>
+  <w:style w:type="character" w:customStyle="1" w:styleId="Ttulo6Car">
+    <w:name w:val="Título 6 Car"/>
+    <w:basedOn w:val="Fuentedeprrafopredeter"/>
+    <w:link w:val="Ttulo6"/>
     <w:uiPriority w:val="9"/>
     <w:rsid w:val="276098AC"/>
     <w:rPr>
@@ -5190,10 +5235,10 @@
       <w:lang w:val="es-419"/>
     </w:rPr>
   </w:style>
-  <w:style w:type="character" w:customStyle="1" w:styleId="Heading7Char">
-    <w:name w:val="Heading 7 Char"/>
-    <w:basedOn w:val="DefaultParagraphFont"/>
-    <w:link w:val="Heading7"/>
+  <w:style w:type="character" w:customStyle="1" w:styleId="Ttulo7Car">
+    <w:name w:val="Título 7 Car"/>
+    <w:basedOn w:val="Fuentedeprrafopredeter"/>
+    <w:link w:val="Ttulo7"/>
     <w:uiPriority w:val="9"/>
     <w:rsid w:val="276098AC"/>
     <w:rPr>
@@ -5211,10 +5256,10 @@
       <w:lang w:val="es-419"/>
     </w:rPr>
   </w:style>
-  <w:style w:type="character" w:customStyle="1" w:styleId="Heading8Char">
-    <w:name w:val="Heading 8 Char"/>
-    <w:basedOn w:val="DefaultParagraphFont"/>
-    <w:link w:val="Heading8"/>
+  <w:style w:type="character" w:customStyle="1" w:styleId="Ttulo8Car">
+    <w:name w:val="Título 8 Car"/>
+    <w:basedOn w:val="Fuentedeprrafopredeter"/>
+    <w:link w:val="Ttulo8"/>
     <w:uiPriority w:val="9"/>
     <w:rsid w:val="276098AC"/>
     <w:rPr>
@@ -5232,10 +5277,10 @@
       <w:lang w:val="es-419"/>
     </w:rPr>
   </w:style>
-  <w:style w:type="character" w:customStyle="1" w:styleId="Heading9Char">
-    <w:name w:val="Heading 9 Char"/>
-    <w:basedOn w:val="DefaultParagraphFont"/>
-    <w:link w:val="Heading9"/>
+  <w:style w:type="character" w:customStyle="1" w:styleId="Ttulo9Car">
+    <w:name w:val="Título 9 Car"/>
+    <w:basedOn w:val="Fuentedeprrafopredeter"/>
+    <w:link w:val="Ttulo9"/>
     <w:uiPriority w:val="9"/>
     <w:rsid w:val="276098AC"/>
     <w:rPr>
@@ -5253,10 +5298,10 @@
       <w:lang w:val="es-419"/>
     </w:rPr>
   </w:style>
-  <w:style w:type="character" w:customStyle="1" w:styleId="TitleChar">
-    <w:name w:val="Title Char"/>
-    <w:basedOn w:val="DefaultParagraphFont"/>
-    <w:link w:val="Title"/>
+  <w:style w:type="character" w:customStyle="1" w:styleId="TtuloCar">
+    <w:name w:val="Título Car"/>
+    <w:basedOn w:val="Fuentedeprrafopredeter"/>
+    <w:link w:val="Ttulo"/>
     <w:uiPriority w:val="10"/>
     <w:rsid w:val="276098AC"/>
     <w:rPr>
@@ -5274,10 +5319,10 @@
       <w:lang w:val="es-419"/>
     </w:rPr>
   </w:style>
-  <w:style w:type="character" w:customStyle="1" w:styleId="SubtitleChar">
-    <w:name w:val="Subtitle Char"/>
-    <w:basedOn w:val="DefaultParagraphFont"/>
-    <w:link w:val="Subtitle"/>
+  <w:style w:type="character" w:customStyle="1" w:styleId="SubttuloCar">
+    <w:name w:val="Subtítulo Car"/>
+    <w:basedOn w:val="Fuentedeprrafopredeter"/>
+    <w:link w:val="Subttulo"/>
     <w:uiPriority w:val="11"/>
     <w:rsid w:val="276098AC"/>
     <w:rPr>
@@ -5295,10 +5340,10 @@
       <w:lang w:val="es-419"/>
     </w:rPr>
   </w:style>
-  <w:style w:type="character" w:customStyle="1" w:styleId="QuoteChar">
-    <w:name w:val="Quote Char"/>
-    <w:basedOn w:val="DefaultParagraphFont"/>
-    <w:link w:val="Quote"/>
+  <w:style w:type="character" w:customStyle="1" w:styleId="CitaCar">
+    <w:name w:val="Cita Car"/>
+    <w:basedOn w:val="Fuentedeprrafopredeter"/>
+    <w:link w:val="Cita"/>
     <w:uiPriority w:val="29"/>
     <w:rsid w:val="276098AC"/>
     <w:rPr>
@@ -5316,10 +5361,10 @@
       <w:lang w:val="es-419"/>
     </w:rPr>
   </w:style>
-  <w:style w:type="character" w:customStyle="1" w:styleId="IntenseQuoteChar">
-    <w:name w:val="Intense Quote Char"/>
-    <w:basedOn w:val="DefaultParagraphFont"/>
-    <w:link w:val="IntenseQuote"/>
+  <w:style w:type="character" w:customStyle="1" w:styleId="CitadestacadaCar">
+    <w:name w:val="Cita destacada Car"/>
+    <w:basedOn w:val="Fuentedeprrafopredeter"/>
+    <w:link w:val="Citadestacada"/>
     <w:uiPriority w:val="30"/>
     <w:rsid w:val="276098AC"/>
     <w:rPr>
@@ -5337,7 +5382,7 @@
       <w:lang w:val="es-419"/>
     </w:rPr>
   </w:style>
-  <w:style w:type="paragraph" w:styleId="TOC1">
+  <w:style w:type="paragraph" w:styleId="TDC1">
     <w:name w:val="toc 1"/>
     <w:basedOn w:val="Normal"/>
     <w:next w:val="Normal"/>
@@ -5348,7 +5393,7 @@
       <w:spacing w:after="100"/>
     </w:pPr>
   </w:style>
-  <w:style w:type="paragraph" w:styleId="TOC2">
+  <w:style w:type="paragraph" w:styleId="TDC2">
     <w:name w:val="toc 2"/>
     <w:basedOn w:val="Normal"/>
     <w:next w:val="Normal"/>
@@ -5360,7 +5405,7 @@
       <w:ind w:left="220"/>
     </w:pPr>
   </w:style>
-  <w:style w:type="paragraph" w:styleId="TOC3">
+  <w:style w:type="paragraph" w:styleId="TDC3">
     <w:name w:val="toc 3"/>
     <w:basedOn w:val="Normal"/>
     <w:next w:val="Normal"/>
@@ -5372,7 +5417,7 @@
       <w:ind w:left="440"/>
     </w:pPr>
   </w:style>
-  <w:style w:type="paragraph" w:styleId="TOC4">
+  <w:style w:type="paragraph" w:styleId="TDC4">
     <w:name w:val="toc 4"/>
     <w:basedOn w:val="Normal"/>
     <w:next w:val="Normal"/>
@@ -5384,7 +5429,7 @@
       <w:ind w:left="660"/>
     </w:pPr>
   </w:style>
-  <w:style w:type="paragraph" w:styleId="TOC5">
+  <w:style w:type="paragraph" w:styleId="TDC5">
     <w:name w:val="toc 5"/>
     <w:basedOn w:val="Normal"/>
     <w:next w:val="Normal"/>
@@ -5396,7 +5441,7 @@
       <w:ind w:left="880"/>
     </w:pPr>
   </w:style>
-  <w:style w:type="paragraph" w:styleId="TOC6">
+  <w:style w:type="paragraph" w:styleId="TDC6">
     <w:name w:val="toc 6"/>
     <w:basedOn w:val="Normal"/>
     <w:next w:val="Normal"/>
@@ -5408,7 +5453,7 @@
       <w:ind w:left="1100"/>
     </w:pPr>
   </w:style>
-  <w:style w:type="paragraph" w:styleId="TOC7">
+  <w:style w:type="paragraph" w:styleId="TDC7">
     <w:name w:val="toc 7"/>
     <w:basedOn w:val="Normal"/>
     <w:next w:val="Normal"/>
@@ -5420,7 +5465,7 @@
       <w:ind w:left="1320"/>
     </w:pPr>
   </w:style>
-  <w:style w:type="paragraph" w:styleId="TOC8">
+  <w:style w:type="paragraph" w:styleId="TDC8">
     <w:name w:val="toc 8"/>
     <w:basedOn w:val="Normal"/>
     <w:next w:val="Normal"/>
@@ -5432,7 +5477,7 @@
       <w:ind w:left="1540"/>
     </w:pPr>
   </w:style>
-  <w:style w:type="paragraph" w:styleId="TOC9">
+  <w:style w:type="paragraph" w:styleId="TDC9">
     <w:name w:val="toc 9"/>
     <w:basedOn w:val="Normal"/>
     <w:next w:val="Normal"/>
@@ -5444,10 +5489,10 @@
       <w:ind w:left="1760"/>
     </w:pPr>
   </w:style>
-  <w:style w:type="paragraph" w:styleId="EndnoteText">
+  <w:style w:type="paragraph" w:styleId="Textonotaalfinal">
     <w:name w:val="endnote text"/>
     <w:basedOn w:val="Normal"/>
-    <w:link w:val="EndnoteTextChar"/>
+    <w:link w:val="TextonotaalfinalCar"/>
     <w:uiPriority w:val="99"/>
     <w:semiHidden/>
     <w:unhideWhenUsed/>
@@ -5460,10 +5505,10 @@
       <w:szCs w:val="20"/>
     </w:rPr>
   </w:style>
-  <w:style w:type="character" w:customStyle="1" w:styleId="EndnoteTextChar">
-    <w:name w:val="Endnote Text Char"/>
-    <w:basedOn w:val="DefaultParagraphFont"/>
-    <w:link w:val="EndnoteText"/>
+  <w:style w:type="character" w:customStyle="1" w:styleId="TextonotaalfinalCar">
+    <w:name w:val="Texto nota al final Car"/>
+    <w:basedOn w:val="Fuentedeprrafopredeter"/>
+    <w:link w:val="Textonotaalfinal"/>
     <w:uiPriority w:val="99"/>
     <w:semiHidden/>
     <w:rsid w:val="276098AC"/>
@@ -5482,10 +5527,10 @@
       <w:lang w:val="es-419"/>
     </w:rPr>
   </w:style>
-  <w:style w:type="paragraph" w:styleId="Footer">
+  <w:style w:type="paragraph" w:styleId="Piedepgina">
     <w:name w:val="footer"/>
     <w:basedOn w:val="Normal"/>
-    <w:link w:val="FooterChar"/>
+    <w:link w:val="PiedepginaCar"/>
     <w:uiPriority w:val="99"/>
     <w:unhideWhenUsed/>
     <w:rsid w:val="276098AC"/>
@@ -5497,10 +5542,10 @@
       <w:spacing w:after="0"/>
     </w:pPr>
   </w:style>
-  <w:style w:type="character" w:customStyle="1" w:styleId="FooterChar">
-    <w:name w:val="Footer Char"/>
-    <w:basedOn w:val="DefaultParagraphFont"/>
-    <w:link w:val="Footer"/>
+  <w:style w:type="character" w:customStyle="1" w:styleId="PiedepginaCar">
+    <w:name w:val="Pie de página Car"/>
+    <w:basedOn w:val="Fuentedeprrafopredeter"/>
+    <w:link w:val="Piedepgina"/>
     <w:uiPriority w:val="99"/>
     <w:rsid w:val="276098AC"/>
     <w:rPr>
@@ -5518,10 +5563,10 @@
       <w:lang w:val="es-419"/>
     </w:rPr>
   </w:style>
-  <w:style w:type="paragraph" w:styleId="FootnoteText">
+  <w:style w:type="paragraph" w:styleId="Textonotapie">
     <w:name w:val="footnote text"/>
     <w:basedOn w:val="Normal"/>
-    <w:link w:val="FootnoteTextChar"/>
+    <w:link w:val="TextonotapieCar"/>
     <w:uiPriority w:val="99"/>
     <w:semiHidden/>
     <w:unhideWhenUsed/>
@@ -5534,10 +5579,10 @@
       <w:szCs w:val="20"/>
     </w:rPr>
   </w:style>
-  <w:style w:type="character" w:customStyle="1" w:styleId="FootnoteTextChar">
-    <w:name w:val="Footnote Text Char"/>
-    <w:basedOn w:val="DefaultParagraphFont"/>
-    <w:link w:val="FootnoteText"/>
+  <w:style w:type="character" w:customStyle="1" w:styleId="TextonotapieCar">
+    <w:name w:val="Texto nota pie Car"/>
+    <w:basedOn w:val="Fuentedeprrafopredeter"/>
+    <w:link w:val="Textonotapie"/>
     <w:uiPriority w:val="99"/>
     <w:semiHidden/>
     <w:rsid w:val="276098AC"/>
@@ -5556,10 +5601,10 @@
       <w:lang w:val="es-419"/>
     </w:rPr>
   </w:style>
-  <w:style w:type="paragraph" w:styleId="Header">
+  <w:style w:type="paragraph" w:styleId="Encabezado">
     <w:name w:val="header"/>
     <w:basedOn w:val="Normal"/>
-    <w:link w:val="HeaderChar"/>
+    <w:link w:val="EncabezadoCar"/>
     <w:uiPriority w:val="99"/>
     <w:unhideWhenUsed/>
     <w:rsid w:val="276098AC"/>
@@ -5571,10 +5616,10 @@
       <w:spacing w:after="0"/>
     </w:pPr>
   </w:style>
-  <w:style w:type="character" w:customStyle="1" w:styleId="HeaderChar">
-    <w:name w:val="Header Char"/>
-    <w:basedOn w:val="DefaultParagraphFont"/>
-    <w:link w:val="Header"/>
+  <w:style w:type="character" w:customStyle="1" w:styleId="EncabezadoCar">
+    <w:name w:val="Encabezado Car"/>
+    <w:basedOn w:val="Fuentedeprrafopredeter"/>
+    <w:link w:val="Encabezado"/>
     <w:uiPriority w:val="99"/>
     <w:rsid w:val="276098AC"/>
     <w:rPr>
@@ -5594,7 +5639,7 @@
   </w:style>
   <w:style w:type="character" w:customStyle="1" w:styleId="Estilo1Char">
     <w:name w:val="Estilo1 Char"/>
-    <w:basedOn w:val="DefaultParagraphFont"/>
+    <w:basedOn w:val="Fuentedeprrafopredeter"/>
     <w:link w:val="Estilo1"/>
     <w:uiPriority w:val="1"/>
     <w:rsid w:val="276098AC"/>
@@ -5613,9 +5658,9 @@
       <w:lang w:val="es-419"/>
     </w:rPr>
   </w:style>
-  <w:style w:type="table" w:styleId="TableGrid">
+  <w:style w:type="table" w:styleId="Tablaconcuadrcula">
     <w:name w:val="Table Grid"/>
-    <w:basedOn w:val="TableNormal"/>
+    <w:basedOn w:val="Tablanormal"/>
     <w:uiPriority w:val="59"/>
     <w:rsid w:val="00FB4123"/>
     <w:pPr>
@@ -5632,9 +5677,9 @@
       </w:tblBorders>
     </w:tblPr>
   </w:style>
-  <w:style w:type="character" w:styleId="Hyperlink">
+  <w:style w:type="character" w:styleId="Hipervnculo">
     <w:name w:val="Hyperlink"/>
-    <w:basedOn w:val="DefaultParagraphFont"/>
+    <w:basedOn w:val="Fuentedeprrafopredeter"/>
     <w:uiPriority w:val="99"/>
     <w:unhideWhenUsed/>
     <w:rPr>
@@ -5642,527 +5687,31 @@
       <w:u w:val="single"/>
     </w:rPr>
   </w:style>
-</w:styles>
-</file>
-
-<file path=word/glossary/document.xml><?xml version="1.0" encoding="utf-8"?>
-<w:glossaryDocument xmlns:wpc="http://schemas.microsoft.com/office/word/2010/wordprocessingCanvas" xmlns:cx="http://schemas.microsoft.com/office/drawing/2014/chartex" xmlns:cx1="http://schemas.microsoft.com/office/drawing/2015/9/8/chartex" xmlns:mc="http://schemas.openxmlformats.org/markup-compatibility/2006" xmlns:o="urn:schemas-microsoft-com:office:office" xmlns:r="http://schemas.openxmlformats.org/officeDocument/2006/relationships" xmlns:m="http://schemas.openxmlformats.org/officeDocument/2006/math" xmlns:v="urn:schemas-microsoft-com:vml" xmlns:wp14="http://schemas.microsoft.com/office/word/2010/wordprocessingDrawing" xmlns:wp="http://schemas.openxmlformats.org/drawingml/2006/wordprocessingDrawing" xmlns:w10="urn:schemas-microsoft-com:office:word" xmlns:w="http://schemas.openxmlformats.org/wordprocessingml/2006/main" xmlns:w14="http://schemas.microsoft.com/office/word/2010/wordml" xmlns:w15="http://schemas.microsoft.com/office/word/2012/wordml" xmlns:w16se="http://schemas.microsoft.com/office/word/2015/wordml/symex" xmlns:wpg="http://schemas.microsoft.com/office/word/2010/wordprocessingGroup" xmlns:wpi="http://schemas.microsoft.com/office/word/2010/wordprocessingInk" xmlns:wne="http://schemas.microsoft.com/office/word/2006/wordml" xmlns:wps="http://schemas.microsoft.com/office/word/2010/wordprocessingShape" mc:Ignorable="w14 w15 w16se wp14"/>
-</file>
-
-<file path=word/glossary/fontTable.xml><?xml version="1.0" encoding="utf-8"?>
-<w:fonts xmlns:mc="http://schemas.openxmlformats.org/markup-compatibility/2006" xmlns:r="http://schemas.openxmlformats.org/officeDocument/2006/relationships" xmlns:w="http://schemas.openxmlformats.org/wordprocessingml/2006/main" xmlns:w14="http://schemas.microsoft.com/office/word/2010/wordml" xmlns:w15="http://schemas.microsoft.com/office/word/2012/wordml" xmlns:w16se="http://schemas.microsoft.com/office/word/2015/wordml/symex" mc:Ignorable="w14 w15 w16se">
-  <w:font w:name="Calibri">
-    <w:panose1 w:val="020F0502020204030204"/>
-    <w:charset w:val="00"/>
-    <w:family w:val="swiss"/>
-    <w:pitch w:val="variable"/>
-    <w:sig w:usb0="E4002EFF" w:usb1="C000247B" w:usb2="00000009" w:usb3="00000000" w:csb0="000001FF" w:csb1="00000000"/>
-  </w:font>
-  <w:font w:name="Times New Roman">
-    <w:panose1 w:val="02020603050405020304"/>
-    <w:charset w:val="00"/>
-    <w:family w:val="roman"/>
-    <w:pitch w:val="variable"/>
-    <w:sig w:usb0="E0002EFF" w:usb1="C000785B" w:usb2="00000009" w:usb3="00000000" w:csb0="000001FF" w:csb1="00000000"/>
-  </w:font>
-  <w:font w:name="Courier New">
-    <w:panose1 w:val="02070309020205020404"/>
-    <w:charset w:val="00"/>
-    <w:family w:val="modern"/>
-    <w:pitch w:val="fixed"/>
-    <w:sig w:usb0="E0002EFF" w:usb1="C0007843" w:usb2="00000009" w:usb3="00000000" w:csb0="000001FF" w:csb1="00000000"/>
-  </w:font>
-  <w:font w:name="Wingdings">
-    <w:panose1 w:val="05000000000000000000"/>
-    <w:charset w:val="02"/>
-    <w:family w:val="auto"/>
-    <w:pitch w:val="variable"/>
-    <w:sig w:usb0="00000000" w:usb1="10000000" w:usb2="00000000" w:usb3="00000000" w:csb0="80000000" w:csb1="00000000"/>
-  </w:font>
-  <w:font w:name="Symbol">
-    <w:panose1 w:val="05050102010706020507"/>
-    <w:charset w:val="02"/>
-    <w:family w:val="roman"/>
-    <w:pitch w:val="variable"/>
-    <w:sig w:usb0="00000000" w:usb1="10000000" w:usb2="00000000" w:usb3="00000000" w:csb0="80000000" w:csb1="00000000"/>
-  </w:font>
-  <w:font w:name="Bahnschrift">
-    <w:panose1 w:val="020B0502040204020203"/>
-    <w:charset w:val="00"/>
-    <w:family w:val="swiss"/>
-    <w:pitch w:val="variable"/>
-    <w:sig w:usb0="A00002C7" w:usb1="00000002" w:usb2="00000000" w:usb3="00000000" w:csb0="0000019F" w:csb1="00000000"/>
-  </w:font>
-  <w:font w:name="Calibri Light">
-    <w:panose1 w:val="020F0302020204030204"/>
-    <w:charset w:val="00"/>
-    <w:family w:val="swiss"/>
-    <w:pitch w:val="variable"/>
-    <w:sig w:usb0="E4002EFF" w:usb1="C000247B" w:usb2="00000009" w:usb3="00000000" w:csb0="000001FF" w:csb1="00000000"/>
-  </w:font>
-</w:fonts>
-</file>
-
-<file path=word/glossary/settings.xml><?xml version="1.0" encoding="utf-8"?>
-<w:settings xmlns:mc="http://schemas.openxmlformats.org/markup-compatibility/2006" xmlns:o="urn:schemas-microsoft-com:office:office" xmlns:r="http://schemas.openxmlformats.org/officeDocument/2006/relationships" xmlns:m="http://schemas.openxmlformats.org/officeDocument/2006/math" xmlns:v="urn:schemas-microsoft-com:vml" xmlns:w10="urn:schemas-microsoft-com:office:word" xmlns:w="http://schemas.openxmlformats.org/wordprocessingml/2006/main" xmlns:w14="http://schemas.microsoft.com/office/word/2010/wordml" xmlns:w15="http://schemas.microsoft.com/office/word/2012/wordml" xmlns:w16se="http://schemas.microsoft.com/office/word/2015/wordml/symex" xmlns:sl="http://schemas.openxmlformats.org/schemaLibrary/2006/main" mc:Ignorable="w14 w15 w16se">
-  <w:defaultTabStop w:val="708"/>
-  <w:hyphenationZone w:val="425"/>
-  <w:characterSpacingControl w:val="doNotCompress"/>
-  <w:compat>
-    <w:useFELayout/>
-    <w:compatSetting w:name="compatibilityMode" w:uri="http://schemas.microsoft.com/office/word" w:val="12"/>
-  </w:compat>
-  <w:rsids>
-    <w:rsidRoot w:val="00F02233"/>
-    <w:rsid w:val="00B21DA1"/>
-    <w:rsid w:val="00F02233"/>
-  </w:rsids>
-  <m:mathPr>
-    <m:mathFont m:val="Cambria Math"/>
-    <m:brkBin m:val="before"/>
-    <m:brkBinSub m:val="--"/>
-    <m:smallFrac m:val="0"/>
-    <m:dispDef/>
-    <m:lMargin m:val="0"/>
-    <m:rMargin m:val="0"/>
-    <m:defJc m:val="centerGroup"/>
-    <m:wrapIndent m:val="1440"/>
-    <m:intLim m:val="subSup"/>
-    <m:naryLim m:val="undOvr"/>
-  </m:mathPr>
-  <w:themeFontLang w:val="es-CO"/>
-  <w:clrSchemeMapping w:bg1="light1" w:t1="dark1" w:bg2="light2" w:t2="dark2" w:accent1="accent1" w:accent2="accent2" w:accent3="accent3" w:accent4="accent4" w:accent5="accent5" w:accent6="accent6" w:hyperlink="hyperlink" w:followedHyperlink="followedHyperlink"/>
-  <w:decimalSymbol w:val=","/>
-  <w:listSeparator w:val=";"/>
-</w:settings>
-</file>
-
-<file path=word/glossary/styles.xml><?xml version="1.0" encoding="utf-8"?>
-<w:styles xmlns:mc="http://schemas.openxmlformats.org/markup-compatibility/2006" xmlns:r="http://schemas.openxmlformats.org/officeDocument/2006/relationships" xmlns:w="http://schemas.openxmlformats.org/wordprocessingml/2006/main" xmlns:w14="http://schemas.microsoft.com/office/word/2010/wordml" xmlns:w15="http://schemas.microsoft.com/office/word/2012/wordml" xmlns:w16se="http://schemas.microsoft.com/office/word/2015/wordml/symex" mc:Ignorable="w14 w15 w16se">
-  <w:docDefaults>
-    <w:rPrDefault>
-      <w:rPr>
-        <w:rFonts w:asciiTheme="minorHAnsi" w:eastAsiaTheme="minorEastAsia" w:hAnsiTheme="minorHAnsi" w:cstheme="minorBidi"/>
-        <w:sz w:val="22"/>
-        <w:szCs w:val="22"/>
-        <w:lang w:val="es-CO" w:eastAsia="es-CO" w:bidi="ar-SA"/>
-      </w:rPr>
-    </w:rPrDefault>
-    <w:pPrDefault>
-      <w:pPr>
-        <w:spacing w:after="160" w:line="259" w:lineRule="auto"/>
-      </w:pPr>
-    </w:pPrDefault>
-  </w:docDefaults>
-  <w:latentStyles w:defLockedState="0" w:defUIPriority="99" w:defSemiHidden="0" w:defUnhideWhenUsed="0" w:defQFormat="0" w:count="371">
-    <w:lsdException w:name="Normal" w:uiPriority="0" w:qFormat="1"/>
-    <w:lsdException w:name="heading 1" w:uiPriority="9" w:qFormat="1"/>
-    <w:lsdException w:name="heading 2" w:semiHidden="1" w:uiPriority="9" w:unhideWhenUsed="1" w:qFormat="1"/>
-    <w:lsdException w:name="heading 3" w:semiHidden="1" w:uiPriority="9" w:unhideWhenUsed="1" w:qFormat="1"/>
-    <w:lsdException w:name="heading 4" w:semiHidden="1" w:uiPriority="9" w:unhideWhenUsed="1" w:qFormat="1"/>
-    <w:lsdException w:name="heading 5" w:semiHidden="1" w:uiPriority="9" w:unhideWhenUsed="1" w:qFormat="1"/>
-    <w:lsdException w:name="heading 6" w:semiHidden="1" w:uiPriority="9" w:unhideWhenUsed="1" w:qFormat="1"/>
-    <w:lsdException w:name="heading 7" w:semiHidden="1" w:uiPriority="9" w:unhideWhenUsed="1" w:qFormat="1"/>
-    <w:lsdException w:name="heading 8" w:semiHidden="1" w:uiPriority="9" w:unhideWhenUsed="1" w:qFormat="1"/>
-    <w:lsdException w:name="heading 9" w:semiHidden="1" w:uiPriority="9" w:unhideWhenUsed="1" w:qFormat="1"/>
-    <w:lsdException w:name="index 1" w:semiHidden="1" w:unhideWhenUsed="1"/>
-    <w:lsdException w:name="index 2" w:semiHidden="1" w:unhideWhenUsed="1"/>
-    <w:lsdException w:name="index 3" w:semiHidden="1" w:unhideWhenUsed="1"/>
-    <w:lsdException w:name="index 4" w:semiHidden="1" w:unhideWhenUsed="1"/>
-    <w:lsdException w:name="index 5" w:semiHidden="1" w:unhideWhenUsed="1"/>
-    <w:lsdException w:name="index 6" w:semiHidden="1" w:unhideWhenUsed="1"/>
-    <w:lsdException w:name="index 7" w:semiHidden="1" w:unhideWhenUsed="1"/>
-    <w:lsdException w:name="index 8" w:semiHidden="1" w:unhideWhenUsed="1"/>
-    <w:lsdException w:name="index 9" w:semiHidden="1" w:unhideWhenUsed="1"/>
-    <w:lsdException w:name="toc 1" w:semiHidden="1" w:uiPriority="39" w:unhideWhenUsed="1"/>
-    <w:lsdException w:name="toc 2" w:semiHidden="1" w:uiPriority="39" w:unhideWhenUsed="1"/>
-    <w:lsdException w:name="toc 3" w:semiHidden="1" w:uiPriority="39" w:unhideWhenUsed="1"/>
-    <w:lsdException w:name="toc 4" w:semiHidden="1" w:uiPriority="39" w:unhideWhenUsed="1"/>
-    <w:lsdException w:name="toc 5" w:semiHidden="1" w:uiPriority="39" w:unhideWhenUsed="1"/>
-    <w:lsdException w:name="toc 6" w:semiHidden="1" w:uiPriority="39" w:unhideWhenUsed="1"/>
-    <w:lsdException w:name="toc 7" w:semiHidden="1" w:uiPriority="39" w:unhideWhenUsed="1"/>
-    <w:lsdException w:name="toc 8" w:semiHidden="1" w:uiPriority="39" w:unhideWhenUsed="1"/>
-    <w:lsdException w:name="toc 9" w:semiHidden="1" w:uiPriority="39" w:unhideWhenUsed="1"/>
-    <w:lsdException w:name="Normal Indent" w:semiHidden="1" w:unhideWhenUsed="1"/>
-    <w:lsdException w:name="footnote text" w:semiHidden="1" w:unhideWhenUsed="1"/>
-    <w:lsdException w:name="annotation text" w:semiHidden="1" w:unhideWhenUsed="1"/>
-    <w:lsdException w:name="header" w:semiHidden="1" w:unhideWhenUsed="1"/>
-    <w:lsdException w:name="footer" w:semiHidden="1" w:unhideWhenUsed="1"/>
-    <w:lsdException w:name="index heading" w:semiHidden="1" w:unhideWhenUsed="1"/>
-    <w:lsdException w:name="caption" w:semiHidden="1" w:uiPriority="35" w:unhideWhenUsed="1" w:qFormat="1"/>
-    <w:lsdException w:name="table of figures" w:semiHidden="1" w:unhideWhenUsed="1"/>
-    <w:lsdException w:name="envelope address" w:semiHidden="1" w:unhideWhenUsed="1"/>
-    <w:lsdException w:name="envelope return" w:semiHidden="1" w:unhideWhenUsed="1"/>
-    <w:lsdException w:name="footnote reference" w:semiHidden="1" w:unhideWhenUsed="1"/>
-    <w:lsdException w:name="annotation reference" w:semiHidden="1" w:unhideWhenUsed="1"/>
-    <w:lsdException w:name="line number" w:semiHidden="1" w:unhideWhenUsed="1"/>
-    <w:lsdException w:name="page number" w:semiHidden="1" w:unhideWhenUsed="1"/>
-    <w:lsdException w:name="endnote reference" w:semiHidden="1" w:unhideWhenUsed="1"/>
-    <w:lsdException w:name="endnote text" w:semiHidden="1" w:unhideWhenUsed="1"/>
-    <w:lsdException w:name="table of authorities" w:semiHidden="1" w:unhideWhenUsed="1"/>
-    <w:lsdException w:name="macro" w:semiHidden="1" w:unhideWhenUsed="1"/>
-    <w:lsdException w:name="toa heading" w:semiHidden="1" w:unhideWhenUsed="1"/>
-    <w:lsdException w:name="List" w:semiHidden="1" w:unhideWhenUsed="1"/>
-    <w:lsdException w:name="List Bullet" w:semiHidden="1" w:unhideWhenUsed="1"/>
-    <w:lsdException w:name="List Number" w:semiHidden="1" w:unhideWhenUsed="1"/>
-    <w:lsdException w:name="List 2" w:semiHidden="1" w:unhideWhenUsed="1"/>
-    <w:lsdException w:name="List 3" w:semiHidden="1" w:unhideWhenUsed="1"/>
-    <w:lsdException w:name="List 4" w:semiHidden="1" w:unhideWhenUsed="1"/>
-    <w:lsdException w:name="List 5" w:semiHidden="1" w:unhideWhenUsed="1"/>
-    <w:lsdException w:name="List Bullet 2" w:semiHidden="1" w:unhideWhenUsed="1"/>
-    <w:lsdException w:name="List Bullet 3" w:semiHidden="1" w:unhideWhenUsed="1"/>
-    <w:lsdException w:name="List Bullet 4" w:semiHidden="1" w:unhideWhenUsed="1"/>
-    <w:lsdException w:name="List Bullet 5" w:semiHidden="1" w:unhideWhenUsed="1"/>
-    <w:lsdException w:name="List Number 2" w:semiHidden="1" w:unhideWhenUsed="1"/>
-    <w:lsdException w:name="List Number 3" w:semiHidden="1" w:unhideWhenUsed="1"/>
-    <w:lsdException w:name="List Number 4" w:semiHidden="1" w:unhideWhenUsed="1"/>
-    <w:lsdException w:name="List Number 5" w:semiHidden="1" w:unhideWhenUsed="1"/>
-    <w:lsdException w:name="Title" w:uiPriority="10" w:qFormat="1"/>
-    <w:lsdException w:name="Closing" w:semiHidden="1" w:unhideWhenUsed="1"/>
-    <w:lsdException w:name="Signature" w:semiHidden="1" w:unhideWhenUsed="1"/>
-    <w:lsdException w:name="Default Paragraph Font" w:semiHidden="1" w:uiPriority="1" w:unhideWhenUsed="1"/>
-    <w:lsdException w:name="Body Text" w:semiHidden="1" w:unhideWhenUsed="1"/>
-    <w:lsdException w:name="Body Text Indent" w:semiHidden="1" w:unhideWhenUsed="1"/>
-    <w:lsdException w:name="List Continue" w:semiHidden="1" w:unhideWhenUsed="1"/>
-    <w:lsdException w:name="List Continue 2" w:semiHidden="1" w:unhideWhenUsed="1"/>
-    <w:lsdException w:name="List Continue 3" w:semiHidden="1" w:unhideWhenUsed="1"/>
-    <w:lsdException w:name="List Continue 4" w:semiHidden="1" w:unhideWhenUsed="1"/>
-    <w:lsdException w:name="List Continue 5" w:semiHidden="1" w:unhideWhenUsed="1"/>
-    <w:lsdException w:name="Message Header" w:semiHidden="1" w:unhideWhenUsed="1"/>
-    <w:lsdException w:name="Subtitle" w:uiPriority="11" w:qFormat="1"/>
-    <w:lsdException w:name="Salutation" w:semiHidden="1" w:unhideWhenUsed="1"/>
-    <w:lsdException w:name="Date" w:semiHidden="1" w:unhideWhenUsed="1"/>
-    <w:lsdException w:name="Body Text First Indent" w:semiHidden="1" w:unhideWhenUsed="1"/>
-    <w:lsdException w:name="Body Text First Indent 2" w:semiHidden="1" w:unhideWhenUsed="1"/>
-    <w:lsdException w:name="Note Heading" w:semiHidden="1" w:unhideWhenUsed="1"/>
-    <w:lsdException w:name="Body Text 2" w:semiHidden="1" w:unhideWhenUsed="1"/>
-    <w:lsdException w:name="Body Text 3" w:semiHidden="1" w:unhideWhenUsed="1"/>
-    <w:lsdException w:name="Body Text Indent 2" w:semiHidden="1" w:unhideWhenUsed="1"/>
-    <w:lsdException w:name="Body Text Indent 3" w:semiHidden="1" w:unhideWhenUsed="1"/>
-    <w:lsdException w:name="Block Text" w:semiHidden="1" w:unhideWhenUsed="1"/>
-    <w:lsdException w:name="Hyperlink" w:semiHidden="1" w:unhideWhenUsed="1"/>
-    <w:lsdException w:name="FollowedHyperlink" w:semiHidden="1" w:unhideWhenUsed="1"/>
-    <w:lsdException w:name="Strong" w:uiPriority="22" w:qFormat="1"/>
-    <w:lsdException w:name="Emphasis" w:uiPriority="20" w:qFormat="1"/>
-    <w:lsdException w:name="Document Map" w:semiHidden="1" w:unhideWhenUsed="1"/>
-    <w:lsdException w:name="Plain Text" w:semiHidden="1" w:unhideWhenUsed="1"/>
-    <w:lsdException w:name="E-mail Signature" w:semiHidden="1" w:unhideWhenUsed="1"/>
-    <w:lsdException w:name="HTML Top of Form" w:semiHidden="1" w:unhideWhenUsed="1"/>
-    <w:lsdException w:name="HTML Bottom of Form" w:semiHidden="1" w:unhideWhenUsed="1"/>
-    <w:lsdException w:name="Normal (Web)" w:semiHidden="1" w:unhideWhenUsed="1"/>
-    <w:lsdException w:name="HTML Acronym" w:semiHidden="1" w:unhideWhenUsed="1"/>
-    <w:lsdException w:name="HTML Address" w:semiHidden="1" w:unhideWhenUsed="1"/>
-    <w:lsdException w:name="HTML Cite" w:semiHidden="1" w:unhideWhenUsed="1"/>
-    <w:lsdException w:name="HTML Code" w:semiHidden="1" w:unhideWhenUsed="1"/>
-    <w:lsdException w:name="HTML Definition" w:semiHidden="1" w:unhideWhenUsed="1"/>
-    <w:lsdException w:name="HTML Keyboard" w:semiHidden="1" w:unhideWhenUsed="1"/>
-    <w:lsdException w:name="HTML Preformatted" w:semiHidden="1" w:unhideWhenUsed="1"/>
-    <w:lsdException w:name="HTML Sample" w:semiHidden="1" w:unhideWhenUsed="1"/>
-    <w:lsdException w:name="HTML Typewriter" w:semiHidden="1" w:unhideWhenUsed="1"/>
-    <w:lsdException w:name="HTML Variable" w:semiHidden="1" w:unhideWhenUsed="1"/>
-    <w:lsdException w:name="Normal Table" w:semiHidden="1" w:unhideWhenUsed="1"/>
-    <w:lsdException w:name="annotation subject" w:semiHidden="1" w:unhideWhenUsed="1"/>
-    <w:lsdException w:name="No List" w:semiHidden="1" w:unhideWhenUsed="1"/>
-    <w:lsdException w:name="Outline List 1" w:semiHidden="1" w:unhideWhenUsed="1"/>
-    <w:lsdException w:name="Outline List 2" w:semiHidden="1" w:unhideWhenUsed="1"/>
-    <w:lsdException w:name="Outline List 3" w:semiHidden="1" w:unhideWhenUsed="1"/>
-    <w:lsdException w:name="Table Simple 1" w:semiHidden="1" w:unhideWhenUsed="1"/>
-    <w:lsdException w:name="Table Simple 2" w:semiHidden="1" w:unhideWhenUsed="1"/>
-    <w:lsdException w:name="Table Simple 3" w:semiHidden="1" w:unhideWhenUsed="1"/>
-    <w:lsdException w:name="Table Classic 1" w:semiHidden="1" w:unhideWhenUsed="1"/>
-    <w:lsdException w:name="Table Classic 2" w:semiHidden="1" w:unhideWhenUsed="1"/>
-    <w:lsdException w:name="Table Classic 3" w:semiHidden="1" w:unhideWhenUsed="1"/>
-    <w:lsdException w:name="Table Classic 4" w:semiHidden="1" w:unhideWhenUsed="1"/>
-    <w:lsdException w:name="Table Colorful 1" w:semiHidden="1" w:unhideWhenUsed="1"/>
-    <w:lsdException w:name="Table Colorful 2" w:semiHidden="1" w:unhideWhenUsed="1"/>
-    <w:lsdException w:name="Table Colorful 3" w:semiHidden="1" w:unhideWhenUsed="1"/>
-    <w:lsdException w:name="Table Columns 1" w:semiHidden="1" w:unhideWhenUsed="1"/>
-    <w:lsdException w:name="Table Columns 2" w:semiHidden="1" w:unhideWhenUsed="1"/>
-    <w:lsdException w:name="Table Columns 3" w:semiHidden="1" w:unhideWhenUsed="1"/>
-    <w:lsdException w:name="Table Columns 4" w:semiHidden="1" w:unhideWhenUsed="1"/>
-    <w:lsdException w:name="Table Columns 5" w:semiHidden="1" w:unhideWhenUsed="1"/>
-    <w:lsdException w:name="Table Grid 1" w:semiHidden="1" w:unhideWhenUsed="1"/>
-    <w:lsdException w:name="Table Grid 2" w:semiHidden="1" w:unhideWhenUsed="1"/>
-    <w:lsdException w:name="Table Grid 3" w:semiHidden="1" w:unhideWhenUsed="1"/>
-    <w:lsdException w:name="Table Grid 4" w:semiHidden="1" w:unhideWhenUsed="1"/>
-    <w:lsdException w:name="Table Grid 5" w:semiHidden="1" w:unhideWhenUsed="1"/>
-    <w:lsdException w:name="Table Grid 6" w:semiHidden="1" w:unhideWhenUsed="1"/>
-    <w:lsdException w:name="Table Grid 7" w:semiHidden="1" w:unhideWhenUsed="1"/>
-    <w:lsdException w:name="Table Grid 8" w:semiHidden="1" w:unhideWhenUsed="1"/>
-    <w:lsdException w:name="Table List 1" w:semiHidden="1" w:unhideWhenUsed="1"/>
-    <w:lsdException w:name="Table List 2" w:semiHidden="1" w:unhideWhenUsed="1"/>
-    <w:lsdException w:name="Table List 3" w:semiHidden="1" w:unhideWhenUsed="1"/>
-    <w:lsdException w:name="Table List 4" w:semiHidden="1" w:unhideWhenUsed="1"/>
-    <w:lsdException w:name="Table List 5" w:semiHidden="1" w:unhideWhenUsed="1"/>
-    <w:lsdException w:name="Table List 6" w:semiHidden="1" w:unhideWhenUsed="1"/>
-    <w:lsdException w:name="Table List 7" w:semiHidden="1" w:unhideWhenUsed="1"/>
-    <w:lsdException w:name="Table List 8" w:semiHidden="1" w:unhideWhenUsed="1"/>
-    <w:lsdException w:name="Table 3D effects 1" w:semiHidden="1" w:unhideWhenUsed="1"/>
-    <w:lsdException w:name="Table 3D effects 2" w:semiHidden="1" w:unhideWhenUsed="1"/>
-    <w:lsdException w:name="Table 3D effects 3" w:semiHidden="1" w:unhideWhenUsed="1"/>
-    <w:lsdException w:name="Table Contemporary" w:semiHidden="1" w:unhideWhenUsed="1"/>
-    <w:lsdException w:name="Table Elegant" w:semiHidden="1" w:unhideWhenUsed="1"/>
-    <w:lsdException w:name="Table Professional" w:semiHidden="1" w:unhideWhenUsed="1"/>
-    <w:lsdException w:name="Table Subtle 1" w:semiHidden="1" w:unhideWhenUsed="1"/>
-    <w:lsdException w:name="Table Subtle 2" w:semiHidden="1" w:unhideWhenUsed="1"/>
-    <w:lsdException w:name="Table Web 1" w:semiHidden="1" w:unhideWhenUsed="1"/>
-    <w:lsdException w:name="Table Web 2" w:semiHidden="1" w:unhideWhenUsed="1"/>
-    <w:lsdException w:name="Table Web 3" w:semiHidden="1" w:unhideWhenUsed="1"/>
-    <w:lsdException w:name="Balloon Text" w:semiHidden="1" w:unhideWhenUsed="1"/>
-    <w:lsdException w:name="Table Grid" w:uiPriority="39"/>
-    <w:lsdException w:name="Table Theme" w:semiHidden="1" w:unhideWhenUsed="1"/>
-    <w:lsdException w:name="Placeholder Text" w:semiHidden="1"/>
-    <w:lsdException w:name="No Spacing" w:uiPriority="1" w:qFormat="1"/>
-    <w:lsdException w:name="Light Shading" w:uiPriority="60"/>
-    <w:lsdException w:name="Light List" w:uiPriority="61"/>
-    <w:lsdException w:name="Light Grid" w:uiPriority="62"/>
-    <w:lsdException w:name="Medium Shading 1" w:uiPriority="63"/>
-    <w:lsdException w:name="Medium Shading 2" w:uiPriority="64"/>
-    <w:lsdException w:name="Medium List 1" w:uiPriority="65"/>
-    <w:lsdException w:name="Medium List 2" w:uiPriority="66"/>
-    <w:lsdException w:name="Medium Grid 1" w:uiPriority="67"/>
-    <w:lsdException w:name="Medium Grid 2" w:uiPriority="68"/>
-    <w:lsdException w:name="Medium Grid 3" w:uiPriority="69"/>
-    <w:lsdException w:name="Dark List" w:uiPriority="70"/>
-    <w:lsdException w:name="Colorful Shading" w:uiPriority="71"/>
-    <w:lsdException w:name="Colorful List" w:uiPriority="72"/>
-    <w:lsdException w:name="Colorful Grid" w:uiPriority="73"/>
-    <w:lsdException w:name="Light Shading Accent 1" w:uiPriority="60"/>
-    <w:lsdException w:name="Light List Accent 1" w:uiPriority="61"/>
-    <w:lsdException w:name="Light Grid Accent 1" w:uiPriority="62"/>
-    <w:lsdException w:name="Medium Shading 1 Accent 1" w:uiPriority="63"/>
-    <w:lsdException w:name="Medium Shading 2 Accent 1" w:uiPriority="64"/>
-    <w:lsdException w:name="Medium List 1 Accent 1" w:uiPriority="65"/>
-    <w:lsdException w:name="Revision" w:semiHidden="1"/>
-    <w:lsdException w:name="List Paragraph" w:uiPriority="34" w:qFormat="1"/>
-    <w:lsdException w:name="Quote" w:uiPriority="29" w:qFormat="1"/>
-    <w:lsdException w:name="Intense Quote" w:uiPriority="30" w:qFormat="1"/>
-    <w:lsdException w:name="Medium List 2 Accent 1" w:uiPriority="66"/>
-    <w:lsdException w:name="Medium Grid 1 Accent 1" w:uiPriority="67"/>
-    <w:lsdException w:name="Medium Grid 2 Accent 1" w:uiPriority="68"/>
-    <w:lsdException w:name="Medium Grid 3 Accent 1" w:uiPriority="69"/>
-    <w:lsdException w:name="Dark List Accent 1" w:uiPriority="70"/>
-    <w:lsdException w:name="Colorful Shading Accent 1" w:uiPriority="71"/>
-    <w:lsdException w:name="Colorful List Accent 1" w:uiPriority="72"/>
-    <w:lsdException w:name="Colorful Grid Accent 1" w:uiPriority="73"/>
-    <w:lsdException w:name="Light Shading Accent 2" w:uiPriority="60"/>
-    <w:lsdException w:name="Light List Accent 2" w:uiPriority="61"/>
-    <w:lsdException w:name="Light Grid Accent 2" w:uiPriority="62"/>
-    <w:lsdException w:name="Medium Shading 1 Accent 2" w:uiPriority="63"/>
-    <w:lsdException w:name="Medium Shading 2 Accent 2" w:uiPriority="64"/>
-    <w:lsdException w:name="Medium List 1 Accent 2" w:uiPriority="65"/>
-    <w:lsdException w:name="Medium List 2 Accent 2" w:uiPriority="66"/>
-    <w:lsdException w:name="Medium Grid 1 Accent 2" w:uiPriority="67"/>
-    <w:lsdException w:name="Medium Grid 2 Accent 2" w:uiPriority="68"/>
-    <w:lsdException w:name="Medium Grid 3 Accent 2" w:uiPriority="69"/>
-    <w:lsdException w:name="Dark List Accent 2" w:uiPriority="70"/>
-    <w:lsdException w:name="Colorful Shading Accent 2" w:uiPriority="71"/>
-    <w:lsdException w:name="Colorful List Accent 2" w:uiPriority="72"/>
-    <w:lsdException w:name="Colorful Grid Accent 2" w:uiPriority="73"/>
-    <w:lsdException w:name="Light Shading Accent 3" w:uiPriority="60"/>
-    <w:lsdException w:name="Light List Accent 3" w:uiPriority="61"/>
-    <w:lsdException w:name="Light Grid Accent 3" w:uiPriority="62"/>
-    <w:lsdException w:name="Medium Shading 1 Accent 3" w:uiPriority="63"/>
-    <w:lsdException w:name="Medium Shading 2 Accent 3" w:uiPriority="64"/>
-    <w:lsdException w:name="Medium List 1 Accent 3" w:uiPriority="65"/>
-    <w:lsdException w:name="Medium List 2 Accent 3" w:uiPriority="66"/>
-    <w:lsdException w:name="Medium Grid 1 Accent 3" w:uiPriority="67"/>
-    <w:lsdException w:name="Medium Grid 2 Accent 3" w:uiPriority="68"/>
-    <w:lsdException w:name="Medium Grid 3 Accent 3" w:uiPriority="69"/>
-    <w:lsdException w:name="Dark List Accent 3" w:uiPriority="70"/>
-    <w:lsdException w:name="Colorful Shading Accent 3" w:uiPriority="71"/>
-    <w:lsdException w:name="Colorful List Accent 3" w:uiPriority="72"/>
-    <w:lsdException w:name="Colorful Grid Accent 3" w:uiPriority="73"/>
-    <w:lsdException w:name="Light Shading Accent 4" w:uiPriority="60"/>
-    <w:lsdException w:name="Light List Accent 4" w:uiPriority="61"/>
-    <w:lsdException w:name="Light Grid Accent 4" w:uiPriority="62"/>
-    <w:lsdException w:name="Medium Shading 1 Accent 4" w:uiPriority="63"/>
-    <w:lsdException w:name="Medium Shading 2 Accent 4" w:uiPriority="64"/>
-    <w:lsdException w:name="Medium List 1 Accent 4" w:uiPriority="65"/>
-    <w:lsdException w:name="Medium List 2 Accent 4" w:uiPriority="66"/>
-    <w:lsdException w:name="Medium Grid 1 Accent 4" w:uiPriority="67"/>
-    <w:lsdException w:name="Medium Grid 2 Accent 4" w:uiPriority="68"/>
-    <w:lsdException w:name="Medium Grid 3 Accent 4" w:uiPriority="69"/>
-    <w:lsdException w:name="Dark List Accent 4" w:uiPriority="70"/>
-    <w:lsdException w:name="Colorful Shading Accent 4" w:uiPriority="71"/>
-    <w:lsdException w:name="Colorful List Accent 4" w:uiPriority="72"/>
-    <w:lsdException w:name="Colorful Grid Accent 4" w:uiPriority="73"/>
-    <w:lsdException w:name="Light Shading Accent 5" w:uiPriority="60"/>
-    <w:lsdException w:name="Light List Accent 5" w:uiPriority="61"/>
-    <w:lsdException w:name="Light Grid Accent 5" w:uiPriority="62"/>
-    <w:lsdException w:name="Medium Shading 1 Accent 5" w:uiPriority="63"/>
-    <w:lsdException w:name="Medium Shading 2 Accent 5" w:uiPriority="64"/>
-    <w:lsdException w:name="Medium List 1 Accent 5" w:uiPriority="65"/>
-    <w:lsdException w:name="Medium List 2 Accent 5" w:uiPriority="66"/>
-    <w:lsdException w:name="Medium Grid 1 Accent 5" w:uiPriority="67"/>
-    <w:lsdException w:name="Medium Grid 2 Accent 5" w:uiPriority="68"/>
-    <w:lsdException w:name="Medium Grid 3 Accent 5" w:uiPriority="69"/>
-    <w:lsdException w:name="Dark List Accent 5" w:uiPriority="70"/>
-    <w:lsdException w:name="Colorful Shading Accent 5" w:uiPriority="71"/>
-    <w:lsdException w:name="Colorful List Accent 5" w:uiPriority="72"/>
-    <w:lsdException w:name="Colorful Grid Accent 5" w:uiPriority="73"/>
-    <w:lsdException w:name="Light Shading Accent 6" w:uiPriority="60"/>
-    <w:lsdException w:name="Light List Accent 6" w:uiPriority="61"/>
-    <w:lsdException w:name="Light Grid Accent 6" w:uiPriority="62"/>
-    <w:lsdException w:name="Medium Shading 1 Accent 6" w:uiPriority="63"/>
-    <w:lsdException w:name="Medium Shading 2 Accent 6" w:uiPriority="64"/>
-    <w:lsdException w:name="Medium List 1 Accent 6" w:uiPriority="65"/>
-    <w:lsdException w:name="Medium List 2 Accent 6" w:uiPriority="66"/>
-    <w:lsdException w:name="Medium Grid 1 Accent 6" w:uiPriority="67"/>
-    <w:lsdException w:name="Medium Grid 2 Accent 6" w:uiPriority="68"/>
-    <w:lsdException w:name="Medium Grid 3 Accent 6" w:uiPriority="69"/>
-    <w:lsdException w:name="Dark List Accent 6" w:uiPriority="70"/>
-    <w:lsdException w:name="Colorful Shading Accent 6" w:uiPriority="71"/>
-    <w:lsdException w:name="Colorful List Accent 6" w:uiPriority="72"/>
-    <w:lsdException w:name="Colorful Grid Accent 6" w:uiPriority="73"/>
-    <w:lsdException w:name="Subtle Emphasis" w:uiPriority="19" w:qFormat="1"/>
-    <w:lsdException w:name="Intense Emphasis" w:uiPriority="21" w:qFormat="1"/>
-    <w:lsdException w:name="Subtle Reference" w:uiPriority="31" w:qFormat="1"/>
-    <w:lsdException w:name="Intense Reference" w:uiPriority="32" w:qFormat="1"/>
-    <w:lsdException w:name="Book Title" w:uiPriority="33" w:qFormat="1"/>
-    <w:lsdException w:name="Bibliography" w:semiHidden="1" w:uiPriority="37" w:unhideWhenUsed="1"/>
-    <w:lsdException w:name="TOC Heading" w:semiHidden="1" w:uiPriority="39" w:unhideWhenUsed="1" w:qFormat="1"/>
-    <w:lsdException w:name="Plain Table 1" w:uiPriority="41"/>
-    <w:lsdException w:name="Plain Table 2" w:uiPriority="42"/>
-    <w:lsdException w:name="Plain Table 3" w:uiPriority="43"/>
-    <w:lsdException w:name="Plain Table 4" w:uiPriority="44"/>
-    <w:lsdException w:name="Plain Table 5" w:uiPriority="45"/>
-    <w:lsdException w:name="Grid Table Light" w:uiPriority="40"/>
-    <w:lsdException w:name="Grid Table 1 Light" w:uiPriority="46"/>
-    <w:lsdException w:name="Grid Table 2" w:uiPriority="47"/>
-    <w:lsdException w:name="Grid Table 3" w:uiPriority="48"/>
-    <w:lsdException w:name="Grid Table 4" w:uiPriority="49"/>
-    <w:lsdException w:name="Grid Table 5 Dark" w:uiPriority="50"/>
-    <w:lsdException w:name="Grid Table 6 Colorful" w:uiPriority="51"/>
-    <w:lsdException w:name="Grid Table 7 Colorful" w:uiPriority="52"/>
-    <w:lsdException w:name="Grid Table 1 Light Accent 1" w:uiPriority="46"/>
-    <w:lsdException w:name="Grid Table 2 Accent 1" w:uiPriority="47"/>
-    <w:lsdException w:name="Grid Table 3 Accent 1" w:uiPriority="48"/>
-    <w:lsdException w:name="Grid Table 4 Accent 1" w:uiPriority="49"/>
-    <w:lsdException w:name="Grid Table 5 Dark Accent 1" w:uiPriority="50"/>
-    <w:lsdException w:name="Grid Table 6 Colorful Accent 1" w:uiPriority="51"/>
-    <w:lsdException w:name="Grid Table 7 Colorful Accent 1" w:uiPriority="52"/>
-    <w:lsdException w:name="Grid Table 1 Light Accent 2" w:uiPriority="46"/>
-    <w:lsdException w:name="Grid Table 2 Accent 2" w:uiPriority="47"/>
-    <w:lsdException w:name="Grid Table 3 Accent 2" w:uiPriority="48"/>
-    <w:lsdException w:name="Grid Table 4 Accent 2" w:uiPriority="49"/>
-    <w:lsdException w:name="Grid Table 5 Dark Accent 2" w:uiPriority="50"/>
-    <w:lsdException w:name="Grid Table 6 Colorful Accent 2" w:uiPriority="51"/>
-    <w:lsdException w:name="Grid Table 7 Colorful Accent 2" w:uiPriority="52"/>
-    <w:lsdException w:name="Grid Table 1 Light Accent 3" w:uiPriority="46"/>
-    <w:lsdException w:name="Grid Table 2 Accent 3" w:uiPriority="47"/>
-    <w:lsdException w:name="Grid Table 3 Accent 3" w:uiPriority="48"/>
-    <w:lsdException w:name="Grid Table 4 Accent 3" w:uiPriority="49"/>
-    <w:lsdException w:name="Grid Table 5 Dark Accent 3" w:uiPriority="50"/>
-    <w:lsdException w:name="Grid Table 6 Colorful Accent 3" w:uiPriority="51"/>
-    <w:lsdException w:name="Grid Table 7 Colorful Accent 3" w:uiPriority="52"/>
-    <w:lsdException w:name="Grid Table 1 Light Accent 4" w:uiPriority="46"/>
-    <w:lsdException w:name="Grid Table 2 Accent 4" w:uiPriority="47"/>
-    <w:lsdException w:name="Grid Table 3 Accent 4" w:uiPriority="48"/>
-    <w:lsdException w:name="Grid Table 4 Accent 4" w:uiPriority="49"/>
-    <w:lsdException w:name="Grid Table 5 Dark Accent 4" w:uiPriority="50"/>
-    <w:lsdException w:name="Grid Table 6 Colorful Accent 4" w:uiPriority="51"/>
-    <w:lsdException w:name="Grid Table 7 Colorful Accent 4" w:uiPriority="52"/>
-    <w:lsdException w:name="Grid Table 1 Light Accent 5" w:uiPriority="46"/>
-    <w:lsdException w:name="Grid Table 2 Accent 5" w:uiPriority="47"/>
-    <w:lsdException w:name="Grid Table 3 Accent 5" w:uiPriority="48"/>
-    <w:lsdException w:name="Grid Table 4 Accent 5" w:uiPriority="49"/>
-    <w:lsdException w:name="Grid Table 5 Dark Accent 5" w:uiPriority="50"/>
-    <w:lsdException w:name="Grid Table 6 Colorful Accent 5" w:uiPriority="51"/>
-    <w:lsdException w:name="Grid Table 7 Colorful Accent 5" w:uiPriority="52"/>
-    <w:lsdException w:name="Grid Table 1 Light Accent 6" w:uiPriority="46"/>
-    <w:lsdException w:name="Grid Table 2 Accent 6" w:uiPriority="47"/>
-    <w:lsdException w:name="Grid Table 3 Accent 6" w:uiPriority="48"/>
-    <w:lsdException w:name="Grid Table 4 Accent 6" w:uiPriority="49"/>
-    <w:lsdException w:name="Grid Table 5 Dark Accent 6" w:uiPriority="50"/>
-    <w:lsdException w:name="Grid Table 6 Colorful Accent 6" w:uiPriority="51"/>
-    <w:lsdException w:name="Grid Table 7 Colorful Accent 6" w:uiPriority="52"/>
-    <w:lsdException w:name="List Table 1 Light" w:uiPriority="46"/>
-    <w:lsdException w:name="List Table 2" w:uiPriority="47"/>
-    <w:lsdException w:name="List Table 3" w:uiPriority="48"/>
-    <w:lsdException w:name="List Table 4" w:uiPriority="49"/>
-    <w:lsdException w:name="List Table 5 Dark" w:uiPriority="50"/>
-    <w:lsdException w:name="List Table 6 Colorful" w:uiPriority="51"/>
-    <w:lsdException w:name="List Table 7 Colorful" w:uiPriority="52"/>
-    <w:lsdException w:name="List Table 1 Light Accent 1" w:uiPriority="46"/>
-    <w:lsdException w:name="List Table 2 Accent 1" w:uiPriority="47"/>
-    <w:lsdException w:name="List Table 3 Accent 1" w:uiPriority="48"/>
-    <w:lsdException w:name="List Table 4 Accent 1" w:uiPriority="49"/>
-    <w:lsdException w:name="List Table 5 Dark Accent 1" w:uiPriority="50"/>
-    <w:lsdException w:name="List Table 6 Colorful Accent 1" w:uiPriority="51"/>
-    <w:lsdException w:name="List Table 7 Colorful Accent 1" w:uiPriority="52"/>
-    <w:lsdException w:name="List Table 1 Light Accent 2" w:uiPriority="46"/>
-    <w:lsdException w:name="List Table 2 Accent 2" w:uiPriority="47"/>
-    <w:lsdException w:name="List Table 3 Accent 2" w:uiPriority="48"/>
-    <w:lsdException w:name="List Table 4 Accent 2" w:uiPriority="49"/>
-    <w:lsdException w:name="List Table 5 Dark Accent 2" w:uiPriority="50"/>
-    <w:lsdException w:name="List Table 6 Colorful Accent 2" w:uiPriority="51"/>
-    <w:lsdException w:name="List Table 7 Colorful Accent 2" w:uiPriority="52"/>
-    <w:lsdException w:name="List Table 1 Light Accent 3" w:uiPriority="46"/>
-    <w:lsdException w:name="List Table 2 Accent 3" w:uiPriority="47"/>
-    <w:lsdException w:name="List Table 3 Accent 3" w:uiPriority="48"/>
-    <w:lsdException w:name="List Table 4 Accent 3" w:uiPriority="49"/>
-    <w:lsdException w:name="List Table 5 Dark Accent 3" w:uiPriority="50"/>
-    <w:lsdException w:name="List Table 6 Colorful Accent 3" w:uiPriority="51"/>
-    <w:lsdException w:name="List Table 7 Colorful Accent 3" w:uiPriority="52"/>
-    <w:lsdException w:name="List Table 1 Light Accent 4" w:uiPriority="46"/>
-    <w:lsdException w:name="List Table 2 Accent 4" w:uiPriority="47"/>
-    <w:lsdException w:name="List Table 3 Accent 4" w:uiPriority="48"/>
-    <w:lsdException w:name="List Table 4 Accent 4" w:uiPriority="49"/>
-    <w:lsdException w:name="List Table 5 Dark Accent 4" w:uiPriority="50"/>
-    <w:lsdException w:name="List Table 6 Colorful Accent 4" w:uiPriority="51"/>
-    <w:lsdException w:name="List Table 7 Colorful Accent 4" w:uiPriority="52"/>
-    <w:lsdException w:name="List Table 1 Light Accent 5" w:uiPriority="46"/>
-    <w:lsdException w:name="List Table 2 Accent 5" w:uiPriority="47"/>
-    <w:lsdException w:name="List Table 3 Accent 5" w:uiPriority="48"/>
-    <w:lsdException w:name="List Table 4 Accent 5" w:uiPriority="49"/>
-    <w:lsdException w:name="List Table 5 Dark Accent 5" w:uiPriority="50"/>
-    <w:lsdException w:name="List Table 6 Colorful Accent 5" w:uiPriority="51"/>
-    <w:lsdException w:name="List Table 7 Colorful Accent 5" w:uiPriority="52"/>
-    <w:lsdException w:name="List Table 1 Light Accent 6" w:uiPriority="46"/>
-    <w:lsdException w:name="List Table 2 Accent 6" w:uiPriority="47"/>
-    <w:lsdException w:name="List Table 3 Accent 6" w:uiPriority="48"/>
-    <w:lsdException w:name="List Table 4 Accent 6" w:uiPriority="49"/>
-    <w:lsdException w:name="List Table 5 Dark Accent 6" w:uiPriority="50"/>
-    <w:lsdException w:name="List Table 6 Colorful Accent 6" w:uiPriority="51"/>
-    <w:lsdException w:name="List Table 7 Colorful Accent 6" w:uiPriority="52"/>
-  </w:latentStyles>
-  <w:style w:type="paragraph" w:default="1" w:styleId="Normal">
-    <w:name w:val="Normal"/>
-    <w:qFormat/>
+  <w:style w:type="paragraph" w:customStyle="1" w:styleId="paragraph">
+    <w:name w:val="paragraph"/>
+    <w:basedOn w:val="Normal"/>
+    <w:rsid w:val="004C6465"/>
+    <w:pPr>
+      <w:spacing w:before="100" w:beforeAutospacing="1" w:after="100" w:afterAutospacing="1" w:line="240" w:lineRule="auto"/>
+      <w:jc w:val="left"/>
+    </w:pPr>
+    <w:rPr>
+      <w:rFonts w:ascii="Times New Roman" w:eastAsia="Times New Roman" w:hAnsi="Times New Roman" w:cs="Times New Roman"/>
+      <w:color w:val="auto"/>
+      <w:lang w:val="es-CO" w:eastAsia="es-CO"/>
+    </w:rPr>
   </w:style>
-  <w:style w:type="character" w:default="1" w:styleId="DefaultParagraphFont">
-    <w:name w:val="Default Paragraph Font"/>
-    <w:uiPriority w:val="1"/>
-    <w:semiHidden/>
-    <w:unhideWhenUsed/>
+  <w:style w:type="character" w:customStyle="1" w:styleId="normaltextrun">
+    <w:name w:val="normaltextrun"/>
+    <w:basedOn w:val="Fuentedeprrafopredeter"/>
+    <w:rsid w:val="004C6465"/>
   </w:style>
-  <w:style w:type="table" w:default="1" w:styleId="TableNormal">
-    <w:name w:val="Normal Table"/>
-    <w:uiPriority w:val="99"/>
-    <w:semiHidden/>
-    <w:unhideWhenUsed/>
-    <w:tblPr>
-      <w:tblInd w:w="0" w:type="dxa"/>
-      <w:tblCellMar>
-        <w:top w:w="0" w:type="dxa"/>
-        <w:left w:w="108" w:type="dxa"/>
-        <w:bottom w:w="0" w:type="dxa"/>
-        <w:right w:w="108" w:type="dxa"/>
-      </w:tblCellMar>
-    </w:tblPr>
-  </w:style>
-  <w:style w:type="numbering" w:default="1" w:styleId="NoList">
-    <w:name w:val="No List"/>
-    <w:uiPriority w:val="99"/>
-    <w:semiHidden/>
-    <w:unhideWhenUsed/>
+  <w:style w:type="character" w:customStyle="1" w:styleId="eop">
+    <w:name w:val="eop"/>
+    <w:basedOn w:val="Fuentedeprrafopredeter"/>
+    <w:rsid w:val="004C6465"/>
   </w:style>
 </w:styles>
-</file>
-
-<file path=word/glossary/webSettings.xml><?xml version="1.0" encoding="utf-8"?>
-<w:webSettings xmlns:mc="http://schemas.openxmlformats.org/markup-compatibility/2006" xmlns:r="http://schemas.openxmlformats.org/officeDocument/2006/relationships" xmlns:w="http://schemas.openxmlformats.org/wordprocessingml/2006/main" xmlns:w14="http://schemas.microsoft.com/office/word/2010/wordml" xmlns:w15="http://schemas.microsoft.com/office/word/2012/wordml" xmlns:w16se="http://schemas.microsoft.com/office/word/2015/wordml/symex" mc:Ignorable="w14 w15 w16se"/>
 </file>
 
 <file path=word/theme/theme1.xml><?xml version="1.0" encoding="utf-8"?>

</xml_diff>

<commit_message>
se agrega la estrategia al plan de prueba
</commit_message>
<xml_diff>
--- a/Entrega Equipo3/Plan de Prueba Final1.docx
+++ b/Entrega Equipo3/Plan de Prueba Final1.docx
@@ -584,8 +584,16 @@
           <w:pPr>
             <w:pStyle w:val="TDC1"/>
             <w:tabs>
-              <w:tab w:val="right" w:leader="dot" w:pos="9015"/>
+              <w:tab w:val="right" w:leader="dot" w:pos="9016"/>
             </w:tabs>
+            <w:rPr>
+              <w:rFonts w:asciiTheme="minorHAnsi" w:eastAsiaTheme="minorEastAsia" w:hAnsiTheme="minorHAnsi" w:cstheme="minorBidi"/>
+              <w:noProof/>
+              <w:color w:val="auto"/>
+              <w:sz w:val="22"/>
+              <w:szCs w:val="22"/>
+              <w:lang w:val="es-CO" w:eastAsia="es-CO"/>
+            </w:rPr>
           </w:pPr>
           <w:r>
             <w:fldChar w:fldCharType="begin"/>
@@ -596,32 +604,792 @@
           <w:r>
             <w:fldChar w:fldCharType="separate"/>
           </w:r>
-          <w:hyperlink w:anchor="_Toc61255173">
+          <w:hyperlink w:anchor="_Toc106737112" w:history="1">
             <w:r>
               <w:rPr>
                 <w:rStyle w:val="Hipervnculo"/>
+                <w:noProof/>
               </w:rPr>
               <w:t>1. Introducción</w:t>
             </w:r>
             <w:r>
+              <w:rPr>
+                <w:noProof/>
+                <w:webHidden/>
+              </w:rPr>
               <w:tab/>
             </w:r>
             <w:r>
+              <w:rPr>
+                <w:noProof/>
+                <w:webHidden/>
+              </w:rPr>
               <w:fldChar w:fldCharType="begin"/>
             </w:r>
             <w:r>
-              <w:instrText>PAGEREF _Toc61255173 \h</w:instrText>
-            </w:r>
-            <w:r>
+              <w:rPr>
+                <w:noProof/>
+                <w:webHidden/>
+              </w:rPr>
+              <w:instrText xml:space="preserve"> PAGEREF _Toc106737112 \h </w:instrText>
+            </w:r>
+            <w:r>
+              <w:rPr>
+                <w:noProof/>
+                <w:webHidden/>
+              </w:rPr>
+            </w:r>
+            <w:r>
+              <w:rPr>
+                <w:noProof/>
+                <w:webHidden/>
+              </w:rPr>
               <w:fldChar w:fldCharType="separate"/>
             </w:r>
             <w:r>
               <w:rPr>
+                <w:noProof/>
+                <w:webHidden/>
+              </w:rPr>
+              <w:t>4</w:t>
+            </w:r>
+            <w:r>
+              <w:rPr>
+                <w:noProof/>
+                <w:webHidden/>
+              </w:rPr>
+              <w:fldChar w:fldCharType="end"/>
+            </w:r>
+          </w:hyperlink>
+        </w:p>
+        <w:p>
+          <w:pPr>
+            <w:pStyle w:val="TDC1"/>
+            <w:tabs>
+              <w:tab w:val="right" w:leader="dot" w:pos="9016"/>
+            </w:tabs>
+            <w:rPr>
+              <w:rFonts w:asciiTheme="minorHAnsi" w:eastAsiaTheme="minorEastAsia" w:hAnsiTheme="minorHAnsi" w:cstheme="minorBidi"/>
+              <w:noProof/>
+              <w:color w:val="auto"/>
+              <w:sz w:val="22"/>
+              <w:szCs w:val="22"/>
+              <w:lang w:val="es-CO" w:eastAsia="es-CO"/>
+            </w:rPr>
+          </w:pPr>
+          <w:hyperlink w:anchor="_Toc106737113" w:history="1">
+            <w:r>
+              <w:rPr>
                 <w:rStyle w:val="Hipervnculo"/>
+                <w:noProof/>
+              </w:rPr>
+              <w:t>2. Elementos de Prueba</w:t>
+            </w:r>
+            <w:r>
+              <w:rPr>
+                <w:noProof/>
+                <w:webHidden/>
+              </w:rPr>
+              <w:tab/>
+            </w:r>
+            <w:r>
+              <w:rPr>
+                <w:noProof/>
+                <w:webHidden/>
+              </w:rPr>
+              <w:fldChar w:fldCharType="begin"/>
+            </w:r>
+            <w:r>
+              <w:rPr>
+                <w:noProof/>
+                <w:webHidden/>
+              </w:rPr>
+              <w:instrText xml:space="preserve"> PAGEREF _Toc106737113 \h </w:instrText>
+            </w:r>
+            <w:r>
+              <w:rPr>
+                <w:noProof/>
+                <w:webHidden/>
+              </w:rPr>
+            </w:r>
+            <w:r>
+              <w:rPr>
+                <w:noProof/>
+                <w:webHidden/>
+              </w:rPr>
+              <w:fldChar w:fldCharType="separate"/>
+            </w:r>
+            <w:r>
+              <w:rPr>
+                <w:noProof/>
+                <w:webHidden/>
               </w:rPr>
               <w:t>4</w:t>
             </w:r>
             <w:r>
+              <w:rPr>
+                <w:noProof/>
+                <w:webHidden/>
+              </w:rPr>
+              <w:fldChar w:fldCharType="end"/>
+            </w:r>
+          </w:hyperlink>
+        </w:p>
+        <w:p>
+          <w:pPr>
+            <w:pStyle w:val="TDC1"/>
+            <w:tabs>
+              <w:tab w:val="right" w:leader="dot" w:pos="9016"/>
+            </w:tabs>
+            <w:rPr>
+              <w:rFonts w:asciiTheme="minorHAnsi" w:eastAsiaTheme="minorEastAsia" w:hAnsiTheme="minorHAnsi" w:cstheme="minorBidi"/>
+              <w:noProof/>
+              <w:color w:val="auto"/>
+              <w:sz w:val="22"/>
+              <w:szCs w:val="22"/>
+              <w:lang w:val="es-CO" w:eastAsia="es-CO"/>
+            </w:rPr>
+          </w:pPr>
+          <w:hyperlink w:anchor="_Toc106737114" w:history="1">
+            <w:r>
+              <w:rPr>
+                <w:rStyle w:val="Hipervnculo"/>
+                <w:rFonts w:cs="Segoe UI"/>
+                <w:noProof/>
+              </w:rPr>
+              <w:t>3. Alcance de la Prueba</w:t>
+            </w:r>
+            <w:r>
+              <w:rPr>
+                <w:noProof/>
+                <w:webHidden/>
+              </w:rPr>
+              <w:tab/>
+            </w:r>
+            <w:r>
+              <w:rPr>
+                <w:noProof/>
+                <w:webHidden/>
+              </w:rPr>
+              <w:fldChar w:fldCharType="begin"/>
+            </w:r>
+            <w:r>
+              <w:rPr>
+                <w:noProof/>
+                <w:webHidden/>
+              </w:rPr>
+              <w:instrText xml:space="preserve"> PAGEREF _Toc106737114 \h </w:instrText>
+            </w:r>
+            <w:r>
+              <w:rPr>
+                <w:noProof/>
+                <w:webHidden/>
+              </w:rPr>
+            </w:r>
+            <w:r>
+              <w:rPr>
+                <w:noProof/>
+                <w:webHidden/>
+              </w:rPr>
+              <w:fldChar w:fldCharType="separate"/>
+            </w:r>
+            <w:r>
+              <w:rPr>
+                <w:noProof/>
+                <w:webHidden/>
+              </w:rPr>
+              <w:t>4</w:t>
+            </w:r>
+            <w:r>
+              <w:rPr>
+                <w:noProof/>
+                <w:webHidden/>
+              </w:rPr>
+              <w:fldChar w:fldCharType="end"/>
+            </w:r>
+          </w:hyperlink>
+        </w:p>
+        <w:p>
+          <w:pPr>
+            <w:pStyle w:val="TDC1"/>
+            <w:tabs>
+              <w:tab w:val="right" w:leader="dot" w:pos="9016"/>
+            </w:tabs>
+            <w:rPr>
+              <w:rFonts w:asciiTheme="minorHAnsi" w:eastAsiaTheme="minorEastAsia" w:hAnsiTheme="minorHAnsi" w:cstheme="minorBidi"/>
+              <w:noProof/>
+              <w:color w:val="auto"/>
+              <w:sz w:val="22"/>
+              <w:szCs w:val="22"/>
+              <w:lang w:val="es-CO" w:eastAsia="es-CO"/>
+            </w:rPr>
+          </w:pPr>
+          <w:hyperlink w:anchor="_Toc106737115" w:history="1">
+            <w:r>
+              <w:rPr>
+                <w:rStyle w:val="Hipervnculo"/>
+                <w:noProof/>
+                <w:lang w:eastAsia="es-CO"/>
+              </w:rPr>
+              <w:t>4. Estrategia</w:t>
+            </w:r>
+            <w:r>
+              <w:rPr>
+                <w:noProof/>
+                <w:webHidden/>
+              </w:rPr>
+              <w:tab/>
+            </w:r>
+            <w:r>
+              <w:rPr>
+                <w:noProof/>
+                <w:webHidden/>
+              </w:rPr>
+              <w:fldChar w:fldCharType="begin"/>
+            </w:r>
+            <w:r>
+              <w:rPr>
+                <w:noProof/>
+                <w:webHidden/>
+              </w:rPr>
+              <w:instrText xml:space="preserve"> PAGEREF _Toc106737115 \h </w:instrText>
+            </w:r>
+            <w:r>
+              <w:rPr>
+                <w:noProof/>
+                <w:webHidden/>
+              </w:rPr>
+            </w:r>
+            <w:r>
+              <w:rPr>
+                <w:noProof/>
+                <w:webHidden/>
+              </w:rPr>
+              <w:fldChar w:fldCharType="separate"/>
+            </w:r>
+            <w:r>
+              <w:rPr>
+                <w:noProof/>
+                <w:webHidden/>
+              </w:rPr>
+              <w:t>5</w:t>
+            </w:r>
+            <w:r>
+              <w:rPr>
+                <w:noProof/>
+                <w:webHidden/>
+              </w:rPr>
+              <w:fldChar w:fldCharType="end"/>
+            </w:r>
+          </w:hyperlink>
+        </w:p>
+        <w:p>
+          <w:pPr>
+            <w:pStyle w:val="TDC1"/>
+            <w:tabs>
+              <w:tab w:val="right" w:leader="dot" w:pos="9016"/>
+            </w:tabs>
+            <w:rPr>
+              <w:rFonts w:asciiTheme="minorHAnsi" w:eastAsiaTheme="minorEastAsia" w:hAnsiTheme="minorHAnsi" w:cstheme="minorBidi"/>
+              <w:noProof/>
+              <w:color w:val="auto"/>
+              <w:sz w:val="22"/>
+              <w:szCs w:val="22"/>
+              <w:lang w:val="es-CO" w:eastAsia="es-CO"/>
+            </w:rPr>
+          </w:pPr>
+          <w:hyperlink w:anchor="_Toc106737116" w:history="1">
+            <w:r>
+              <w:rPr>
+                <w:rStyle w:val="Hipervnculo"/>
+                <w:noProof/>
+              </w:rPr>
+              <w:t>5. Riesgos</w:t>
+            </w:r>
+            <w:r>
+              <w:rPr>
+                <w:noProof/>
+                <w:webHidden/>
+              </w:rPr>
+              <w:tab/>
+            </w:r>
+            <w:r>
+              <w:rPr>
+                <w:noProof/>
+                <w:webHidden/>
+              </w:rPr>
+              <w:fldChar w:fldCharType="begin"/>
+            </w:r>
+            <w:r>
+              <w:rPr>
+                <w:noProof/>
+                <w:webHidden/>
+              </w:rPr>
+              <w:instrText xml:space="preserve"> PAGEREF _Toc106737116 \h </w:instrText>
+            </w:r>
+            <w:r>
+              <w:rPr>
+                <w:noProof/>
+                <w:webHidden/>
+              </w:rPr>
+            </w:r>
+            <w:r>
+              <w:rPr>
+                <w:noProof/>
+                <w:webHidden/>
+              </w:rPr>
+              <w:fldChar w:fldCharType="separate"/>
+            </w:r>
+            <w:r>
+              <w:rPr>
+                <w:noProof/>
+                <w:webHidden/>
+              </w:rPr>
+              <w:t>6</w:t>
+            </w:r>
+            <w:r>
+              <w:rPr>
+                <w:noProof/>
+                <w:webHidden/>
+              </w:rPr>
+              <w:fldChar w:fldCharType="end"/>
+            </w:r>
+          </w:hyperlink>
+        </w:p>
+        <w:p>
+          <w:pPr>
+            <w:pStyle w:val="TDC1"/>
+            <w:tabs>
+              <w:tab w:val="right" w:leader="dot" w:pos="9016"/>
+            </w:tabs>
+            <w:rPr>
+              <w:rFonts w:asciiTheme="minorHAnsi" w:eastAsiaTheme="minorEastAsia" w:hAnsiTheme="minorHAnsi" w:cstheme="minorBidi"/>
+              <w:noProof/>
+              <w:color w:val="auto"/>
+              <w:sz w:val="22"/>
+              <w:szCs w:val="22"/>
+              <w:lang w:val="es-CO" w:eastAsia="es-CO"/>
+            </w:rPr>
+          </w:pPr>
+          <w:hyperlink w:anchor="_Toc106737117" w:history="1">
+            <w:r>
+              <w:rPr>
+                <w:rStyle w:val="Hipervnculo"/>
+                <w:noProof/>
+              </w:rPr>
+              <w:t>6. DISEÑO DE CASOS DE PRUEBA</w:t>
+            </w:r>
+            <w:r>
+              <w:rPr>
+                <w:noProof/>
+                <w:webHidden/>
+              </w:rPr>
+              <w:tab/>
+            </w:r>
+            <w:r>
+              <w:rPr>
+                <w:noProof/>
+                <w:webHidden/>
+              </w:rPr>
+              <w:fldChar w:fldCharType="begin"/>
+            </w:r>
+            <w:r>
+              <w:rPr>
+                <w:noProof/>
+                <w:webHidden/>
+              </w:rPr>
+              <w:instrText xml:space="preserve"> PAGEREF _Toc106737117 \h </w:instrText>
+            </w:r>
+            <w:r>
+              <w:rPr>
+                <w:noProof/>
+                <w:webHidden/>
+              </w:rPr>
+            </w:r>
+            <w:r>
+              <w:rPr>
+                <w:noProof/>
+                <w:webHidden/>
+              </w:rPr>
+              <w:fldChar w:fldCharType="separate"/>
+            </w:r>
+            <w:r>
+              <w:rPr>
+                <w:noProof/>
+                <w:webHidden/>
+              </w:rPr>
+              <w:t>7</w:t>
+            </w:r>
+            <w:r>
+              <w:rPr>
+                <w:noProof/>
+                <w:webHidden/>
+              </w:rPr>
+              <w:fldChar w:fldCharType="end"/>
+            </w:r>
+          </w:hyperlink>
+        </w:p>
+        <w:p>
+          <w:pPr>
+            <w:pStyle w:val="TDC1"/>
+            <w:tabs>
+              <w:tab w:val="right" w:leader="dot" w:pos="9016"/>
+            </w:tabs>
+            <w:rPr>
+              <w:rFonts w:asciiTheme="minorHAnsi" w:eastAsiaTheme="minorEastAsia" w:hAnsiTheme="minorHAnsi" w:cstheme="minorBidi"/>
+              <w:noProof/>
+              <w:color w:val="auto"/>
+              <w:sz w:val="22"/>
+              <w:szCs w:val="22"/>
+              <w:lang w:val="es-CO" w:eastAsia="es-CO"/>
+            </w:rPr>
+          </w:pPr>
+          <w:hyperlink w:anchor="_Toc106737118" w:history="1">
+            <w:r>
+              <w:rPr>
+                <w:rStyle w:val="Hipervnculo"/>
+                <w:noProof/>
+              </w:rPr>
+              <w:t>7. Cronograma</w:t>
+            </w:r>
+            <w:r>
+              <w:rPr>
+                <w:noProof/>
+                <w:webHidden/>
+              </w:rPr>
+              <w:tab/>
+            </w:r>
+            <w:r>
+              <w:rPr>
+                <w:noProof/>
+                <w:webHidden/>
+              </w:rPr>
+              <w:fldChar w:fldCharType="begin"/>
+            </w:r>
+            <w:r>
+              <w:rPr>
+                <w:noProof/>
+                <w:webHidden/>
+              </w:rPr>
+              <w:instrText xml:space="preserve"> PAGEREF _Toc106737118 \h </w:instrText>
+            </w:r>
+            <w:r>
+              <w:rPr>
+                <w:noProof/>
+                <w:webHidden/>
+              </w:rPr>
+            </w:r>
+            <w:r>
+              <w:rPr>
+                <w:noProof/>
+                <w:webHidden/>
+              </w:rPr>
+              <w:fldChar w:fldCharType="separate"/>
+            </w:r>
+            <w:r>
+              <w:rPr>
+                <w:noProof/>
+                <w:webHidden/>
+              </w:rPr>
+              <w:t>8</w:t>
+            </w:r>
+            <w:r>
+              <w:rPr>
+                <w:noProof/>
+                <w:webHidden/>
+              </w:rPr>
+              <w:fldChar w:fldCharType="end"/>
+            </w:r>
+          </w:hyperlink>
+        </w:p>
+        <w:p>
+          <w:pPr>
+            <w:pStyle w:val="TDC1"/>
+            <w:tabs>
+              <w:tab w:val="right" w:leader="dot" w:pos="9016"/>
+            </w:tabs>
+            <w:rPr>
+              <w:rFonts w:asciiTheme="minorHAnsi" w:eastAsiaTheme="minorEastAsia" w:hAnsiTheme="minorHAnsi" w:cstheme="minorBidi"/>
+              <w:noProof/>
+              <w:color w:val="auto"/>
+              <w:sz w:val="22"/>
+              <w:szCs w:val="22"/>
+              <w:lang w:val="es-CO" w:eastAsia="es-CO"/>
+            </w:rPr>
+          </w:pPr>
+          <w:hyperlink w:anchor="_Toc106737119" w:history="1">
+            <w:r>
+              <w:rPr>
+                <w:rStyle w:val="Hipervnculo"/>
+                <w:noProof/>
+              </w:rPr>
+              <w:t>8. Informe de avance</w:t>
+            </w:r>
+            <w:r>
+              <w:rPr>
+                <w:noProof/>
+                <w:webHidden/>
+              </w:rPr>
+              <w:tab/>
+            </w:r>
+            <w:r>
+              <w:rPr>
+                <w:noProof/>
+                <w:webHidden/>
+              </w:rPr>
+              <w:fldChar w:fldCharType="begin"/>
+            </w:r>
+            <w:r>
+              <w:rPr>
+                <w:noProof/>
+                <w:webHidden/>
+              </w:rPr>
+              <w:instrText xml:space="preserve"> PAGEREF _Toc106737119 \h </w:instrText>
+            </w:r>
+            <w:r>
+              <w:rPr>
+                <w:noProof/>
+                <w:webHidden/>
+              </w:rPr>
+            </w:r>
+            <w:r>
+              <w:rPr>
+                <w:noProof/>
+                <w:webHidden/>
+              </w:rPr>
+              <w:fldChar w:fldCharType="separate"/>
+            </w:r>
+            <w:r>
+              <w:rPr>
+                <w:noProof/>
+                <w:webHidden/>
+              </w:rPr>
+              <w:t>8</w:t>
+            </w:r>
+            <w:r>
+              <w:rPr>
+                <w:noProof/>
+                <w:webHidden/>
+              </w:rPr>
+              <w:fldChar w:fldCharType="end"/>
+            </w:r>
+          </w:hyperlink>
+        </w:p>
+        <w:p>
+          <w:pPr>
+            <w:pStyle w:val="TDC1"/>
+            <w:tabs>
+              <w:tab w:val="right" w:leader="dot" w:pos="9016"/>
+            </w:tabs>
+            <w:rPr>
+              <w:rFonts w:asciiTheme="minorHAnsi" w:eastAsiaTheme="minorEastAsia" w:hAnsiTheme="minorHAnsi" w:cstheme="minorBidi"/>
+              <w:noProof/>
+              <w:color w:val="auto"/>
+              <w:sz w:val="22"/>
+              <w:szCs w:val="22"/>
+              <w:lang w:val="es-CO" w:eastAsia="es-CO"/>
+            </w:rPr>
+          </w:pPr>
+          <w:hyperlink w:anchor="_Toc106737120" w:history="1">
+            <w:r>
+              <w:rPr>
+                <w:rStyle w:val="Hipervnculo"/>
+                <w:noProof/>
+              </w:rPr>
+              <w:t>9. Justificación de los desfaces</w:t>
+            </w:r>
+            <w:r>
+              <w:rPr>
+                <w:noProof/>
+                <w:webHidden/>
+              </w:rPr>
+              <w:tab/>
+            </w:r>
+            <w:r>
+              <w:rPr>
+                <w:noProof/>
+                <w:webHidden/>
+              </w:rPr>
+              <w:fldChar w:fldCharType="begin"/>
+            </w:r>
+            <w:r>
+              <w:rPr>
+                <w:noProof/>
+                <w:webHidden/>
+              </w:rPr>
+              <w:instrText xml:space="preserve"> PAGEREF _Toc106737120 \h </w:instrText>
+            </w:r>
+            <w:r>
+              <w:rPr>
+                <w:noProof/>
+                <w:webHidden/>
+              </w:rPr>
+            </w:r>
+            <w:r>
+              <w:rPr>
+                <w:noProof/>
+                <w:webHidden/>
+              </w:rPr>
+              <w:fldChar w:fldCharType="separate"/>
+            </w:r>
+            <w:r>
+              <w:rPr>
+                <w:noProof/>
+                <w:webHidden/>
+              </w:rPr>
+              <w:t>9</w:t>
+            </w:r>
+            <w:r>
+              <w:rPr>
+                <w:noProof/>
+                <w:webHidden/>
+              </w:rPr>
+              <w:fldChar w:fldCharType="end"/>
+            </w:r>
+          </w:hyperlink>
+        </w:p>
+        <w:p>
+          <w:pPr>
+            <w:pStyle w:val="TDC1"/>
+            <w:tabs>
+              <w:tab w:val="right" w:leader="dot" w:pos="9016"/>
+            </w:tabs>
+            <w:rPr>
+              <w:rFonts w:asciiTheme="minorHAnsi" w:eastAsiaTheme="minorEastAsia" w:hAnsiTheme="minorHAnsi" w:cstheme="minorBidi"/>
+              <w:noProof/>
+              <w:color w:val="auto"/>
+              <w:sz w:val="22"/>
+              <w:szCs w:val="22"/>
+              <w:lang w:val="es-CO" w:eastAsia="es-CO"/>
+            </w:rPr>
+          </w:pPr>
+          <w:hyperlink w:anchor="_Toc106737121" w:history="1">
+            <w:r>
+              <w:rPr>
+                <w:rStyle w:val="Hipervnculo"/>
+                <w:noProof/>
+              </w:rPr>
+              <w:t>10. Incidentes</w:t>
+            </w:r>
+            <w:r>
+              <w:rPr>
+                <w:noProof/>
+                <w:webHidden/>
+              </w:rPr>
+              <w:tab/>
+            </w:r>
+            <w:r>
+              <w:rPr>
+                <w:noProof/>
+                <w:webHidden/>
+              </w:rPr>
+              <w:fldChar w:fldCharType="begin"/>
+            </w:r>
+            <w:r>
+              <w:rPr>
+                <w:noProof/>
+                <w:webHidden/>
+              </w:rPr>
+              <w:instrText xml:space="preserve"> PAGEREF _Toc106737121 \h </w:instrText>
+            </w:r>
+            <w:r>
+              <w:rPr>
+                <w:noProof/>
+                <w:webHidden/>
+              </w:rPr>
+            </w:r>
+            <w:r>
+              <w:rPr>
+                <w:noProof/>
+                <w:webHidden/>
+              </w:rPr>
+              <w:fldChar w:fldCharType="separate"/>
+            </w:r>
+            <w:r>
+              <w:rPr>
+                <w:noProof/>
+                <w:webHidden/>
+              </w:rPr>
+              <w:t>10</w:t>
+            </w:r>
+            <w:r>
+              <w:rPr>
+                <w:noProof/>
+                <w:webHidden/>
+              </w:rPr>
+              <w:fldChar w:fldCharType="end"/>
+            </w:r>
+          </w:hyperlink>
+        </w:p>
+        <w:p>
+          <w:pPr>
+            <w:pStyle w:val="TDC1"/>
+            <w:tabs>
+              <w:tab w:val="right" w:leader="dot" w:pos="9016"/>
+            </w:tabs>
+            <w:rPr>
+              <w:rFonts w:asciiTheme="minorHAnsi" w:eastAsiaTheme="minorEastAsia" w:hAnsiTheme="minorHAnsi" w:cstheme="minorBidi"/>
+              <w:noProof/>
+              <w:color w:val="auto"/>
+              <w:sz w:val="22"/>
+              <w:szCs w:val="22"/>
+              <w:lang w:val="es-CO" w:eastAsia="es-CO"/>
+            </w:rPr>
+          </w:pPr>
+          <w:hyperlink w:anchor="_Toc106737122" w:history="1">
+            <w:r>
+              <w:rPr>
+                <w:rStyle w:val="Hipervnculo"/>
+                <w:noProof/>
+              </w:rPr>
+              <w:t>11. Cierre y Lecciones aprendidas</w:t>
+            </w:r>
+            <w:r>
+              <w:rPr>
+                <w:noProof/>
+                <w:webHidden/>
+              </w:rPr>
+              <w:tab/>
+            </w:r>
+            <w:r>
+              <w:rPr>
+                <w:noProof/>
+                <w:webHidden/>
+              </w:rPr>
+              <w:fldChar w:fldCharType="begin"/>
+            </w:r>
+            <w:r>
+              <w:rPr>
+                <w:noProof/>
+                <w:webHidden/>
+              </w:rPr>
+              <w:instrText xml:space="preserve"> PAGEREF _Toc106737122 \h </w:instrText>
+            </w:r>
+            <w:r>
+              <w:rPr>
+                <w:noProof/>
+                <w:webHidden/>
+              </w:rPr>
+            </w:r>
+            <w:r>
+              <w:rPr>
+                <w:noProof/>
+                <w:webHidden/>
+              </w:rPr>
+              <w:fldChar w:fldCharType="separate"/>
+            </w:r>
+            <w:r>
+              <w:rPr>
+                <w:noProof/>
+                <w:webHidden/>
+              </w:rPr>
+              <w:t>12</w:t>
+            </w:r>
+            <w:r>
+              <w:rPr>
+                <w:noProof/>
+                <w:webHidden/>
+              </w:rPr>
               <w:fldChar w:fldCharType="end"/>
             </w:r>
           </w:hyperlink>
@@ -633,331 +1401,6 @@
               <w:tab w:val="right" w:leader="dot" w:pos="9015"/>
             </w:tabs>
           </w:pPr>
-          <w:hyperlink w:anchor="_Toc1717527604">
-            <w:r>
-              <w:rPr>
-                <w:rStyle w:val="Hipervnculo"/>
-              </w:rPr>
-              <w:t>2. Elementos de Prueba</w:t>
-            </w:r>
-            <w:r>
-              <w:tab/>
-            </w:r>
-            <w:r>
-              <w:fldChar w:fldCharType="begin"/>
-            </w:r>
-            <w:r>
-              <w:instrText>PAGEREF _Toc1717527604 \h</w:instrText>
-            </w:r>
-            <w:r>
-              <w:fldChar w:fldCharType="separate"/>
-            </w:r>
-            <w:r>
-              <w:rPr>
-                <w:rStyle w:val="Hipervnculo"/>
-              </w:rPr>
-              <w:t>4</w:t>
-            </w:r>
-            <w:r>
-              <w:fldChar w:fldCharType="end"/>
-            </w:r>
-          </w:hyperlink>
-        </w:p>
-        <w:p>
-          <w:pPr>
-            <w:pStyle w:val="TDC1"/>
-            <w:tabs>
-              <w:tab w:val="right" w:leader="dot" w:pos="9015"/>
-            </w:tabs>
-          </w:pPr>
-          <w:hyperlink w:anchor="_Toc1335027694">
-            <w:r>
-              <w:rPr>
-                <w:rStyle w:val="Hipervnculo"/>
-              </w:rPr>
-              <w:t>3. Alcance de la Prueba</w:t>
-            </w:r>
-            <w:r>
-              <w:tab/>
-            </w:r>
-            <w:r>
-              <w:fldChar w:fldCharType="begin"/>
-            </w:r>
-            <w:r>
-              <w:instrText>PAGEREF _Toc1335027694 \h</w:instrText>
-            </w:r>
-            <w:r>
-              <w:fldChar w:fldCharType="separate"/>
-            </w:r>
-            <w:r>
-              <w:rPr>
-                <w:rStyle w:val="Hipervnculo"/>
-              </w:rPr>
-              <w:t>4</w:t>
-            </w:r>
-            <w:r>
-              <w:fldChar w:fldCharType="end"/>
-            </w:r>
-          </w:hyperlink>
-        </w:p>
-        <w:p>
-          <w:pPr>
-            <w:pStyle w:val="TDC1"/>
-            <w:tabs>
-              <w:tab w:val="right" w:leader="dot" w:pos="9015"/>
-            </w:tabs>
-          </w:pPr>
-          <w:hyperlink w:anchor="_Toc123221258">
-            <w:r>
-              <w:rPr>
-                <w:rStyle w:val="Hipervnculo"/>
-              </w:rPr>
-              <w:t>4. Estrategia</w:t>
-            </w:r>
-            <w:r>
-              <w:tab/>
-            </w:r>
-            <w:r>
-              <w:fldChar w:fldCharType="begin"/>
-            </w:r>
-            <w:r>
-              <w:instrText>PAGEREF _Toc123221258 \h</w:instrText>
-            </w:r>
-            <w:r>
-              <w:fldChar w:fldCharType="separate"/>
-            </w:r>
-            <w:r>
-              <w:rPr>
-                <w:rStyle w:val="Hipervnculo"/>
-              </w:rPr>
-              <w:t>5</w:t>
-            </w:r>
-            <w:r>
-              <w:fldChar w:fldCharType="end"/>
-            </w:r>
-          </w:hyperlink>
-        </w:p>
-        <w:p>
-          <w:pPr>
-            <w:pStyle w:val="TDC1"/>
-            <w:tabs>
-              <w:tab w:val="right" w:leader="dot" w:pos="9015"/>
-            </w:tabs>
-          </w:pPr>
-          <w:hyperlink w:anchor="_Toc1812452457">
-            <w:r>
-              <w:rPr>
-                <w:rStyle w:val="Hipervnculo"/>
-              </w:rPr>
-              <w:t>4. Riesgos</w:t>
-            </w:r>
-            <w:r>
-              <w:tab/>
-            </w:r>
-            <w:r>
-              <w:fldChar w:fldCharType="begin"/>
-            </w:r>
-            <w:r>
-              <w:instrText>PAGEREF _Toc1812452457 \h</w:instrText>
-            </w:r>
-            <w:r>
-              <w:fldChar w:fldCharType="separate"/>
-            </w:r>
-            <w:r>
-              <w:rPr>
-                <w:rStyle w:val="Hipervnculo"/>
-              </w:rPr>
-              <w:t>6</w:t>
-            </w:r>
-            <w:r>
-              <w:fldChar w:fldCharType="end"/>
-            </w:r>
-          </w:hyperlink>
-        </w:p>
-        <w:p>
-          <w:pPr>
-            <w:pStyle w:val="TDC1"/>
-            <w:tabs>
-              <w:tab w:val="right" w:leader="dot" w:pos="9015"/>
-            </w:tabs>
-          </w:pPr>
-          <w:hyperlink w:anchor="_Toc561469991">
-            <w:r>
-              <w:rPr>
-                <w:rStyle w:val="Hipervnculo"/>
-              </w:rPr>
-              <w:t>6. Cronograma</w:t>
-            </w:r>
-            <w:r>
-              <w:tab/>
-            </w:r>
-            <w:r>
-              <w:fldChar w:fldCharType="begin"/>
-            </w:r>
-            <w:r>
-              <w:instrText>PAGEREF _Toc561469991 \h</w:instrText>
-            </w:r>
-            <w:r>
-              <w:fldChar w:fldCharType="separate"/>
-            </w:r>
-            <w:r>
-              <w:rPr>
-                <w:rStyle w:val="Hipervnculo"/>
-              </w:rPr>
-              <w:t>8</w:t>
-            </w:r>
-            <w:r>
-              <w:fldChar w:fldCharType="end"/>
-            </w:r>
-          </w:hyperlink>
-        </w:p>
-        <w:p>
-          <w:pPr>
-            <w:pStyle w:val="TDC1"/>
-            <w:tabs>
-              <w:tab w:val="right" w:leader="dot" w:pos="9015"/>
-            </w:tabs>
-          </w:pPr>
-          <w:hyperlink w:anchor="_Toc1885168106">
-            <w:r>
-              <w:rPr>
-                <w:rStyle w:val="Hipervnculo"/>
-              </w:rPr>
-              <w:t>7. Informe de avance</w:t>
-            </w:r>
-            <w:r>
-              <w:tab/>
-            </w:r>
-            <w:r>
-              <w:fldChar w:fldCharType="begin"/>
-            </w:r>
-            <w:r>
-              <w:instrText>PAGEREF _Toc1885168106 \h</w:instrText>
-            </w:r>
-            <w:r>
-              <w:fldChar w:fldCharType="separate"/>
-            </w:r>
-            <w:r>
-              <w:rPr>
-                <w:rStyle w:val="Hipervnculo"/>
-              </w:rPr>
-              <w:t>8</w:t>
-            </w:r>
-            <w:r>
-              <w:fldChar w:fldCharType="end"/>
-            </w:r>
-          </w:hyperlink>
-        </w:p>
-        <w:p>
-          <w:pPr>
-            <w:pStyle w:val="TDC1"/>
-            <w:tabs>
-              <w:tab w:val="right" w:leader="dot" w:pos="9015"/>
-            </w:tabs>
-          </w:pPr>
-          <w:hyperlink w:anchor="_Toc1486660082">
-            <w:r>
-              <w:rPr>
-                <w:rStyle w:val="Hipervnculo"/>
-              </w:rPr>
-              <w:t>8. Justificación de los desfaces</w:t>
-            </w:r>
-            <w:r>
-              <w:tab/>
-            </w:r>
-            <w:r>
-              <w:fldChar w:fldCharType="begin"/>
-            </w:r>
-            <w:r>
-              <w:instrText>PAGEREF _Toc1486660082 \h</w:instrText>
-            </w:r>
-            <w:r>
-              <w:fldChar w:fldCharType="separate"/>
-            </w:r>
-            <w:r>
-              <w:rPr>
-                <w:rStyle w:val="Hipervnculo"/>
-              </w:rPr>
-              <w:t>9</w:t>
-            </w:r>
-            <w:r>
-              <w:fldChar w:fldCharType="end"/>
-            </w:r>
-          </w:hyperlink>
-        </w:p>
-        <w:p>
-          <w:pPr>
-            <w:pStyle w:val="TDC1"/>
-            <w:tabs>
-              <w:tab w:val="right" w:leader="dot" w:pos="9015"/>
-            </w:tabs>
-          </w:pPr>
-          <w:hyperlink w:anchor="_Toc767924885">
-            <w:r>
-              <w:rPr>
-                <w:rStyle w:val="Hipervnculo"/>
-              </w:rPr>
-              <w:t>9. Incidentes</w:t>
-            </w:r>
-            <w:r>
-              <w:tab/>
-            </w:r>
-            <w:r>
-              <w:fldChar w:fldCharType="begin"/>
-            </w:r>
-            <w:r>
-              <w:instrText>PAGEREF _Toc767924885 \h</w:instrText>
-            </w:r>
-            <w:r>
-              <w:fldChar w:fldCharType="separate"/>
-            </w:r>
-            <w:r>
-              <w:rPr>
-                <w:rStyle w:val="Hipervnculo"/>
-              </w:rPr>
-              <w:t>10</w:t>
-            </w:r>
-            <w:r>
-              <w:fldChar w:fldCharType="end"/>
-            </w:r>
-          </w:hyperlink>
-        </w:p>
-        <w:p>
-          <w:pPr>
-            <w:pStyle w:val="TDC1"/>
-            <w:tabs>
-              <w:tab w:val="right" w:leader="dot" w:pos="9015"/>
-            </w:tabs>
-          </w:pPr>
-          <w:hyperlink w:anchor="_Toc67164691">
-            <w:r>
-              <w:rPr>
-                <w:rStyle w:val="Hipervnculo"/>
-              </w:rPr>
-              <w:t>10. Cierre y Lecciones aprendidas</w:t>
-            </w:r>
-            <w:r>
-              <w:tab/>
-            </w:r>
-            <w:r>
-              <w:fldChar w:fldCharType="begin"/>
-            </w:r>
-            <w:r>
-              <w:instrText>PAGEREF _Toc67164691 \h</w:instrText>
-            </w:r>
-            <w:r>
-              <w:fldChar w:fldCharType="separate"/>
-            </w:r>
-            <w:r>
-              <w:rPr>
-                <w:rStyle w:val="Hipervnculo"/>
-              </w:rPr>
-              <w:t>11</w:t>
-            </w:r>
-            <w:r>
-              <w:fldChar w:fldCharType="end"/>
-            </w:r>
-          </w:hyperlink>
           <w:r>
             <w:fldChar w:fldCharType="end"/>
           </w:r>
@@ -1075,11 +1518,14 @@
       <w:pPr>
         <w:pStyle w:val="Ttulo1"/>
       </w:pPr>
-      <w:bookmarkStart w:id="0" w:name="_Toc61255173"/>
-      <w:r>
-        <w:t xml:space="preserve">1. Introducción </w:t>
+      <w:bookmarkStart w:id="0" w:name="_Toc106737112"/>
+      <w:r>
+        <w:t>1. Introducción</w:t>
       </w:r>
       <w:bookmarkEnd w:id="0"/>
+      <w:r>
+        <w:t xml:space="preserve"> </w:t>
+      </w:r>
     </w:p>
     <w:p>
       <w:pPr>
@@ -1112,7 +1558,7 @@
       <w:pPr>
         <w:pStyle w:val="Ttulo1"/>
       </w:pPr>
-      <w:bookmarkStart w:id="1" w:name="_Toc1717527604"/>
+      <w:bookmarkStart w:id="1" w:name="_Toc106737113"/>
       <w:r>
         <w:t>2. Elementos de Prueba</w:t>
       </w:r>
@@ -1155,32 +1601,26 @@
     </w:p>
     <w:p>
       <w:pPr>
-        <w:pStyle w:val="paragraph"/>
-        <w:spacing w:before="0" w:beforeAutospacing="0" w:after="0" w:afterAutospacing="0"/>
-        <w:jc w:val="both"/>
-        <w:textAlignment w:val="baseline"/>
-        <w:rPr>
-          <w:rFonts w:ascii="Segoe UI" w:hAnsi="Segoe UI" w:cs="Segoe UI"/>
+        <w:pStyle w:val="Ttulo1"/>
+        <w:rPr>
+          <w:rFonts w:ascii="Segoe UI" w:hAnsi="Segoe UI"/>
           <w:sz w:val="18"/>
           <w:szCs w:val="18"/>
         </w:rPr>
       </w:pPr>
+      <w:bookmarkStart w:id="2" w:name="_Toc106737114"/>
       <w:r>
         <w:rPr>
           <w:rStyle w:val="normaltextrun"/>
-          <w:rFonts w:ascii="Bahnschrift" w:hAnsi="Bahnschrift" w:cs="Segoe UI"/>
-          <w:sz w:val="40"/>
-          <w:szCs w:val="40"/>
-          <w:lang w:val="es-419"/>
+          <w:rFonts w:cs="Segoe UI"/>
         </w:rPr>
         <w:t>3. Alcance de la Prueba</w:t>
       </w:r>
+      <w:bookmarkEnd w:id="2"/>
       <w:r>
         <w:rPr>
           <w:rStyle w:val="eop"/>
-          <w:rFonts w:ascii="Bahnschrift" w:hAnsi="Bahnschrift" w:cs="Segoe UI"/>
-          <w:sz w:val="40"/>
-          <w:szCs w:val="40"/>
+          <w:rFonts w:cs="Segoe UI"/>
         </w:rPr>
         <w:t> </w:t>
       </w:r>
@@ -1381,6 +1821,7 @@
           <w:color w:val="000000"/>
           <w:lang w:val="es-419"/>
         </w:rPr>
+        <w:lastRenderedPageBreak/>
         <w:t>Para el tema de impresión no se tendrá en cuenta la calidad de impresión.</w:t>
       </w:r>
       <w:r>
@@ -1445,7 +1886,6 @@
           <w:color w:val="000000"/>
           <w:lang w:val="es-419"/>
         </w:rPr>
-        <w:lastRenderedPageBreak/>
         <w:t>Los factores de calidad no funcionales como el rendimiento, la seguridad informática la usabilidad y pruebas de caja blanca no se probarán en este módulo.                                                                                               </w:t>
       </w:r>
       <w:r>
@@ -1464,32 +1904,534 @@
         <w:jc w:val="both"/>
         <w:textAlignment w:val="baseline"/>
         <w:rPr>
-          <w:rFonts w:ascii="Segoe UI" w:hAnsi="Segoe UI" w:cs="Segoe UI"/>
-          <w:color w:val="000000"/>
+          <w:rStyle w:val="normaltextrun"/>
+          <w:rFonts w:ascii="Bahnschrift" w:hAnsi="Bahnschrift" w:cs="Segoe UI"/>
+          <w:color w:val="000000"/>
+          <w:lang w:val="es-419"/>
+        </w:rPr>
+      </w:pPr>
+      <w:r>
+        <w:rPr>
+          <w:rStyle w:val="normaltextrun"/>
+          <w:rFonts w:ascii="Bahnschrift" w:hAnsi="Bahnschrift" w:cs="Segoe UI"/>
+          <w:color w:val="000000"/>
+          <w:lang w:val="es-419"/>
+        </w:rPr>
+        <w:t>Tampoco se probará el registro, la autenticación del cliente o cualquier otro requerimiento que esté fuera del alcance de estas pruebas.</w:t>
+      </w:r>
+    </w:p>
+    <w:p>
+      <w:pPr>
+        <w:pStyle w:val="paragraph"/>
+        <w:spacing w:before="0" w:beforeAutospacing="0" w:after="0" w:afterAutospacing="0"/>
+        <w:jc w:val="both"/>
+        <w:textAlignment w:val="baseline"/>
+        <w:rPr>
+          <w:rStyle w:val="normaltextrun"/>
+          <w:rFonts w:ascii="Bahnschrift" w:hAnsi="Bahnschrift" w:cs="Segoe UI"/>
+          <w:color w:val="000000"/>
+          <w:lang w:val="es-419"/>
+        </w:rPr>
+      </w:pPr>
+    </w:p>
+    <w:p>
+      <w:pPr>
+        <w:pStyle w:val="Ttulo1"/>
+        <w:rPr>
+          <w:rFonts w:ascii="Segoe UI" w:hAnsi="Segoe UI"/>
           <w:sz w:val="18"/>
           <w:szCs w:val="18"/>
-        </w:rPr>
-      </w:pPr>
-      <w:r>
-        <w:rPr>
-          <w:rStyle w:val="normaltextrun"/>
-          <w:rFonts w:ascii="Bahnschrift" w:hAnsi="Bahnschrift" w:cs="Segoe UI"/>
-          <w:color w:val="000000"/>
-          <w:lang w:val="es-419"/>
-        </w:rPr>
-        <w:t>Tampoco se probará el registro, la autenticación del cliente o cualquier otro requerimiento que esté fuera del alcance de estas pruebas.</w:t>
-      </w:r>
+          <w:lang w:val="es-CO" w:eastAsia="es-CO"/>
+        </w:rPr>
+      </w:pPr>
+      <w:bookmarkStart w:id="3" w:name="_Toc106737115"/>
+      <w:r>
+        <w:rPr>
+          <w:lang w:eastAsia="es-CO"/>
+        </w:rPr>
+        <w:t>4. Estrategia</w:t>
+      </w:r>
+      <w:bookmarkEnd w:id="3"/>
+      <w:r>
+        <w:rPr>
+          <w:lang w:val="es-CO" w:eastAsia="es-CO"/>
+        </w:rPr>
+        <w:t> </w:t>
+      </w:r>
+    </w:p>
+    <w:p>
+      <w:pPr>
+        <w:spacing w:before="0" w:after="0" w:line="240" w:lineRule="auto"/>
+        <w:textAlignment w:val="baseline"/>
+        <w:rPr>
+          <w:rFonts w:ascii="Segoe UI" w:eastAsia="Times New Roman" w:hAnsi="Segoe UI" w:cs="Segoe UI"/>
+          <w:color w:val="000000"/>
+          <w:sz w:val="18"/>
+          <w:szCs w:val="18"/>
+          <w:lang w:val="es-CO" w:eastAsia="es-CO"/>
+        </w:rPr>
+      </w:pPr>
+      <w:r>
+        <w:rPr>
+          <w:rFonts w:eastAsia="Times New Roman" w:cs="Segoe UI"/>
+          <w:color w:val="000000"/>
+          <w:lang w:eastAsia="es-CO"/>
+        </w:rPr>
+        <w:t xml:space="preserve">La estrategia utilizada para este plan de pruebas iniciará con un </w:t>
+      </w:r>
+      <w:proofErr w:type="spellStart"/>
+      <w:r>
+        <w:rPr>
+          <w:rFonts w:eastAsia="Times New Roman" w:cs="Segoe UI"/>
+          <w:color w:val="000000"/>
+          <w:lang w:eastAsia="es-CO"/>
+        </w:rPr>
+        <w:t>smoke</w:t>
+      </w:r>
+      <w:proofErr w:type="spellEnd"/>
+      <w:r>
+        <w:rPr>
+          <w:rFonts w:eastAsia="Times New Roman" w:cs="Segoe UI"/>
+          <w:color w:val="000000"/>
+          <w:lang w:eastAsia="es-CO"/>
+        </w:rPr>
+        <w:t xml:space="preserve"> test de la funcionalidad </w:t>
+      </w:r>
+      <w:r>
+        <w:rPr>
+          <w:rFonts w:eastAsia="Times New Roman" w:cs="Segoe UI"/>
+          <w:b/>
+          <w:bCs/>
+          <w:color w:val="000000"/>
+          <w:lang w:eastAsia="es-CO"/>
+        </w:rPr>
+        <w:t>“Publicar Entrada”</w:t>
+      </w:r>
+      <w:r>
+        <w:rPr>
+          <w:rFonts w:eastAsia="Times New Roman" w:cs="Segoe UI"/>
+          <w:color w:val="000000"/>
+          <w:lang w:eastAsia="es-CO"/>
+        </w:rPr>
+        <w:t>, con el fin de verificar que se puedan publicar entradas en el blog; se debe corroborar inicialmente que sí se pueden publicar entradas en óptimas condiciones debido a que es el objetivo principal del módulo. </w:t>
+      </w:r>
+      <w:r>
+        <w:rPr>
+          <w:rFonts w:eastAsia="Times New Roman" w:cs="Segoe UI"/>
+          <w:color w:val="000000"/>
+          <w:lang w:val="es-CO" w:eastAsia="es-CO"/>
+        </w:rPr>
+        <w:t> </w:t>
+      </w:r>
+    </w:p>
+    <w:p>
+      <w:pPr>
+        <w:spacing w:before="0" w:after="0" w:line="240" w:lineRule="auto"/>
+        <w:textAlignment w:val="baseline"/>
+        <w:rPr>
+          <w:rFonts w:ascii="Segoe UI" w:eastAsia="Times New Roman" w:hAnsi="Segoe UI" w:cs="Segoe UI"/>
+          <w:color w:val="000000"/>
+          <w:sz w:val="18"/>
+          <w:szCs w:val="18"/>
+          <w:lang w:val="es-CO" w:eastAsia="es-CO"/>
+        </w:rPr>
+      </w:pPr>
+      <w:r>
+        <w:rPr>
+          <w:rFonts w:eastAsia="Times New Roman" w:cs="Segoe UI"/>
+          <w:color w:val="000000"/>
+          <w:lang w:eastAsia="es-CO"/>
+        </w:rPr>
+        <w:t>Basándose en los criterios de aceptación para este módulo, se definirán los casos de pruebas de todas las funcionalidades descritas en el alcance. </w:t>
+      </w:r>
+      <w:r>
+        <w:rPr>
+          <w:rFonts w:eastAsia="Times New Roman" w:cs="Segoe UI"/>
+          <w:color w:val="000000"/>
+          <w:lang w:val="es-CO" w:eastAsia="es-CO"/>
+        </w:rPr>
+        <w:t> </w:t>
+      </w:r>
+    </w:p>
+    <w:p>
+      <w:pPr>
+        <w:spacing w:before="0" w:after="0" w:line="240" w:lineRule="auto"/>
+        <w:textAlignment w:val="baseline"/>
+        <w:rPr>
+          <w:rFonts w:ascii="Segoe UI" w:eastAsia="Times New Roman" w:hAnsi="Segoe UI" w:cs="Segoe UI"/>
+          <w:color w:val="000000"/>
+          <w:sz w:val="18"/>
+          <w:szCs w:val="18"/>
+          <w:lang w:val="es-CO" w:eastAsia="es-CO"/>
+        </w:rPr>
+      </w:pPr>
+      <w:r>
+        <w:rPr>
+          <w:rFonts w:eastAsia="Times New Roman" w:cs="Segoe UI"/>
+          <w:color w:val="000000"/>
+          <w:lang w:eastAsia="es-CO"/>
+        </w:rPr>
+        <w:t>Para el diseño de los casos de prueba, se utilizará la técnica de partición de equivalencias. Esta técnica permitirá identificar de forma clara los flujos básicos, alternos y excepcionales del módulo, a partir de una tabla donde se definen las entradas, las condiciones validas y no validas.</w:t>
+      </w:r>
+      <w:r>
+        <w:rPr>
+          <w:rFonts w:eastAsia="Times New Roman" w:cs="Segoe UI"/>
+          <w:color w:val="000000"/>
+          <w:lang w:val="es-CO" w:eastAsia="es-CO"/>
+        </w:rPr>
+        <w:t> </w:t>
+      </w:r>
+    </w:p>
+    <w:p>
+      <w:pPr>
+        <w:spacing w:before="0" w:after="0" w:line="240" w:lineRule="auto"/>
+        <w:textAlignment w:val="baseline"/>
+        <w:rPr>
+          <w:rFonts w:ascii="Segoe UI" w:eastAsia="Times New Roman" w:hAnsi="Segoe UI" w:cs="Segoe UI"/>
+          <w:color w:val="000000"/>
+          <w:sz w:val="18"/>
+          <w:szCs w:val="18"/>
+          <w:lang w:val="es-CO" w:eastAsia="es-CO"/>
+        </w:rPr>
+      </w:pPr>
+      <w:r>
+        <w:rPr>
+          <w:rFonts w:eastAsia="Times New Roman" w:cs="Segoe UI"/>
+          <w:b/>
+          <w:bCs/>
+          <w:color w:val="000000"/>
+          <w:lang w:eastAsia="es-CO"/>
+        </w:rPr>
+        <w:t>Tipos y Niveles de prueba</w:t>
+      </w:r>
+      <w:r>
+        <w:rPr>
+          <w:rFonts w:eastAsia="Times New Roman" w:cs="Segoe UI"/>
+          <w:color w:val="000000"/>
+          <w:lang w:val="es-CO" w:eastAsia="es-CO"/>
+        </w:rPr>
+        <w:t> </w:t>
+      </w:r>
+    </w:p>
+    <w:p>
+      <w:pPr>
+        <w:spacing w:before="0" w:after="0" w:line="240" w:lineRule="auto"/>
+        <w:textAlignment w:val="baseline"/>
+        <w:rPr>
+          <w:rFonts w:ascii="Segoe UI" w:eastAsia="Times New Roman" w:hAnsi="Segoe UI" w:cs="Segoe UI"/>
+          <w:color w:val="000000"/>
+          <w:sz w:val="18"/>
+          <w:szCs w:val="18"/>
+          <w:lang w:val="es-CO" w:eastAsia="es-CO"/>
+        </w:rPr>
+      </w:pPr>
+      <w:proofErr w:type="gramStart"/>
+      <w:r>
+        <w:rPr>
+          <w:rFonts w:eastAsia="Times New Roman" w:cs="Segoe UI"/>
+          <w:color w:val="000000"/>
+          <w:lang w:eastAsia="es-CO"/>
+        </w:rPr>
+        <w:t>Las pruebas a realizar</w:t>
+      </w:r>
+      <w:proofErr w:type="gramEnd"/>
+      <w:r>
+        <w:rPr>
+          <w:rFonts w:eastAsia="Times New Roman" w:cs="Segoe UI"/>
+          <w:color w:val="000000"/>
+          <w:lang w:eastAsia="es-CO"/>
+        </w:rPr>
+        <w:t xml:space="preserve"> en este módulo serán pruebas funcionales de caja negra, todas a nivel de sistema, ya que para este módulo no tenemos acceso al código fuente ni a la base de datos.</w:t>
+      </w:r>
+      <w:r>
+        <w:rPr>
+          <w:rFonts w:eastAsia="Times New Roman" w:cs="Segoe UI"/>
+          <w:color w:val="000000"/>
+          <w:lang w:val="es-CO" w:eastAsia="es-CO"/>
+        </w:rPr>
+        <w:t> </w:t>
+      </w:r>
+    </w:p>
+    <w:p>
+      <w:pPr>
+        <w:spacing w:before="0" w:after="0" w:line="240" w:lineRule="auto"/>
+        <w:textAlignment w:val="baseline"/>
+        <w:rPr>
+          <w:rFonts w:ascii="Segoe UI" w:eastAsia="Times New Roman" w:hAnsi="Segoe UI" w:cs="Segoe UI"/>
+          <w:color w:val="000000"/>
+          <w:sz w:val="18"/>
+          <w:szCs w:val="18"/>
+          <w:lang w:val="es-CO" w:eastAsia="es-CO"/>
+        </w:rPr>
+      </w:pPr>
+      <w:r>
+        <w:rPr>
+          <w:rFonts w:eastAsia="Times New Roman" w:cs="Segoe UI"/>
+          <w:b/>
+          <w:bCs/>
+          <w:color w:val="000000"/>
+          <w:lang w:eastAsia="es-CO"/>
+        </w:rPr>
+        <w:t>Ejecución de las pruebas</w:t>
+      </w:r>
+      <w:r>
+        <w:rPr>
+          <w:rFonts w:eastAsia="Times New Roman" w:cs="Segoe UI"/>
+          <w:color w:val="000000"/>
+          <w:lang w:val="es-CO" w:eastAsia="es-CO"/>
+        </w:rPr>
+        <w:t> </w:t>
+      </w:r>
+    </w:p>
+    <w:p>
+      <w:pPr>
+        <w:spacing w:before="0" w:after="0" w:line="240" w:lineRule="auto"/>
+        <w:textAlignment w:val="baseline"/>
+        <w:rPr>
+          <w:rFonts w:ascii="Segoe UI" w:eastAsia="Times New Roman" w:hAnsi="Segoe UI" w:cs="Segoe UI"/>
+          <w:color w:val="000000"/>
+          <w:sz w:val="18"/>
+          <w:szCs w:val="18"/>
+          <w:lang w:val="es-CO" w:eastAsia="es-CO"/>
+        </w:rPr>
+      </w:pPr>
+      <w:r>
+        <w:rPr>
+          <w:rFonts w:eastAsia="Times New Roman" w:cs="Segoe UI"/>
+          <w:color w:val="000000"/>
+          <w:lang w:eastAsia="es-CO"/>
+        </w:rPr>
+        <w:t>La ejecución de las pruebas se realizará a través de tres etapas, así:</w:t>
+      </w:r>
+      <w:r>
+        <w:rPr>
+          <w:rFonts w:eastAsia="Times New Roman" w:cs="Segoe UI"/>
+          <w:color w:val="000000"/>
+          <w:lang w:val="es-CO" w:eastAsia="es-CO"/>
+        </w:rPr>
+        <w:t> </w:t>
+      </w:r>
+    </w:p>
+    <w:p>
+      <w:pPr>
+        <w:spacing w:before="0" w:after="0" w:line="240" w:lineRule="auto"/>
+        <w:textAlignment w:val="baseline"/>
+        <w:rPr>
+          <w:rFonts w:ascii="Segoe UI" w:eastAsia="Times New Roman" w:hAnsi="Segoe UI" w:cs="Segoe UI"/>
+          <w:color w:val="000000"/>
+          <w:sz w:val="18"/>
+          <w:szCs w:val="18"/>
+          <w:lang w:val="es-CO" w:eastAsia="es-CO"/>
+        </w:rPr>
+      </w:pPr>
+      <w:r>
+        <w:rPr>
+          <w:rFonts w:eastAsia="Times New Roman" w:cs="Segoe UI"/>
+          <w:color w:val="000000"/>
+          <w:lang w:eastAsia="es-CO"/>
+        </w:rPr>
+        <w:t>En la primera etapa, se realizarán las pruebas relacionadas con el formato del texto; las distintas opciones de formato del texto que se van a probar están descritas en el alcance de este plan de pruebas. </w:t>
+      </w:r>
+      <w:r>
+        <w:rPr>
+          <w:rFonts w:eastAsia="Times New Roman" w:cs="Segoe UI"/>
+          <w:color w:val="000000"/>
+          <w:lang w:val="es-CO" w:eastAsia="es-CO"/>
+        </w:rPr>
+        <w:t> </w:t>
+      </w:r>
+    </w:p>
+    <w:p>
+      <w:pPr>
+        <w:spacing w:before="0" w:after="0" w:line="240" w:lineRule="auto"/>
+        <w:textAlignment w:val="baseline"/>
+        <w:rPr>
+          <w:rFonts w:ascii="Segoe UI" w:eastAsia="Times New Roman" w:hAnsi="Segoe UI" w:cs="Segoe UI"/>
+          <w:color w:val="000000"/>
+          <w:sz w:val="18"/>
+          <w:szCs w:val="18"/>
+          <w:lang w:val="es-CO" w:eastAsia="es-CO"/>
+        </w:rPr>
+      </w:pPr>
+      <w:r>
+        <w:rPr>
+          <w:rFonts w:eastAsia="Times New Roman" w:cs="Segoe UI"/>
+          <w:color w:val="000000"/>
+          <w:lang w:eastAsia="es-CO"/>
+        </w:rPr>
+        <w:t>Una vez testeadas las opciones de formato del texto, se realizarán las pruebas de publicación de la entrada. Para finalizar esta primera etapa, se probará la funcionalidad de compartir la entrada por redes sociales y la opción de imprimir, con el fin de reutilizar la misma data en las distintas pruebas. </w:t>
+      </w:r>
+      <w:r>
+        <w:rPr>
+          <w:rFonts w:eastAsia="Times New Roman" w:cs="Segoe UI"/>
+          <w:color w:val="000000"/>
+          <w:lang w:val="es-CO" w:eastAsia="es-CO"/>
+        </w:rPr>
+        <w:t> </w:t>
+      </w:r>
+    </w:p>
+    <w:p>
+      <w:pPr>
+        <w:spacing w:before="0" w:after="0" w:line="240" w:lineRule="auto"/>
+        <w:textAlignment w:val="baseline"/>
+        <w:rPr>
+          <w:rFonts w:ascii="Segoe UI" w:eastAsia="Times New Roman" w:hAnsi="Segoe UI" w:cs="Segoe UI"/>
+          <w:color w:val="000000"/>
+          <w:sz w:val="18"/>
+          <w:szCs w:val="18"/>
+          <w:lang w:val="es-CO" w:eastAsia="es-CO"/>
+        </w:rPr>
+      </w:pPr>
+      <w:r>
+        <w:rPr>
+          <w:rFonts w:eastAsia="Times New Roman" w:cs="Segoe UI"/>
+          <w:color w:val="000000"/>
+          <w:lang w:eastAsia="es-CO"/>
+        </w:rPr>
+        <w:t>En la segunda etapa, se realizarán las mismas pruebas de la etapa 1, pero en esta ocasión se agregarán pruebas con el contenido multimedia (imágenes y/o videos). Para las pruebas mencionadas se tendrán en cuenta archivos con diferentes formatos y pesos, con el fin de garantizar que se estén realizando todas las validaciones.</w:t>
+      </w:r>
+      <w:r>
+        <w:rPr>
+          <w:rFonts w:eastAsia="Times New Roman" w:cs="Segoe UI"/>
+          <w:color w:val="000000"/>
+          <w:lang w:val="es-CO" w:eastAsia="es-CO"/>
+        </w:rPr>
+        <w:t> </w:t>
+      </w:r>
+    </w:p>
+    <w:p>
+      <w:pPr>
+        <w:spacing w:before="0" w:after="0" w:line="240" w:lineRule="auto"/>
+        <w:textAlignment w:val="baseline"/>
+        <w:rPr>
+          <w:rFonts w:ascii="Segoe UI" w:eastAsia="Times New Roman" w:hAnsi="Segoe UI" w:cs="Segoe UI"/>
+          <w:color w:val="000000"/>
+          <w:sz w:val="18"/>
+          <w:szCs w:val="18"/>
+          <w:lang w:val="es-CO" w:eastAsia="es-CO"/>
+        </w:rPr>
+      </w:pPr>
+      <w:r>
+        <w:rPr>
+          <w:rFonts w:eastAsia="Times New Roman" w:cs="Segoe UI"/>
+          <w:color w:val="000000"/>
+          <w:lang w:eastAsia="es-CO"/>
+        </w:rPr>
+        <w:t>En la tercera etapa se realizará una prueba donde se valide que el blog no permita publicar una entrada cuando los campos de título o cuerpo de la entrada se encuentren vacíos.</w:t>
+      </w:r>
+      <w:r>
+        <w:rPr>
+          <w:rFonts w:eastAsia="Times New Roman" w:cs="Segoe UI"/>
+          <w:color w:val="000000"/>
+          <w:lang w:val="es-CO" w:eastAsia="es-CO"/>
+        </w:rPr>
+        <w:t> </w:t>
+      </w:r>
+    </w:p>
+    <w:p>
+      <w:pPr>
+        <w:spacing w:before="0" w:after="0" w:line="240" w:lineRule="auto"/>
+        <w:textAlignment w:val="baseline"/>
+        <w:rPr>
+          <w:rFonts w:ascii="Segoe UI" w:eastAsia="Times New Roman" w:hAnsi="Segoe UI" w:cs="Segoe UI"/>
+          <w:color w:val="000000"/>
+          <w:sz w:val="18"/>
+          <w:szCs w:val="18"/>
+          <w:lang w:val="es-CO" w:eastAsia="es-CO"/>
+        </w:rPr>
+      </w:pPr>
+      <w:r>
+        <w:rPr>
+          <w:rFonts w:eastAsia="Times New Roman" w:cs="Segoe UI"/>
+          <w:color w:val="000000"/>
+          <w:lang w:eastAsia="es-CO"/>
+        </w:rPr>
+        <w:t xml:space="preserve">Para cada hallazgo reportado, se realizará un </w:t>
+      </w:r>
+      <w:proofErr w:type="spellStart"/>
+      <w:r>
+        <w:rPr>
+          <w:rFonts w:eastAsia="Times New Roman" w:cs="Segoe UI"/>
+          <w:color w:val="000000"/>
+          <w:lang w:eastAsia="es-CO"/>
+        </w:rPr>
+        <w:t>retest</w:t>
+      </w:r>
+      <w:proofErr w:type="spellEnd"/>
+      <w:r>
+        <w:rPr>
+          <w:rFonts w:eastAsia="Times New Roman" w:cs="Segoe UI"/>
+          <w:color w:val="000000"/>
+          <w:lang w:eastAsia="es-CO"/>
+        </w:rPr>
+        <w:t xml:space="preserve"> para comprobar que el fallo fue solucionado. Del mismo modo, se realizarán pruebas de regresión con el fin de comprobar que la solución de un fallo reportado no haya afectado lo que ya venía funcionando. </w:t>
+      </w:r>
+      <w:r>
+        <w:rPr>
+          <w:rFonts w:eastAsia="Times New Roman" w:cs="Segoe UI"/>
+          <w:color w:val="000000"/>
+          <w:lang w:val="es-CO" w:eastAsia="es-CO"/>
+        </w:rPr>
+        <w:t> </w:t>
+      </w:r>
+    </w:p>
+    <w:p>
+      <w:pPr>
+        <w:spacing w:before="0" w:after="0" w:line="240" w:lineRule="auto"/>
+        <w:textAlignment w:val="baseline"/>
+        <w:rPr>
+          <w:rFonts w:ascii="Segoe UI" w:eastAsia="Times New Roman" w:hAnsi="Segoe UI" w:cs="Segoe UI"/>
+          <w:color w:val="000000"/>
+          <w:sz w:val="18"/>
+          <w:szCs w:val="18"/>
+          <w:lang w:val="es-CO" w:eastAsia="es-CO"/>
+        </w:rPr>
+      </w:pPr>
+      <w:r>
+        <w:rPr>
+          <w:rFonts w:eastAsia="Times New Roman" w:cs="Segoe UI"/>
+          <w:color w:val="000000"/>
+          <w:lang w:eastAsia="es-CO"/>
+        </w:rPr>
+        <w:lastRenderedPageBreak/>
+        <w:t>Con el fin de realizar una mejor gestión del proceso de pruebas, se utilizará la herramienta Jira.</w:t>
+      </w:r>
+      <w:r>
+        <w:rPr>
+          <w:rFonts w:eastAsia="Times New Roman" w:cs="Segoe UI"/>
+          <w:color w:val="000000"/>
+          <w:lang w:val="es-CO" w:eastAsia="es-CO"/>
+        </w:rPr>
+        <w:t> </w:t>
+      </w:r>
+    </w:p>
+    <w:p>
+      <w:pPr>
+        <w:pStyle w:val="paragraph"/>
+        <w:spacing w:before="0" w:beforeAutospacing="0" w:after="0" w:afterAutospacing="0"/>
+        <w:jc w:val="both"/>
+        <w:textAlignment w:val="baseline"/>
+        <w:rPr>
+          <w:rFonts w:ascii="Segoe UI" w:hAnsi="Segoe UI" w:cs="Segoe UI"/>
+          <w:color w:val="000000"/>
+          <w:sz w:val="18"/>
+          <w:szCs w:val="18"/>
+        </w:rPr>
+      </w:pPr>
     </w:p>
     <w:p/>
     <w:p>
       <w:pPr>
         <w:pStyle w:val="Ttulo1"/>
       </w:pPr>
-      <w:bookmarkStart w:id="2" w:name="_Toc1812452457"/>
-      <w:r>
-        <w:t>4. Riesgos</w:t>
-      </w:r>
-      <w:bookmarkEnd w:id="2"/>
+      <w:bookmarkStart w:id="4" w:name="_Toc106737116"/>
+      <w:r>
+        <w:t>5</w:t>
+      </w:r>
+      <w:r>
+        <w:t>. Riesgos</w:t>
+      </w:r>
+      <w:bookmarkEnd w:id="4"/>
     </w:p>
     <w:p>
       <w:pPr>
@@ -2657,7 +3599,7 @@
                 <w:sz w:val="20"/>
                 <w:szCs w:val="20"/>
               </w:rPr>
-              <w:t xml:space="preserve">La prevención consiste técnicamente en poner a disposición </w:t>
+              <w:t xml:space="preserve">La prevención consiste técnicamente en poner a disposición hardware redundante para garantizar la alta </w:t>
             </w:r>
             <w:r>
               <w:rPr>
@@ -2665,7 +3607,7 @@
                 <w:szCs w:val="20"/>
               </w:rPr>
               <w:lastRenderedPageBreak/>
-              <w:t>hardware redundante para garantizar la alta disponibilidad de la información, o en franquear períodos de suspensión mediante sistemas de espera o stand by</w:t>
+              <w:t>disponibilidad de la información, o en franquear períodos de suspensión mediante sistemas de espera o stand by</w:t>
             </w:r>
           </w:p>
         </w:tc>
@@ -3182,12 +4124,16 @@
     </w:p>
     <w:p>
       <w:pPr>
-        <w:pStyle w:val="Estilo1"/>
-      </w:pPr>
-      <w:r>
-        <w:lastRenderedPageBreak/>
-        <w:t>5. DISEÑO DE CASOS DE PRUEBA</w:t>
-      </w:r>
+        <w:pStyle w:val="Ttulo1"/>
+      </w:pPr>
+      <w:bookmarkStart w:id="5" w:name="_Toc106737117"/>
+      <w:r>
+        <w:t>6</w:t>
+      </w:r>
+      <w:r>
+        <w:t>. DISEÑO DE CASOS DE PRUEBA</w:t>
+      </w:r>
+      <w:bookmarkEnd w:id="5"/>
     </w:p>
     <w:p>
       <w:pPr>
@@ -3212,16 +4158,15 @@
       <w:pPr>
         <w:pStyle w:val="Ttulo1"/>
       </w:pPr>
-    </w:p>
-    <w:p>
-      <w:pPr>
-        <w:pStyle w:val="Ttulo1"/>
-      </w:pPr>
-      <w:bookmarkStart w:id="3" w:name="_Toc561469991"/>
-      <w:r>
-        <w:t>6. Cronograma</w:t>
-      </w:r>
-      <w:bookmarkEnd w:id="3"/>
+      <w:bookmarkStart w:id="6" w:name="_Toc106737118"/>
+      <w:r>
+        <w:lastRenderedPageBreak/>
+        <w:t>7</w:t>
+      </w:r>
+      <w:r>
+        <w:t>. Cronograma</w:t>
+      </w:r>
+      <w:bookmarkEnd w:id="6"/>
     </w:p>
     <w:p>
       <w:r>
@@ -3281,21 +4226,14 @@
       <w:pPr>
         <w:pStyle w:val="Ttulo1"/>
       </w:pPr>
-    </w:p>
-    <w:p>
-      <w:pPr>
-        <w:pStyle w:val="Ttulo1"/>
-      </w:pPr>
-      <w:bookmarkStart w:id="4" w:name="_Toc1885168106"/>
-      <w:r>
-        <w:t>7. Informe de avance</w:t>
-      </w:r>
-      <w:bookmarkEnd w:id="4"/>
-    </w:p>
-    <w:p>
-      <w:pPr>
-        <w:pStyle w:val="Estilo1"/>
-      </w:pPr>
+      <w:bookmarkStart w:id="7" w:name="_Toc106737119"/>
+      <w:r>
+        <w:t>8</w:t>
+      </w:r>
+      <w:r>
+        <w:t>. Informe de avance</w:t>
+      </w:r>
+      <w:bookmarkEnd w:id="7"/>
     </w:p>
     <w:p>
       <w:pPr>
@@ -3306,7 +4244,6 @@
           <w:noProof/>
           <w:lang w:val="es-CO" w:eastAsia="es-CO"/>
         </w:rPr>
-        <w:lastRenderedPageBreak/>
         <w:drawing>
           <wp:inline distT="0" distB="0" distL="0" distR="0" wp14:anchorId="62A53C3B" wp14:editId="2DFCD425">
             <wp:extent cx="3744310" cy="3981450"/>
@@ -3359,6 +4296,7 @@
           <w:noProof/>
           <w:lang w:val="es-CO" w:eastAsia="es-CO"/>
         </w:rPr>
+        <w:lastRenderedPageBreak/>
         <w:drawing>
           <wp:inline distT="0" distB="0" distL="0" distR="0" wp14:anchorId="36A2B22F" wp14:editId="0B100AFD">
             <wp:extent cx="6143625" cy="2483049"/>
@@ -3406,11 +4344,14 @@
       <w:pPr>
         <w:pStyle w:val="Ttulo1"/>
       </w:pPr>
-      <w:bookmarkStart w:id="5" w:name="_Toc1486660082"/>
-      <w:r>
-        <w:t>8. Justificación de los desfaces</w:t>
-      </w:r>
-      <w:bookmarkEnd w:id="5"/>
+      <w:bookmarkStart w:id="8" w:name="_Toc106737120"/>
+      <w:r>
+        <w:t>9</w:t>
+      </w:r>
+      <w:r>
+        <w:t>. Justificación de los desfaces</w:t>
+      </w:r>
+      <w:bookmarkEnd w:id="8"/>
     </w:p>
     <w:p>
       <w:r>
@@ -3426,23 +4367,40 @@
     <w:p/>
     <w:p>
       <w:r>
+        <w:t xml:space="preserve">El día </w:t>
+      </w:r>
+      <w:r>
+        <w:t xml:space="preserve">18/06/2022, el servicio Analyze Image el cual me permite realizar los filtros del contenido inapropiado, estuvo fuera de servicio por mantenimiento. Dicho mantenimiento duro 4 horas </w:t>
+      </w:r>
+    </w:p>
+    <w:p/>
+    <w:p/>
+    <w:p/>
+    <w:p/>
+    <w:p/>
+    <w:p/>
+    <w:p/>
+    <w:p/>
+    <w:p/>
+    <w:p/>
+    <w:p/>
+    <w:p/>
+    <w:p>
+      <w:pPr>
+        <w:pStyle w:val="Ttulo1"/>
+      </w:pPr>
+      <w:bookmarkStart w:id="9" w:name="_Toc106737121"/>
+      <w:r>
         <w:lastRenderedPageBreak/>
-        <w:t xml:space="preserve">El día </w:t>
-      </w:r>
-      <w:r>
-        <w:t xml:space="preserve">18/06/2022, el servicio Analyze Image el cual me permite realizar los filtros del contenido inapropiado, estuvo fuera de servicio por mantenimiento. Dicho mantenimiento duro 4 horas </w:t>
-      </w:r>
-    </w:p>
-    <w:p/>
-    <w:p>
-      <w:pPr>
-        <w:pStyle w:val="Ttulo1"/>
-      </w:pPr>
-      <w:bookmarkStart w:id="6" w:name="_Toc767924885"/>
-      <w:r>
-        <w:t xml:space="preserve">9. Incidentes </w:t>
-      </w:r>
-      <w:bookmarkEnd w:id="6"/>
+        <w:t>10</w:t>
+      </w:r>
+      <w:r>
+        <w:t>. Incidentes</w:t>
+      </w:r>
+      <w:bookmarkEnd w:id="9"/>
+      <w:r>
+        <w:t xml:space="preserve"> </w:t>
+      </w:r>
     </w:p>
     <w:p>
       <w:r>
@@ -3655,6 +4613,14 @@
     </w:p>
     <w:p/>
     <w:p/>
+    <w:p/>
+    <w:p/>
+    <w:p/>
+    <w:p/>
+    <w:p/>
+    <w:p/>
+    <w:p/>
+    <w:p/>
     <w:p>
       <w:r>
         <w:rPr>
@@ -3726,7 +4692,6 @@
           <w:bCs/>
           <w:lang w:val="es-ES"/>
         </w:rPr>
-        <w:lastRenderedPageBreak/>
         <w:t>Descripción</w:t>
       </w:r>
       <w:r>
@@ -3911,18 +4876,20 @@
     </w:p>
     <w:p>
       <w:pPr>
-        <w:pStyle w:val="Estilo1"/>
-      </w:pPr>
-    </w:p>
-    <w:p>
-      <w:pPr>
         <w:pStyle w:val="Ttulo1"/>
       </w:pPr>
-      <w:bookmarkStart w:id="7" w:name="_Toc67164691"/>
-      <w:r>
-        <w:t>10. Cierre y Lecciones aprendidas</w:t>
-      </w:r>
-      <w:bookmarkEnd w:id="7"/>
+      <w:bookmarkStart w:id="10" w:name="_Toc106737122"/>
+      <w:r>
+        <w:lastRenderedPageBreak/>
+        <w:t>1</w:t>
+      </w:r>
+      <w:r>
+        <w:t>1</w:t>
+      </w:r>
+      <w:r>
+        <w:t>. Cierre y Lecciones aprendidas</w:t>
+      </w:r>
+      <w:bookmarkEnd w:id="10"/>
     </w:p>
     <w:p>
       <w:r>
@@ -3931,7 +4898,6 @@
     </w:p>
     <w:p>
       <w:r>
-        <w:lastRenderedPageBreak/>
         <w:t>A nivel de equipo se pudo evidenciar falta de gestión del riesgo y falta de redacción al momento de definir el plan de pruebas</w:t>
       </w:r>
     </w:p>
@@ -4521,6 +5487,7 @@
     <w:lsdException w:name="HTML Sample" w:semiHidden="1" w:unhideWhenUsed="1"/>
     <w:lsdException w:name="HTML Typewriter" w:semiHidden="1" w:unhideWhenUsed="1"/>
     <w:lsdException w:name="HTML Variable" w:semiHidden="1" w:unhideWhenUsed="1"/>
+    <w:lsdException w:name="Normal Table" w:semiHidden="1" w:unhideWhenUsed="1"/>
     <w:lsdException w:name="annotation subject" w:semiHidden="1" w:unhideWhenUsed="1"/>
     <w:lsdException w:name="No List" w:semiHidden="1" w:unhideWhenUsed="1"/>
     <w:lsdException w:name="Outline List 1" w:semiHidden="1" w:unhideWhenUsed="1"/>
@@ -4563,8 +5530,11 @@
     <w:lsdException w:name="Table Contemporary" w:semiHidden="1" w:unhideWhenUsed="1"/>
     <w:lsdException w:name="Table Elegant" w:semiHidden="1" w:unhideWhenUsed="1"/>
     <w:lsdException w:name="Table Professional" w:semiHidden="1" w:unhideWhenUsed="1"/>
+    <w:lsdException w:name="Table Subtle 1" w:semiHidden="1" w:unhideWhenUsed="1"/>
     <w:lsdException w:name="Table Subtle 2" w:semiHidden="1" w:unhideWhenUsed="1"/>
     <w:lsdException w:name="Table Web 1" w:semiHidden="1" w:unhideWhenUsed="1"/>
+    <w:lsdException w:name="Table Web 2" w:semiHidden="1" w:unhideWhenUsed="1"/>
+    <w:lsdException w:name="Table Web 3" w:semiHidden="1" w:unhideWhenUsed="1"/>
     <w:lsdException w:name="Balloon Text" w:semiHidden="1" w:unhideWhenUsed="1"/>
     <w:lsdException w:name="Table Grid" w:uiPriority="39"/>
     <w:lsdException w:name="Table Theme" w:semiHidden="1" w:unhideWhenUsed="1"/>

</xml_diff>